<commit_message>
Add transaction analysis to the report
</commit_message>
<xml_diff>
--- a/macd-sprawozdanie.docx
+++ b/macd-sprawozdanie.docx
@@ -7,20 +7,28 @@
         <w:pStyle w:val="Title"/>
         <w:spacing w:before="300" w:after="200"/>
         <w:contextualSpacing/>
-        <w:rPr/>
-      </w:pPr>
-      <w:r>
-        <w:rPr/>
+        <w:rPr>
+          <w:lang w:val="pl-PL"/>
+        </w:rPr>
+      </w:pPr>
+      <w:r>
+        <w:rPr>
+          <w:lang w:val="pl-PL"/>
+        </w:rPr>
         <w:t>Moving Average Convergence Divergence</w:t>
       </w:r>
     </w:p>
     <w:p>
       <w:pPr>
         <w:pStyle w:val="Heading7"/>
-        <w:rPr/>
-      </w:pPr>
-      <w:r>
-        <w:rPr/>
+        <w:rPr>
+          <w:lang w:val="pl-PL"/>
+        </w:rPr>
+      </w:pPr>
+      <w:r>
+        <w:rPr>
+          <w:lang w:val="pl-PL"/>
+        </w:rPr>
         <w:t>Metody numeryczne- Projekt nr. 1</w:t>
       </w:r>
     </w:p>
@@ -28,41 +36,55 @@
       <w:pPr>
         <w:pStyle w:val="Normal"/>
         <w:rPr>
-          <w:highlight w:val="none"/>
-        </w:rPr>
-      </w:pPr>
-      <w:r>
-        <w:rPr/>
+          <w:lang w:val="pl-PL"/>
+        </w:rPr>
+      </w:pPr>
+      <w:r>
+        <w:rPr>
+          <w:lang w:val="pl-PL"/>
+        </w:rPr>
         <w:t>Jakub Kwidziński 188647</w:t>
       </w:r>
     </w:p>
     <w:p>
       <w:pPr>
         <w:pStyle w:val="Heading1"/>
-        <w:rPr/>
-      </w:pPr>
-      <w:r>
-        <w:rPr/>
+        <w:rPr>
+          <w:lang w:val="pl-PL"/>
+        </w:rPr>
+      </w:pPr>
+      <w:r>
+        <w:rPr>
+          <w:lang w:val="pl-PL"/>
+        </w:rPr>
         <w:t>Wstęp</w:t>
       </w:r>
     </w:p>
     <w:p>
       <w:pPr>
         <w:pStyle w:val="Normal"/>
-        <w:rPr/>
-      </w:pPr>
-      <w:r>
-        <w:rPr/>
+        <w:rPr>
+          <w:lang w:val="pl-PL"/>
+        </w:rPr>
+      </w:pPr>
+      <w:r>
+        <w:rPr>
+          <w:lang w:val="pl-PL"/>
+        </w:rPr>
         <w:t>W ramach  tego projektu postawiono sobie za cel zaimplementowanie wskaźnika  giełdowego MACD (Moving Average Convergence Divergence), który stanowi  istotne narzędzie analizy technicznej. MACD, będący jednym z popularnych  wskaźników analizy technicznej, umożliwia identyfikację trendów oraz  potencjalnych punktów zwrotnych na rynku. W niniejszym projekcie zostanie  omówiona teoria działania wskaźnika MACD, a następnie przeprowadzona  jego implementacja wraz z przykładowym zastosowaniem.</w:t>
       </w:r>
     </w:p>
     <w:p>
       <w:pPr>
         <w:pStyle w:val="Heading1"/>
-        <w:rPr/>
-      </w:pPr>
-      <w:r>
-        <w:rPr/>
+        <w:rPr>
+          <w:lang w:val="pl-PL"/>
+        </w:rPr>
+      </w:pPr>
+      <w:r>
+        <w:rPr>
+          <w:lang w:val="pl-PL"/>
+        </w:rPr>
         <w:t>Teoria</w:t>
       </w:r>
     </w:p>
@@ -72,9 +94,7 @@
         <w:pBdr/>
         <w:ind w:left="0" w:right="0" w:hanging="0"/>
         <w:rPr>
-          <w:rFonts w:ascii="Arial" w:hAnsi="Arial" w:cs="Arial"/>
-          <w:sz w:val="22"/>
-          <w:szCs w:val="22"/>
+          <w:lang w:val="pl-PL"/>
         </w:rPr>
       </w:pPr>
       <w:r>
@@ -83,6 +103,7 @@
           <w:color w:val="000000"/>
           <w:sz w:val="22"/>
           <w:szCs w:val="22"/>
+          <w:lang w:val="pl-PL"/>
         </w:rPr>
         <w:t>Głównym celem wskaźnika MACD jest identyfikacja zmian w trendach cenowych oraz sygnalizacja potencjalnych punktów kupna/sprzedaży. MACD składa się z dwóch linii: linii MACD oraz linii sygnałowej (SIGNAL), które są generowane na podstawie różnicy między dwiema wykładniczymi średnimi kroczącymi (EMA) cen akcji.</w:t>
       </w:r>
@@ -99,9 +120,7 @@
         <w:ind w:left="709" w:right="0" w:hanging="360"/>
         <w:contextualSpacing/>
         <w:rPr>
-          <w:rFonts w:ascii="Arial" w:hAnsi="Arial" w:cs="Arial"/>
-          <w:sz w:val="22"/>
-          <w:szCs w:val="22"/>
+          <w:lang w:val="pl-PL"/>
         </w:rPr>
       </w:pPr>
       <w:r>
@@ -110,6 +129,7 @@
           <w:color w:val="000000"/>
           <w:sz w:val="22"/>
           <w:szCs w:val="22"/>
+          <w:lang w:val="pl-PL"/>
         </w:rPr>
         <w:t>Linia MACD: Jest to różnica między dwiema wykładniczymi średnimi kroczącymi (EMA) o różnych okresach. Standardowo, jedna z tych średnich jest obliczana na podstawie krótszego okresu (np. 12 dni), natomiast druga na podstawie dłuższego okresu (np. 26 dni). Linia MACD odzwierciedla dynamikę zmian cen akcji.</w:t>
       </w:r>
@@ -126,9 +146,7 @@
         <w:ind w:left="709" w:right="0" w:hanging="360"/>
         <w:contextualSpacing w:val="false"/>
         <w:rPr>
-          <w:rFonts w:ascii="Arial" w:hAnsi="Arial" w:cs="Arial"/>
-          <w:sz w:val="22"/>
-          <w:szCs w:val="22"/>
+          <w:lang w:val="pl-PL"/>
         </w:rPr>
       </w:pPr>
       <w:r>
@@ -137,6 +155,7 @@
           <w:color w:val="000000"/>
           <w:sz w:val="22"/>
           <w:szCs w:val="22"/>
+          <w:lang w:val="pl-PL"/>
         </w:rPr>
         <w:t>Linia sygnałowa (SIGNAL): Linia ta jest średnią kroczącą (EMA) obliczaną na podstawie wartości linii MACD. Zazwyczaj stosuje się krótszy okres wykładniczej średniej (np. 9 dni). Linia sygnałowa służy do wygładzania oscylacji w linii MACD oraz generowania konkretnych sygnałów kupna i sprzedaży.</w:t>
       </w:r>
@@ -147,7 +166,7 @@
         <w:pBdr/>
         <w:ind w:left="0" w:right="0" w:hanging="0"/>
         <w:rPr>
-          <w:highlight w:val="none"/>
+          <w:lang w:val="pl-PL"/>
         </w:rPr>
       </w:pPr>
       <w:r>
@@ -156,6 +175,7 @@
           <w:color w:val="000000"/>
           <w:sz w:val="22"/>
           <w:szCs w:val="22"/>
+          <w:lang w:val="pl-PL"/>
         </w:rPr>
         <w:t>Głównym sygnałem generowanym przez wskaźnik MACD jest krzyżowanie się linii MACD i linii sygnałowej. Kiedy linia MACD przecina linię SIGNAL od dołu, generowany jest sygnał kupna, sugerujący wzrost cen akcji. Z kolei gdy linia MACD przecina linię SIGNAL od góry, generowany jest sygnał sprzedaży, co sugeruje spadek cen akcji.</w:t>
       </w:r>
@@ -165,10 +185,14 @@
         <w:pStyle w:val="Normal"/>
         <w:pBdr/>
         <w:ind w:left="0" w:right="0" w:hanging="0"/>
-        <w:rPr/>
-      </w:pPr>
-      <w:r>
-        <w:rPr/>
+        <w:rPr>
+          <w:lang w:val="pl-PL"/>
+        </w:rPr>
+      </w:pPr>
+      <w:r>
+        <w:rPr>
+          <w:lang w:val="pl-PL"/>
+        </w:rPr>
         <w:t>Wykładnicza średnia krocząca (Exponential Moving Average) jest jedną z podstawowych metod analizy technicznej wykorzystywaną do wygładzania szeregów czasowych, takich jak ceny akcji na rynku giełdowym. W przeciwieństwie do prostych średnich ruchomych, które przydzielają równą wagę wszystkim danym w okresie, EMA przypisuje większą wagę najnowszym danym, co sprawia, że jest bardziej czuła na bieżące zmiany cen.</w:t>
       </w:r>
     </w:p>
@@ -177,10 +201,14 @@
         <w:pStyle w:val="Normal"/>
         <w:pBdr/>
         <w:ind w:left="0" w:right="0" w:hanging="0"/>
-        <w:rPr/>
-      </w:pPr>
-      <w:r>
-        <w:rPr/>
+        <w:rPr>
+          <w:lang w:val="pl-PL"/>
+        </w:rPr>
+      </w:pPr>
+      <w:r>
+        <w:rPr>
+          <w:lang w:val="pl-PL"/>
+        </w:rPr>
         <w:t>Obliczanie EMA polega na przyznaniu odpowiednich wag kolejnym punktom danych i wyznaczeniu średniej ważonej z tych punktów. Wzór na EMA można wyrazić następująco:</w:t>
       </w:r>
     </w:p>
@@ -190,11 +218,13 @@
         <w:pBdr/>
         <w:ind w:left="0" w:right="0" w:hanging="0"/>
         <w:rPr>
-          <w:highlight w:val="none"/>
-        </w:rPr>
-      </w:pPr>
-      <w:r>
-        <w:rPr/>
+          <w:lang w:val="pl-PL"/>
+        </w:rPr>
+      </w:pPr>
+      <w:r>
+        <w:rPr>
+          <w:lang w:val="pl-PL"/>
+        </w:rPr>
         <w:drawing>
           <wp:inline distT="0" distB="0" distL="0" distR="0">
             <wp:extent cx="5940425" cy="1918970"/>
@@ -241,21 +271,26 @@
         <w:ind w:left="0" w:right="0" w:hanging="0"/>
         <w:rPr>
           <w:highlight w:val="none"/>
-        </w:rPr>
-      </w:pPr>
-      <w:r>
-        <w:rPr/>
+          <w:lang w:val="pl-PL"/>
+        </w:rPr>
+      </w:pPr>
+      <w:r>
+        <w:rPr>
+          <w:lang w:val="pl-PL"/>
+        </w:rPr>
       </w:r>
     </w:p>
     <w:p>
       <w:pPr>
         <w:pStyle w:val="Heading1"/>
         <w:rPr>
-          <w:highlight w:val="none"/>
-        </w:rPr>
-      </w:pPr>
-      <w:r>
-        <w:rPr/>
+          <w:lang w:val="pl-PL"/>
+        </w:rPr>
+      </w:pPr>
+      <w:r>
+        <w:rPr>
+          <w:lang w:val="pl-PL"/>
+        </w:rPr>
         <w:t>Analiza</w:t>
       </w:r>
     </w:p>
@@ -263,11 +298,13 @@
       <w:pPr>
         <w:pStyle w:val="Heading1"/>
         <w:rPr>
-          <w:highlight w:val="none"/>
-        </w:rPr>
-      </w:pPr>
-      <w:r>
-        <w:rPr/>
+          <w:lang w:val="pl-PL"/>
+        </w:rPr>
+      </w:pPr>
+      <w:r>
+        <w:rPr>
+          <w:lang w:val="pl-PL"/>
+        </w:rPr>
         <w:t>1. WIG20</w:t>
       </w:r>
     </w:p>
@@ -275,27 +312,37 @@
       <w:pPr>
         <w:pStyle w:val="Normal"/>
         <w:rPr>
-          <w:highlight w:val="none"/>
-        </w:rPr>
-      </w:pPr>
-      <w:r>
-        <w:rPr/>
+          <w:lang w:val="pl-PL"/>
+        </w:rPr>
+      </w:pPr>
+      <w:r>
+        <w:rPr>
+          <w:lang w:val="pl-PL"/>
+        </w:rPr>
         <w:t>Wykres WIG20 w latach 20</w:t>
       </w:r>
       <w:r>
-        <w:rPr/>
+        <w:rPr>
+          <w:lang w:val="pl-PL"/>
+        </w:rPr>
         <w:t>12</w:t>
       </w:r>
       <w:r>
-        <w:rPr/>
+        <w:rPr>
+          <w:lang w:val="pl-PL"/>
+        </w:rPr>
         <w:t>-20</w:t>
       </w:r>
       <w:r>
-        <w:rPr/>
+        <w:rPr>
+          <w:lang w:val="pl-PL"/>
+        </w:rPr>
         <w:t>16</w:t>
       </w:r>
       <w:r>
-        <w:rPr/>
+        <w:rPr>
+          <w:lang w:val="pl-PL"/>
+        </w:rPr>
         <w:t>:</w:t>
       </w:r>
     </w:p>
@@ -303,11 +350,13 @@
       <w:pPr>
         <w:pStyle w:val="Normal"/>
         <w:rPr>
-          <w:highlight w:val="none"/>
-        </w:rPr>
-      </w:pPr>
-      <w:r>
-        <w:rPr/>
+          <w:lang w:val="pl-PL"/>
+        </w:rPr>
+      </w:pPr>
+      <w:r>
+        <w:rPr>
+          <w:lang w:val="pl-PL"/>
+        </w:rPr>
         <w:drawing>
           <wp:inline distT="0" distB="0" distL="0" distR="0">
             <wp:extent cx="5940425" cy="1957070"/>
@@ -353,20 +402,42 @@
         <w:pBdr/>
         <w:ind w:left="709" w:right="0" w:hanging="0"/>
         <w:rPr>
+          <w:lang w:val="pl-PL"/>
+        </w:rPr>
+      </w:pPr>
+      <w:r>
+        <w:rPr>
+          <w:lang w:val="pl-PL"/>
+        </w:rPr>
+        <w:t xml:space="preserve">Cena zamknięcia niedługo po dniu zero jest najniższa w analizowanym okresie, następnie do dnia 400 ma tendencję wzrostową. </w:t>
+      </w:r>
+      <w:r>
+        <w:rPr>
+          <w:lang w:val="pl-PL"/>
+        </w:rPr>
+        <w:t>Do dnia 700 ma miejsce trend boczny po czym przez następne 50 dni jest wzrost</w:t>
+      </w:r>
+      <w:r>
+        <w:rPr>
+          <w:lang w:val="pl-PL"/>
+        </w:rPr>
+        <w:t>. Po dniu 750 następuje spadek.</w:t>
+      </w:r>
+    </w:p>
+    <w:p>
+      <w:pPr>
+        <w:pStyle w:val="Normal"/>
+        <w:pBdr/>
+        <w:ind w:left="709" w:right="0" w:hanging="0"/>
+        <w:rPr>
           <w:highlight w:val="none"/>
-        </w:rPr>
-      </w:pPr>
-      <w:r>
-        <w:rPr/>
-        <w:t xml:space="preserve">Cena zamknięcia niedługo po dniu zero jest najniższa w analizowanym okresie, następnie do dnia 400 ma tendencję wzrostową. </w:t>
-      </w:r>
-      <w:r>
-        <w:rPr/>
-        <w:t>Do dnia 700 ma miejsce trend boczny po czym przez nastepne 50 dni jest wzrost</w:t>
-      </w:r>
-      <w:r>
-        <w:rPr/>
-        <w:t>. Po dniu 750 następuje spadek.</w:t>
+          <w:lang w:val="pl-PL"/>
+        </w:rPr>
+      </w:pPr>
+      <w:r>
+        <w:rPr>
+          <w:lang w:val="pl-PL"/>
+        </w:rPr>
       </w:r>
     </w:p>
     <w:p>
@@ -376,10 +447,13 @@
         <w:ind w:left="709" w:right="0" w:hanging="0"/>
         <w:rPr>
           <w:highlight w:val="none"/>
-        </w:rPr>
-      </w:pPr>
-      <w:r>
-        <w:rPr/>
+          <w:lang w:val="pl-PL"/>
+        </w:rPr>
+      </w:pPr>
+      <w:r>
+        <w:rPr>
+          <w:lang w:val="pl-PL"/>
+        </w:rPr>
       </w:r>
     </w:p>
     <w:p>
@@ -389,10 +463,13 @@
         <w:ind w:left="709" w:right="0" w:hanging="0"/>
         <w:rPr>
           <w:highlight w:val="none"/>
-        </w:rPr>
-      </w:pPr>
-      <w:r>
-        <w:rPr/>
+          <w:lang w:val="pl-PL"/>
+        </w:rPr>
+      </w:pPr>
+      <w:r>
+        <w:rPr>
+          <w:lang w:val="pl-PL"/>
+        </w:rPr>
       </w:r>
     </w:p>
     <w:p>
@@ -402,10 +479,13 @@
         <w:ind w:left="709" w:right="0" w:hanging="0"/>
         <w:rPr>
           <w:highlight w:val="none"/>
-        </w:rPr>
-      </w:pPr>
-      <w:r>
-        <w:rPr/>
+          <w:lang w:val="pl-PL"/>
+        </w:rPr>
+      </w:pPr>
+      <w:r>
+        <w:rPr>
+          <w:lang w:val="pl-PL"/>
+        </w:rPr>
       </w:r>
     </w:p>
     <w:p>
@@ -415,10 +495,13 @@
         <w:ind w:left="709" w:right="0" w:hanging="0"/>
         <w:rPr>
           <w:highlight w:val="none"/>
-        </w:rPr>
-      </w:pPr>
-      <w:r>
-        <w:rPr/>
+          <w:lang w:val="pl-PL"/>
+        </w:rPr>
+      </w:pPr>
+      <w:r>
+        <w:rPr>
+          <w:lang w:val="pl-PL"/>
+        </w:rPr>
       </w:r>
     </w:p>
     <w:p>
@@ -428,10 +511,13 @@
         <w:ind w:left="709" w:right="0" w:hanging="0"/>
         <w:rPr>
           <w:highlight w:val="none"/>
-        </w:rPr>
-      </w:pPr>
-      <w:r>
-        <w:rPr/>
+          <w:lang w:val="pl-PL"/>
+        </w:rPr>
+      </w:pPr>
+      <w:r>
+        <w:rPr>
+          <w:lang w:val="pl-PL"/>
+        </w:rPr>
       </w:r>
     </w:p>
     <w:p>
@@ -441,10 +527,13 @@
         <w:ind w:left="709" w:right="0" w:hanging="0"/>
         <w:rPr>
           <w:highlight w:val="none"/>
-        </w:rPr>
-      </w:pPr>
-      <w:r>
-        <w:rPr/>
+          <w:lang w:val="pl-PL"/>
+        </w:rPr>
+      </w:pPr>
+      <w:r>
+        <w:rPr>
+          <w:lang w:val="pl-PL"/>
+        </w:rPr>
       </w:r>
     </w:p>
     <w:p>
@@ -454,10 +543,13 @@
         <w:ind w:left="709" w:right="0" w:hanging="0"/>
         <w:rPr>
           <w:highlight w:val="none"/>
-        </w:rPr>
-      </w:pPr>
-      <w:r>
-        <w:rPr/>
+          <w:lang w:val="pl-PL"/>
+        </w:rPr>
+      </w:pPr>
+      <w:r>
+        <w:rPr>
+          <w:lang w:val="pl-PL"/>
+        </w:rPr>
       </w:r>
     </w:p>
     <w:p>
@@ -467,10 +559,13 @@
         <w:ind w:left="709" w:right="0" w:hanging="0"/>
         <w:rPr>
           <w:highlight w:val="none"/>
-        </w:rPr>
-      </w:pPr>
-      <w:r>
-        <w:rPr/>
+          <w:lang w:val="pl-PL"/>
+        </w:rPr>
+      </w:pPr>
+      <w:r>
+        <w:rPr>
+          <w:lang w:val="pl-PL"/>
+        </w:rPr>
       </w:r>
     </w:p>
     <w:p>
@@ -480,36 +575,28 @@
         <w:ind w:left="709" w:right="0" w:hanging="0"/>
         <w:rPr>
           <w:highlight w:val="none"/>
-        </w:rPr>
-      </w:pPr>
-      <w:r>
-        <w:rPr/>
-      </w:r>
-    </w:p>
-    <w:p>
-      <w:pPr>
-        <w:pStyle w:val="Normal"/>
-        <w:pBdr/>
-        <w:ind w:left="709" w:right="0" w:hanging="0"/>
-        <w:rPr>
-          <w:highlight w:val="none"/>
-        </w:rPr>
-      </w:pPr>
-      <w:r>
-        <w:rPr/>
-      </w:r>
-    </w:p>
-    <w:p>
-      <w:pPr>
-        <w:pStyle w:val="Normal"/>
-        <w:pBdr/>
-        <w:ind w:left="0" w:right="0" w:hanging="0"/>
-        <w:rPr>
-          <w:highlight w:val="none"/>
-        </w:rPr>
-      </w:pPr>
-      <w:r>
-        <w:rPr/>
+          <w:lang w:val="pl-PL"/>
+        </w:rPr>
+      </w:pPr>
+      <w:r>
+        <w:rPr>
+          <w:lang w:val="pl-PL"/>
+        </w:rPr>
+      </w:r>
+    </w:p>
+    <w:p>
+      <w:pPr>
+        <w:pStyle w:val="Normal"/>
+        <w:pBdr/>
+        <w:ind w:left="0" w:right="0" w:hanging="0"/>
+        <w:rPr>
+          <w:lang w:val="pl-PL"/>
+        </w:rPr>
+      </w:pPr>
+      <w:r>
+        <w:rPr>
+          <w:lang w:val="pl-PL"/>
+        </w:rPr>
         <w:t>Wykres MACD i SIGNAL z zaznaczonymi punktami kupna/sprzedaży</w:t>
       </w:r>
     </w:p>
@@ -519,27 +606,37 @@
         <w:pBdr/>
         <w:ind w:left="0" w:right="0" w:hanging="0"/>
         <w:rPr>
-          <w:highlight w:val="none"/>
-        </w:rPr>
-      </w:pPr>
-      <w:r>
-        <w:rPr/>
+          <w:lang w:val="pl-PL"/>
+        </w:rPr>
+      </w:pPr>
+      <w:r>
+        <w:rPr>
+          <w:lang w:val="pl-PL"/>
+        </w:rPr>
         <w:t>dla danych WIG20 20</w:t>
       </w:r>
       <w:r>
-        <w:rPr/>
+        <w:rPr>
+          <w:lang w:val="pl-PL"/>
+        </w:rPr>
         <w:t>12</w:t>
       </w:r>
       <w:r>
-        <w:rPr/>
+        <w:rPr>
+          <w:lang w:val="pl-PL"/>
+        </w:rPr>
         <w:t>-20</w:t>
       </w:r>
       <w:r>
-        <w:rPr/>
+        <w:rPr>
+          <w:lang w:val="pl-PL"/>
+        </w:rPr>
         <w:t>16</w:t>
       </w:r>
       <w:r>
-        <w:rPr/>
+        <w:rPr>
+          <w:lang w:val="pl-PL"/>
+        </w:rPr>
         <w:t>:</w:t>
       </w:r>
     </w:p>
@@ -549,11 +646,13 @@
         <w:pBdr/>
         <w:ind w:left="0" w:right="0" w:hanging="0"/>
         <w:rPr>
-          <w:highlight w:val="none"/>
-        </w:rPr>
-      </w:pPr>
-      <w:r>
-        <w:rPr/>
+          <w:lang w:val="pl-PL"/>
+        </w:rPr>
+      </w:pPr>
+      <w:r>
+        <w:rPr>
+          <w:lang w:val="pl-PL"/>
+        </w:rPr>
         <w:drawing>
           <wp:inline distT="0" distB="0" distL="0" distR="0">
             <wp:extent cx="5940425" cy="1877060"/>
@@ -599,15 +698,17 @@
         <w:pBdr/>
         <w:ind w:left="0" w:right="0" w:hanging="0"/>
         <w:rPr>
-          <w:highlight w:val="none"/>
-        </w:rPr>
-      </w:pPr>
-      <w:r>
-        <w:rPr/>
+          <w:lang w:val="pl-PL"/>
+        </w:rPr>
+      </w:pPr>
+      <w:r>
+        <w:rPr>
+          <w:lang w:val="pl-PL"/>
+        </w:rPr>
         <w:tab/>
         <w:t xml:space="preserve">Na powyższym wykresie widać wiele lokalnych ekstremów z zaznaczonymi punktami </w:t>
         <w:tab/>
-        <w:t xml:space="preserve">zakupu oraz sprzedaży. Spadek wskaźników oznacza trend spadkowy cen zamkniecia </w:t>
+        <w:t xml:space="preserve">zakupu oraz sprzedaży. Spadek wskaźników oznacza trend spadkowy cen zamknięcia </w:t>
         <w:tab/>
         <w:t xml:space="preserve">na wykresie notowań, a ich wzrost na trend wzrostowy. Zatem minima przewidują wzrost </w:t>
         <w:tab/>
@@ -621,23 +722,28 @@
         <w:ind w:left="0" w:right="0" w:hanging="0"/>
         <w:rPr>
           <w:highlight w:val="none"/>
-        </w:rPr>
-      </w:pPr>
-      <w:r>
-        <w:rPr/>
-      </w:r>
-    </w:p>
-    <w:p>
-      <w:pPr>
-        <w:pStyle w:val="Normal"/>
-        <w:pBdr/>
-        <w:ind w:left="0" w:right="0" w:hanging="0"/>
-        <w:rPr>
-          <w:highlight w:val="none"/>
-        </w:rPr>
-      </w:pPr>
-      <w:r>
-        <w:rPr/>
+          <w:lang w:val="pl-PL"/>
+        </w:rPr>
+      </w:pPr>
+      <w:r>
+        <w:rPr>
+          <w:lang w:val="pl-PL"/>
+        </w:rPr>
+      </w:r>
+    </w:p>
+    <w:p>
+      <w:pPr>
+        <w:pStyle w:val="Normal"/>
+        <w:pBdr/>
+        <w:ind w:left="0" w:right="0" w:hanging="0"/>
+        <w:rPr>
+          <w:lang w:val="pl-PL"/>
+        </w:rPr>
+      </w:pPr>
+      <w:r>
+        <w:rPr>
+          <w:lang w:val="pl-PL"/>
+        </w:rPr>
         <w:t>Wyniki symulacji:</w:t>
       </w:r>
     </w:p>
@@ -647,11 +753,13 @@
         <w:pBdr/>
         <w:ind w:left="0" w:right="0" w:hanging="0"/>
         <w:rPr>
-          <w:highlight w:val="none"/>
-        </w:rPr>
-      </w:pPr>
-      <w:r>
-        <w:rPr/>
+          <w:lang w:val="pl-PL"/>
+        </w:rPr>
+      </w:pPr>
+      <w:r>
+        <w:rPr>
+          <w:lang w:val="pl-PL"/>
+        </w:rPr>
         <w:drawing>
           <wp:anchor behindDoc="0" distT="0" distB="0" distL="0" distR="0" simplePos="0" locked="0" layoutInCell="0" allowOverlap="1" relativeHeight="5">
             <wp:simplePos x="0" y="0"/>
@@ -705,182 +813,973 @@
         <w:pBdr/>
         <w:ind w:left="0" w:right="0" w:hanging="0"/>
         <w:rPr>
-          <w:highlight w:val="none"/>
-        </w:rPr>
-      </w:pPr>
-      <w:r>
+          <w:lang w:val="pl-PL"/>
+        </w:rPr>
+      </w:pPr>
+      <w:r>
+        <w:rPr>
+          <w:lang w:val="pl-PL"/>
+        </w:rPr>
+      </w:r>
+    </w:p>
+    <w:p>
+      <w:pPr>
+        <w:pStyle w:val="Normal"/>
+        <w:pBdr/>
+        <w:ind w:left="0" w:right="0" w:hanging="0"/>
+        <w:rPr>
+          <w:lang w:val="pl-PL"/>
+        </w:rPr>
+      </w:pPr>
+      <w:r>
+        <w:rPr>
+          <w:lang w:val="pl-PL"/>
+        </w:rPr>
+      </w:r>
+    </w:p>
+    <w:p>
+      <w:pPr>
+        <w:pStyle w:val="Normal"/>
+        <w:pBdr/>
+        <w:ind w:left="0" w:right="0" w:hanging="0"/>
+        <w:rPr>
+          <w:lang w:val="pl-PL"/>
+        </w:rPr>
+      </w:pPr>
+      <w:r>
+        <w:rPr>
+          <w:lang w:val="pl-PL"/>
+        </w:rPr>
+      </w:r>
+    </w:p>
+    <w:p>
+      <w:pPr>
+        <w:pStyle w:val="Normal"/>
+        <w:pBdr/>
+        <w:ind w:left="0" w:right="0" w:hanging="0"/>
+        <w:rPr>
+          <w:lang w:val="pl-PL"/>
+        </w:rPr>
+      </w:pPr>
+      <w:r>
+        <w:rPr>
+          <w:lang w:val="pl-PL"/>
+        </w:rPr>
+      </w:r>
+    </w:p>
+    <w:p>
+      <w:pPr>
+        <w:pStyle w:val="Normal"/>
+        <w:pBdr/>
+        <w:ind w:left="0" w:right="0" w:hanging="0"/>
+        <w:rPr>
+          <w:lang w:val="pl-PL"/>
+        </w:rPr>
+      </w:pPr>
+      <w:r>
+        <w:rPr>
+          <w:lang w:val="pl-PL"/>
+        </w:rPr>
+      </w:r>
+    </w:p>
+    <w:p>
+      <w:pPr>
+        <w:pStyle w:val="Normal"/>
+        <w:pBdr/>
+        <w:ind w:left="0" w:right="0" w:hanging="0"/>
+        <w:rPr>
+          <w:lang w:val="pl-PL"/>
+        </w:rPr>
+      </w:pPr>
+      <w:r>
+        <w:rPr>
+          <w:lang w:val="pl-PL"/>
+        </w:rPr>
+      </w:r>
+    </w:p>
+    <w:p>
+      <w:pPr>
+        <w:pStyle w:val="Normal"/>
+        <w:pBdr/>
+        <w:ind w:left="0" w:right="0" w:hanging="0"/>
+        <w:rPr>
+          <w:lang w:val="pl-PL"/>
+        </w:rPr>
+      </w:pPr>
+      <w:r>
+        <w:rPr>
+          <w:lang w:val="pl-PL"/>
+        </w:rPr>
+        <w:t>Niestety s</w:t>
+      </w:r>
+      <w:r>
+        <w:rPr>
+          <w:lang w:val="pl-PL"/>
+        </w:rPr>
+        <w:t xml:space="preserve">ymulacja zakończyła się stratą, co oznacza, że strategia oparta na algorytmie MACD nie przyniosła pozytywnych rezultatów w tym </w:t>
+      </w:r>
+      <w:r>
+        <w:rPr>
+          <w:lang w:val="pl-PL" w:eastAsia="zxx" w:bidi="zxx"/>
+        </w:rPr>
+        <w:t>konkretnym</w:t>
+      </w:r>
+      <w:r>
+        <w:rPr>
+          <w:lang w:val="pl-PL"/>
+        </w:rPr>
+        <w:t xml:space="preserve"> przypadku. </w:t>
+      </w:r>
+      <w:r>
+        <w:rPr>
+          <w:lang w:val="pl-PL"/>
+        </w:rPr>
+        <w:t xml:space="preserve">Może to być spowodowane tym, że MACD </w:t>
+      </w:r>
+      <w:r>
+        <w:rPr>
+          <w:lang w:val="pl-PL"/>
+        </w:rPr>
+        <w:t xml:space="preserve">reaguje na zmiany cen z opóźnieniem. W przypadku szybkich ruchów cenowych, opóźnienie to może prowadzić do błędnych sygnałów kupna lub sprzedaży. </w:t>
+      </w:r>
+    </w:p>
+    <w:p>
+      <w:pPr>
+        <w:pStyle w:val="Heading1"/>
+        <w:rPr>
+          <w:lang w:val="pl-PL"/>
+        </w:rPr>
+      </w:pPr>
+      <w:r>
+        <w:rPr>
+          <w:lang w:val="pl-PL"/>
+        </w:rPr>
+        <w:t>Fałszywe sygnały</w:t>
+      </w:r>
+      <w:r>
+        <w:rPr>
+          <w:lang w:val="pl-PL"/>
+        </w:rPr>
+        <w:t>:</w:t>
+      </w:r>
+    </w:p>
+    <w:p>
+      <w:pPr>
+        <w:pStyle w:val="Normal"/>
+        <w:pBdr/>
+        <w:ind w:left="0" w:right="0" w:hanging="0"/>
+        <w:rPr>
+          <w:lang w:val="pl-PL"/>
+        </w:rPr>
+      </w:pPr>
+      <w:r>
+        <w:rPr>
+          <w:lang w:val="pl-PL"/>
+        </w:rPr>
+        <w:drawing>
+          <wp:anchor behindDoc="0" distT="0" distB="0" distL="0" distR="0" simplePos="0" locked="0" layoutInCell="0" allowOverlap="1" relativeHeight="9">
+            <wp:simplePos x="0" y="0"/>
+            <wp:positionH relativeFrom="column">
+              <wp:posOffset>60960</wp:posOffset>
+            </wp:positionH>
+            <wp:positionV relativeFrom="paragraph">
+              <wp:posOffset>-53975</wp:posOffset>
+            </wp:positionV>
+            <wp:extent cx="4466590" cy="2952115"/>
+            <wp:effectExtent l="0" t="0" r="0" b="0"/>
+            <wp:wrapSquare wrapText="largest"/>
+            <wp:docPr id="5" name="Image8" descr=""/>
+            <wp:cNvGraphicFramePr>
+              <a:graphicFrameLocks xmlns:a="http://schemas.openxmlformats.org/drawingml/2006/main" noChangeAspect="1"/>
+            </wp:cNvGraphicFramePr>
+            <a:graphic xmlns:a="http://schemas.openxmlformats.org/drawingml/2006/main">
+              <a:graphicData uri="http://schemas.openxmlformats.org/drawingml/2006/picture">
+                <pic:pic xmlns:pic="http://schemas.openxmlformats.org/drawingml/2006/picture">
+                  <pic:nvPicPr>
+                    <pic:cNvPr id="5" name="Image8" descr=""/>
+                    <pic:cNvPicPr>
+                      <a:picLocks noChangeAspect="1" noChangeArrowheads="1"/>
+                    </pic:cNvPicPr>
+                  </pic:nvPicPr>
+                  <pic:blipFill>
+                    <a:blip r:embed="rId6"/>
+                    <a:stretch>
+                      <a:fillRect/>
+                    </a:stretch>
+                  </pic:blipFill>
+                  <pic:spPr bwMode="auto">
+                    <a:xfrm>
+                      <a:off x="0" y="0"/>
+                      <a:ext cx="4466590" cy="2952115"/>
+                    </a:xfrm>
+                    <a:prstGeom prst="rect">
+                      <a:avLst/>
+                    </a:prstGeom>
+                  </pic:spPr>
+                </pic:pic>
+              </a:graphicData>
+            </a:graphic>
+          </wp:anchor>
+        </w:drawing>
+      </w:r>
+    </w:p>
+    <w:p>
+      <w:pPr>
+        <w:pStyle w:val="Normal"/>
+        <w:pBdr/>
+        <w:ind w:left="0" w:right="0" w:hanging="0"/>
+        <w:rPr>
+          <w:lang w:val="pl-PL"/>
+        </w:rPr>
+      </w:pPr>
+      <w:r>
+        <w:rPr>
+          <w:lang w:val="pl-PL"/>
+        </w:rPr>
+      </w:r>
+    </w:p>
+    <w:p>
+      <w:pPr>
+        <w:pStyle w:val="Normal"/>
+        <w:pBdr/>
+        <w:ind w:left="0" w:right="0" w:hanging="0"/>
+        <w:rPr>
+          <w:lang w:val="pl-PL"/>
+        </w:rPr>
+      </w:pPr>
+      <w:r>
+        <w:rPr>
+          <w:lang w:val="pl-PL"/>
+        </w:rPr>
+      </w:r>
+    </w:p>
+    <w:p>
+      <w:pPr>
+        <w:pStyle w:val="Normal"/>
+        <w:pBdr/>
+        <w:ind w:left="0" w:right="0" w:hanging="0"/>
+        <w:rPr>
+          <w:lang w:val="pl-PL"/>
+        </w:rPr>
+      </w:pPr>
+      <w:r>
+        <w:rPr>
+          <w:lang w:val="pl-PL"/>
+        </w:rPr>
+      </w:r>
+    </w:p>
+    <w:p>
+      <w:pPr>
+        <w:pStyle w:val="Normal"/>
+        <w:pBdr/>
+        <w:ind w:left="0" w:right="0" w:hanging="0"/>
+        <w:rPr>
+          <w:lang w:val="pl-PL"/>
+        </w:rPr>
+      </w:pPr>
+      <w:r>
+        <w:rPr>
+          <w:lang w:val="pl-PL"/>
+        </w:rPr>
+      </w:r>
+    </w:p>
+    <w:p>
+      <w:pPr>
+        <w:pStyle w:val="Normal"/>
+        <w:pBdr/>
+        <w:ind w:left="0" w:right="0" w:hanging="0"/>
+        <w:rPr>
+          <w:lang w:val="pl-PL"/>
+        </w:rPr>
+      </w:pPr>
+      <w:r>
+        <w:rPr>
+          <w:lang w:val="pl-PL"/>
+        </w:rPr>
+      </w:r>
+    </w:p>
+    <w:p>
+      <w:pPr>
+        <w:pStyle w:val="Normal"/>
+        <w:pBdr/>
+        <w:ind w:left="0" w:right="0" w:hanging="0"/>
+        <w:rPr>
+          <w:lang w:val="pl-PL"/>
+        </w:rPr>
+      </w:pPr>
+      <w:r>
+        <w:rPr>
+          <w:lang w:val="pl-PL"/>
+        </w:rPr>
+      </w:r>
+    </w:p>
+    <w:p>
+      <w:pPr>
+        <w:pStyle w:val="Normal"/>
+        <w:pBdr/>
+        <w:ind w:left="0" w:right="0" w:hanging="0"/>
+        <w:rPr>
+          <w:lang w:val="pl-PL"/>
+        </w:rPr>
+      </w:pPr>
+      <w:r>
+        <w:rPr>
+          <w:lang w:val="pl-PL"/>
+        </w:rPr>
+      </w:r>
+    </w:p>
+    <w:p>
+      <w:pPr>
+        <w:pStyle w:val="Normal"/>
+        <w:pBdr/>
+        <w:ind w:left="0" w:right="0" w:hanging="0"/>
+        <w:rPr>
+          <w:lang w:val="pl-PL"/>
+        </w:rPr>
+      </w:pPr>
+      <w:r>
+        <w:rPr>
+          <w:lang w:val="pl-PL"/>
+        </w:rPr>
+      </w:r>
+    </w:p>
+    <w:p>
+      <w:pPr>
+        <w:pStyle w:val="Normal"/>
+        <w:pBdr/>
+        <w:ind w:left="0" w:right="0" w:hanging="0"/>
+        <w:rPr>
+          <w:lang w:val="pl-PL"/>
+        </w:rPr>
+      </w:pPr>
+      <w:r>
+        <w:rPr>
+          <w:lang w:val="pl-PL"/>
+        </w:rPr>
+      </w:r>
+    </w:p>
+    <w:p>
+      <w:pPr>
+        <w:pStyle w:val="Normal"/>
+        <w:pBdr/>
+        <w:ind w:left="0" w:right="0" w:hanging="0"/>
+        <w:rPr>
+          <w:lang w:val="pl-PL"/>
+        </w:rPr>
+      </w:pPr>
+      <w:r>
+        <w:rPr>
+          <w:lang w:val="pl-PL"/>
+        </w:rPr>
+        <w:drawing>
+          <wp:anchor behindDoc="0" distT="0" distB="0" distL="0" distR="0" simplePos="0" locked="0" layoutInCell="0" allowOverlap="1" relativeHeight="10">
+            <wp:simplePos x="0" y="0"/>
+            <wp:positionH relativeFrom="column">
+              <wp:posOffset>-4445</wp:posOffset>
+            </wp:positionH>
+            <wp:positionV relativeFrom="paragraph">
+              <wp:posOffset>-19050</wp:posOffset>
+            </wp:positionV>
+            <wp:extent cx="5828665" cy="3075940"/>
+            <wp:effectExtent l="0" t="0" r="0" b="0"/>
+            <wp:wrapSquare wrapText="largest"/>
+            <wp:docPr id="6" name="Image9" descr=""/>
+            <wp:cNvGraphicFramePr>
+              <a:graphicFrameLocks xmlns:a="http://schemas.openxmlformats.org/drawingml/2006/main" noChangeAspect="1"/>
+            </wp:cNvGraphicFramePr>
+            <a:graphic xmlns:a="http://schemas.openxmlformats.org/drawingml/2006/main">
+              <a:graphicData uri="http://schemas.openxmlformats.org/drawingml/2006/picture">
+                <pic:pic xmlns:pic="http://schemas.openxmlformats.org/drawingml/2006/picture">
+                  <pic:nvPicPr>
+                    <pic:cNvPr id="6" name="Image9" descr=""/>
+                    <pic:cNvPicPr>
+                      <a:picLocks noChangeAspect="1" noChangeArrowheads="1"/>
+                    </pic:cNvPicPr>
+                  </pic:nvPicPr>
+                  <pic:blipFill>
+                    <a:blip r:embed="rId7"/>
+                    <a:stretch>
+                      <a:fillRect/>
+                    </a:stretch>
+                  </pic:blipFill>
+                  <pic:spPr bwMode="auto">
+                    <a:xfrm>
+                      <a:off x="0" y="0"/>
+                      <a:ext cx="5828665" cy="3075940"/>
+                    </a:xfrm>
+                    <a:prstGeom prst="rect">
+                      <a:avLst/>
+                    </a:prstGeom>
+                  </pic:spPr>
+                </pic:pic>
+              </a:graphicData>
+            </a:graphic>
+          </wp:anchor>
+        </w:drawing>
+      </w:r>
+    </w:p>
+    <w:p>
+      <w:pPr>
+        <w:pStyle w:val="Normal"/>
+        <w:pBdr/>
+        <w:ind w:left="0" w:right="0" w:hanging="0"/>
+        <w:rPr>
+          <w:lang w:val="pl-PL"/>
+        </w:rPr>
+      </w:pPr>
+      <w:r>
+        <w:rPr>
+          <w:lang w:val="pl-PL"/>
+        </w:rPr>
+        <w:t>Na tabeli transakcji oraz wykresie MACD zaznaczone zostały transakcje stratne. Jedną ze znacznych wad tego algorytmu jest generowanie fałszywych sygnałów kupna i sprzedaży. Na pierwszym fałszywym sygnale straciliśmy 56 zł, a na drugim prawie 20 zł.</w:t>
+      </w:r>
+    </w:p>
+    <w:p>
+      <w:pPr>
+        <w:pStyle w:val="Normal"/>
+        <w:pBdr/>
+        <w:ind w:left="0" w:right="0" w:hanging="0"/>
+        <w:rPr>
+          <w:lang w:val="pl-PL"/>
+        </w:rPr>
+      </w:pPr>
+      <w:r>
+        <w:rPr>
+          <w:lang w:val="pl-PL"/>
+        </w:rPr>
+      </w:r>
+    </w:p>
+    <w:p>
+      <w:pPr>
+        <w:pStyle w:val="Normal"/>
+        <w:pBdr/>
+        <w:ind w:left="0" w:right="0" w:hanging="0"/>
+        <w:rPr>
+          <w:lang w:val="pl-PL"/>
+        </w:rPr>
+      </w:pPr>
+      <w:r>
+        <w:rPr>
+          <w:lang w:val="pl-PL"/>
+        </w:rPr>
+      </w:r>
+    </w:p>
+    <w:p>
+      <w:pPr>
+        <w:pStyle w:val="Normal"/>
+        <w:pBdr/>
+        <w:ind w:left="0" w:right="0" w:hanging="0"/>
+        <w:rPr>
+          <w:lang w:val="pl-PL"/>
+        </w:rPr>
+      </w:pPr>
+      <w:r>
+        <w:rPr>
+          <w:lang w:val="pl-PL"/>
+        </w:rPr>
+      </w:r>
+    </w:p>
+    <w:p>
+      <w:pPr>
+        <w:pStyle w:val="Normal"/>
+        <w:pBdr/>
+        <w:ind w:left="0" w:right="0" w:hanging="0"/>
+        <w:rPr>
+          <w:lang w:val="pl-PL"/>
+        </w:rPr>
+      </w:pPr>
+      <w:r>
+        <w:rPr>
+          <w:lang w:val="pl-PL"/>
+        </w:rPr>
+      </w:r>
+    </w:p>
+    <w:p>
+      <w:pPr>
+        <w:pStyle w:val="Normal"/>
+        <w:pBdr/>
+        <w:ind w:left="0" w:right="0" w:hanging="0"/>
+        <w:rPr>
+          <w:lang w:val="pl-PL"/>
+        </w:rPr>
+      </w:pPr>
+      <w:r>
+        <w:rPr>
+          <w:lang w:val="pl-PL"/>
+        </w:rPr>
+      </w:r>
+    </w:p>
+    <w:p>
+      <w:pPr>
+        <w:pStyle w:val="Heading2"/>
         <w:rPr/>
-      </w:r>
-    </w:p>
-    <w:p>
-      <w:pPr>
-        <w:pStyle w:val="Normal"/>
-        <w:pBdr/>
-        <w:ind w:left="0" w:right="0" w:hanging="0"/>
-        <w:rPr>
-          <w:highlight w:val="none"/>
-        </w:rPr>
       </w:pPr>
       <w:r>
         <w:rPr/>
-      </w:r>
-    </w:p>
-    <w:p>
-      <w:pPr>
-        <w:pStyle w:val="Normal"/>
-        <w:pBdr/>
-        <w:ind w:left="0" w:right="0" w:hanging="0"/>
-        <w:rPr>
-          <w:highlight w:val="none"/>
-        </w:rPr>
-      </w:pPr>
-      <w:r>
+        <w:t>Najgorsza transakcja:</w:t>
+      </w:r>
+    </w:p>
+    <w:p>
+      <w:pPr>
+        <w:pStyle w:val="Normal"/>
+        <w:pBdr/>
+        <w:ind w:left="0" w:right="0" w:hanging="0"/>
+        <w:rPr>
+          <w:lang w:val="pl-PL"/>
+        </w:rPr>
+      </w:pPr>
+      <w:r>
+        <w:rPr>
+          <w:lang w:val="pl-PL"/>
+        </w:rPr>
+        <w:drawing>
+          <wp:anchor behindDoc="0" distT="0" distB="0" distL="0" distR="0" simplePos="0" locked="0" layoutInCell="0" allowOverlap="1" relativeHeight="11">
+            <wp:simplePos x="0" y="0"/>
+            <wp:positionH relativeFrom="column">
+              <wp:posOffset>-80645</wp:posOffset>
+            </wp:positionH>
+            <wp:positionV relativeFrom="paragraph">
+              <wp:posOffset>97155</wp:posOffset>
+            </wp:positionV>
+            <wp:extent cx="5600065" cy="1028700"/>
+            <wp:effectExtent l="0" t="0" r="0" b="0"/>
+            <wp:wrapSquare wrapText="largest"/>
+            <wp:docPr id="7" name="Image10" descr=""/>
+            <wp:cNvGraphicFramePr>
+              <a:graphicFrameLocks xmlns:a="http://schemas.openxmlformats.org/drawingml/2006/main" noChangeAspect="1"/>
+            </wp:cNvGraphicFramePr>
+            <a:graphic xmlns:a="http://schemas.openxmlformats.org/drawingml/2006/main">
+              <a:graphicData uri="http://schemas.openxmlformats.org/drawingml/2006/picture">
+                <pic:pic xmlns:pic="http://schemas.openxmlformats.org/drawingml/2006/picture">
+                  <pic:nvPicPr>
+                    <pic:cNvPr id="7" name="Image10" descr=""/>
+                    <pic:cNvPicPr>
+                      <a:picLocks noChangeAspect="1" noChangeArrowheads="1"/>
+                    </pic:cNvPicPr>
+                  </pic:nvPicPr>
+                  <pic:blipFill>
+                    <a:blip r:embed="rId8"/>
+                    <a:stretch>
+                      <a:fillRect/>
+                    </a:stretch>
+                  </pic:blipFill>
+                  <pic:spPr bwMode="auto">
+                    <a:xfrm>
+                      <a:off x="0" y="0"/>
+                      <a:ext cx="5600065" cy="1028700"/>
+                    </a:xfrm>
+                    <a:prstGeom prst="rect">
+                      <a:avLst/>
+                    </a:prstGeom>
+                  </pic:spPr>
+                </pic:pic>
+              </a:graphicData>
+            </a:graphic>
+          </wp:anchor>
+        </w:drawing>
+      </w:r>
+    </w:p>
+    <w:p>
+      <w:pPr>
+        <w:pStyle w:val="Normal"/>
+        <w:pBdr/>
+        <w:ind w:left="0" w:right="0" w:hanging="0"/>
+        <w:rPr>
+          <w:lang w:val="pl-PL"/>
+        </w:rPr>
+      </w:pPr>
+      <w:r>
+        <w:rPr>
+          <w:lang w:val="pl-PL"/>
+        </w:rPr>
+      </w:r>
+    </w:p>
+    <w:p>
+      <w:pPr>
+        <w:pStyle w:val="Normal"/>
+        <w:pBdr/>
+        <w:ind w:left="0" w:right="0" w:hanging="0"/>
+        <w:rPr>
+          <w:lang w:val="pl-PL"/>
+        </w:rPr>
+      </w:pPr>
+      <w:r>
+        <w:rPr>
+          <w:lang w:val="pl-PL"/>
+        </w:rPr>
+      </w:r>
+    </w:p>
+    <w:p>
+      <w:pPr>
+        <w:pStyle w:val="Normal"/>
+        <w:pBdr/>
+        <w:ind w:left="0" w:right="0" w:hanging="0"/>
+        <w:rPr>
+          <w:lang w:val="pl-PL"/>
+        </w:rPr>
+      </w:pPr>
+      <w:r>
+        <w:rPr>
+          <w:lang w:val="pl-PL"/>
+        </w:rPr>
+      </w:r>
+    </w:p>
+    <w:p>
+      <w:pPr>
+        <w:pStyle w:val="Normal"/>
+        <w:pBdr/>
+        <w:ind w:left="0" w:right="0" w:hanging="0"/>
+        <w:rPr>
+          <w:lang w:val="pl-PL"/>
+        </w:rPr>
+      </w:pPr>
+      <w:r>
+        <w:rPr>
+          <w:lang w:val="pl-PL"/>
+        </w:rPr>
+        <w:t>Oto najgorsza transakcja, na której straciliśmy aż 74 złote.</w:t>
+      </w:r>
+    </w:p>
+    <w:p>
+      <w:pPr>
+        <w:pStyle w:val="Normal"/>
+        <w:pBdr/>
+        <w:ind w:left="0" w:right="0" w:hanging="0"/>
+        <w:rPr>
+          <w:lang w:val="pl-PL"/>
+        </w:rPr>
+      </w:pPr>
+      <w:r>
+        <w:rPr>
+          <w:lang w:val="pl-PL"/>
+        </w:rPr>
+      </w:r>
+    </w:p>
+    <w:p>
+      <w:pPr>
+        <w:pStyle w:val="Heading1"/>
         <w:rPr/>
-      </w:r>
-    </w:p>
-    <w:p>
-      <w:pPr>
-        <w:pStyle w:val="Normal"/>
-        <w:pBdr/>
-        <w:ind w:left="0" w:right="0" w:hanging="0"/>
-        <w:rPr>
-          <w:highlight w:val="none"/>
-        </w:rPr>
       </w:pPr>
       <w:r>
         <w:rPr/>
-      </w:r>
-    </w:p>
-    <w:p>
-      <w:pPr>
-        <w:pStyle w:val="Normal"/>
-        <w:pBdr/>
-        <w:ind w:left="0" w:right="0" w:hanging="0"/>
-        <w:rPr>
-          <w:highlight w:val="none"/>
-        </w:rPr>
-      </w:pPr>
-      <w:r>
-        <w:rPr/>
-      </w:r>
-    </w:p>
-    <w:p>
-      <w:pPr>
-        <w:pStyle w:val="Normal"/>
-        <w:pBdr/>
-        <w:ind w:left="0" w:right="0" w:hanging="0"/>
-        <w:rPr>
-          <w:highlight w:val="none"/>
-        </w:rPr>
-      </w:pPr>
-      <w:r>
-        <w:rPr/>
-      </w:r>
-    </w:p>
-    <w:p>
-      <w:pPr>
-        <w:pStyle w:val="Normal"/>
-        <w:pBdr/>
-        <w:ind w:left="0" w:right="0" w:hanging="0"/>
-        <w:rPr>
-          <w:highlight w:val="none"/>
-        </w:rPr>
-      </w:pPr>
-      <w:r>
-        <w:rPr/>
-        <w:t>Niestety s</w:t>
-      </w:r>
-      <w:r>
-        <w:rPr/>
-        <w:t xml:space="preserve">ymulacja zakończyła się stratą, co oznacza, że strategia oparta na algorytmie MACD nie przyniosła pozytywnych rezultatów w tym konkretnym przypadku. </w:t>
-      </w:r>
-      <w:r>
-        <w:rPr/>
-        <w:t>Może to być spowodowane tym, że w sytuacji, gdy rynek porusza się w trendzie bocznym, czyli brak wyraźnego trendu wzrostowego lub spadkowego, sygnały generowane przez MACD mogą być nieskuteczne lub prowadzić do częstych fałszywych sygnałów. Kolejną wadą MACD jest, że</w:t>
-      </w:r>
-      <w:r>
-        <w:rPr/>
-        <w:t xml:space="preserve"> reaguje na zmiany cen z opóźnieniem. W przypadku szybkich ruchów cenowych, opóźnienie to może prowadzić do błędnych sygnałów kupna lub sprzedaży. </w:t>
-      </w:r>
-    </w:p>
-    <w:p>
-      <w:pPr>
-        <w:pStyle w:val="Normal"/>
-        <w:pBdr/>
-        <w:ind w:left="0" w:right="0" w:hanging="0"/>
-        <w:rPr>
-          <w:highlight w:val="none"/>
-        </w:rPr>
-      </w:pPr>
-      <w:r>
-        <w:rPr/>
-      </w:r>
-    </w:p>
-    <w:p>
-      <w:pPr>
-        <w:pStyle w:val="Normal"/>
-        <w:pBdr/>
-        <w:ind w:left="0" w:right="0" w:hanging="0"/>
-        <w:rPr>
-          <w:highlight w:val="none"/>
-        </w:rPr>
-      </w:pPr>
-      <w:r>
-        <w:rPr/>
-      </w:r>
-    </w:p>
-    <w:p>
-      <w:pPr>
-        <w:pStyle w:val="Normal"/>
-        <w:pBdr/>
-        <w:ind w:left="0" w:right="0" w:hanging="0"/>
-        <w:rPr>
-          <w:highlight w:val="none"/>
-        </w:rPr>
-      </w:pPr>
-      <w:r>
-        <w:rPr/>
-      </w:r>
-    </w:p>
-    <w:p>
-      <w:pPr>
-        <w:pStyle w:val="Normal"/>
-        <w:pBdr/>
-        <w:ind w:left="0" w:right="0" w:hanging="0"/>
-        <w:rPr>
-          <w:highlight w:val="none"/>
-        </w:rPr>
-      </w:pPr>
-      <w:r>
-        <w:rPr/>
-      </w:r>
-    </w:p>
-    <w:p>
-      <w:pPr>
-        <w:pStyle w:val="Normal"/>
-        <w:pBdr/>
-        <w:ind w:left="0" w:right="0" w:hanging="0"/>
-        <w:rPr>
-          <w:highlight w:val="none"/>
-        </w:rPr>
-      </w:pPr>
-      <w:r>
-        <w:rPr/>
+        <w:t>Opoźnienia:</w:t>
+      </w:r>
+    </w:p>
+    <w:p>
+      <w:pPr>
+        <w:pStyle w:val="Normal"/>
+        <w:pBdr/>
+        <w:ind w:left="0" w:right="0" w:hanging="0"/>
+        <w:rPr>
+          <w:lang w:val="pl-PL"/>
+        </w:rPr>
+      </w:pPr>
+      <w:r>
+        <w:rPr>
+          <w:lang w:val="pl-PL"/>
+        </w:rPr>
+        <w:drawing>
+          <wp:anchor behindDoc="0" distT="0" distB="0" distL="0" distR="0" simplePos="0" locked="0" layoutInCell="0" allowOverlap="1" relativeHeight="12">
+            <wp:simplePos x="0" y="0"/>
+            <wp:positionH relativeFrom="column">
+              <wp:posOffset>-97155</wp:posOffset>
+            </wp:positionH>
+            <wp:positionV relativeFrom="paragraph">
+              <wp:posOffset>635</wp:posOffset>
+            </wp:positionV>
+            <wp:extent cx="3048635" cy="2491105"/>
+            <wp:effectExtent l="0" t="0" r="0" b="0"/>
+            <wp:wrapSquare wrapText="largest"/>
+            <wp:docPr id="8" name="Image11" descr=""/>
+            <wp:cNvGraphicFramePr>
+              <a:graphicFrameLocks xmlns:a="http://schemas.openxmlformats.org/drawingml/2006/main" noChangeAspect="1"/>
+            </wp:cNvGraphicFramePr>
+            <a:graphic xmlns:a="http://schemas.openxmlformats.org/drawingml/2006/main">
+              <a:graphicData uri="http://schemas.openxmlformats.org/drawingml/2006/picture">
+                <pic:pic xmlns:pic="http://schemas.openxmlformats.org/drawingml/2006/picture">
+                  <pic:nvPicPr>
+                    <pic:cNvPr id="8" name="Image11" descr=""/>
+                    <pic:cNvPicPr>
+                      <a:picLocks noChangeAspect="1" noChangeArrowheads="1"/>
+                    </pic:cNvPicPr>
+                  </pic:nvPicPr>
+                  <pic:blipFill>
+                    <a:blip r:embed="rId9"/>
+                    <a:stretch>
+                      <a:fillRect/>
+                    </a:stretch>
+                  </pic:blipFill>
+                  <pic:spPr bwMode="auto">
+                    <a:xfrm>
+                      <a:off x="0" y="0"/>
+                      <a:ext cx="3048635" cy="2491105"/>
+                    </a:xfrm>
+                    <a:prstGeom prst="rect">
+                      <a:avLst/>
+                    </a:prstGeom>
+                  </pic:spPr>
+                </pic:pic>
+              </a:graphicData>
+            </a:graphic>
+          </wp:anchor>
+        </w:drawing>
+        <w:drawing>
+          <wp:anchor behindDoc="0" distT="0" distB="0" distL="0" distR="0" simplePos="0" locked="0" layoutInCell="0" allowOverlap="1" relativeHeight="13">
+            <wp:simplePos x="0" y="0"/>
+            <wp:positionH relativeFrom="column">
+              <wp:posOffset>3079115</wp:posOffset>
+            </wp:positionH>
+            <wp:positionV relativeFrom="paragraph">
+              <wp:posOffset>-33655</wp:posOffset>
+            </wp:positionV>
+            <wp:extent cx="3400425" cy="2349500"/>
+            <wp:effectExtent l="0" t="0" r="0" b="0"/>
+            <wp:wrapSquare wrapText="largest"/>
+            <wp:docPr id="9" name="Image12" descr=""/>
+            <wp:cNvGraphicFramePr>
+              <a:graphicFrameLocks xmlns:a="http://schemas.openxmlformats.org/drawingml/2006/main" noChangeAspect="1"/>
+            </wp:cNvGraphicFramePr>
+            <a:graphic xmlns:a="http://schemas.openxmlformats.org/drawingml/2006/main">
+              <a:graphicData uri="http://schemas.openxmlformats.org/drawingml/2006/picture">
+                <pic:pic xmlns:pic="http://schemas.openxmlformats.org/drawingml/2006/picture">
+                  <pic:nvPicPr>
+                    <pic:cNvPr id="9" name="Image12" descr=""/>
+                    <pic:cNvPicPr>
+                      <a:picLocks noChangeAspect="1" noChangeArrowheads="1"/>
+                    </pic:cNvPicPr>
+                  </pic:nvPicPr>
+                  <pic:blipFill>
+                    <a:blip r:embed="rId10"/>
+                    <a:stretch>
+                      <a:fillRect/>
+                    </a:stretch>
+                  </pic:blipFill>
+                  <pic:spPr bwMode="auto">
+                    <a:xfrm>
+                      <a:off x="0" y="0"/>
+                      <a:ext cx="3400425" cy="2349500"/>
+                    </a:xfrm>
+                    <a:prstGeom prst="rect">
+                      <a:avLst/>
+                    </a:prstGeom>
+                  </pic:spPr>
+                </pic:pic>
+              </a:graphicData>
+            </a:graphic>
+          </wp:anchor>
+        </w:drawing>
+      </w:r>
+    </w:p>
+    <w:p>
+      <w:pPr>
+        <w:pStyle w:val="Normal"/>
+        <w:pBdr/>
+        <w:ind w:left="0" w:right="0" w:hanging="0"/>
+        <w:rPr>
+          <w:lang w:val="pl-PL"/>
+        </w:rPr>
+      </w:pPr>
+      <w:r>
+        <w:rPr>
+          <w:lang w:val="pl-PL"/>
+        </w:rPr>
+      </w:r>
+    </w:p>
+    <w:p>
+      <w:pPr>
+        <w:pStyle w:val="Normal"/>
+        <w:pBdr/>
+        <w:ind w:left="0" w:right="0" w:hanging="0"/>
+        <w:rPr>
+          <w:lang w:val="pl-PL"/>
+        </w:rPr>
+      </w:pPr>
+      <w:r>
+        <w:rPr>
+          <w:lang w:val="pl-PL"/>
+        </w:rPr>
+      </w:r>
+    </w:p>
+    <w:p>
+      <w:pPr>
+        <w:pStyle w:val="Normal"/>
+        <w:pBdr/>
+        <w:ind w:left="0" w:right="0" w:hanging="0"/>
+        <w:rPr>
+          <w:lang w:val="pl-PL"/>
+        </w:rPr>
+      </w:pPr>
+      <w:r>
+        <w:rPr>
+          <w:lang w:val="pl-PL"/>
+        </w:rPr>
+      </w:r>
+    </w:p>
+    <w:p>
+      <w:pPr>
+        <w:pStyle w:val="Normal"/>
+        <w:pBdr/>
+        <w:ind w:left="0" w:right="0" w:hanging="0"/>
+        <w:rPr>
+          <w:lang w:val="pl-PL"/>
+        </w:rPr>
+      </w:pPr>
+      <w:r>
+        <w:rPr>
+          <w:lang w:val="pl-PL"/>
+        </w:rPr>
+      </w:r>
+    </w:p>
+    <w:p>
+      <w:pPr>
+        <w:pStyle w:val="Normal"/>
+        <w:pBdr/>
+        <w:ind w:left="0" w:right="0" w:hanging="0"/>
+        <w:rPr>
+          <w:lang w:val="pl-PL"/>
+        </w:rPr>
+      </w:pPr>
+      <w:r>
+        <w:rPr>
+          <w:lang w:val="pl-PL"/>
+        </w:rPr>
+      </w:r>
+    </w:p>
+    <w:p>
+      <w:pPr>
+        <w:pStyle w:val="Normal"/>
+        <w:pBdr/>
+        <w:ind w:left="0" w:right="0" w:hanging="0"/>
+        <w:rPr>
+          <w:lang w:val="pl-PL"/>
+        </w:rPr>
+      </w:pPr>
+      <w:r>
+        <w:rPr>
+          <w:lang w:val="pl-PL"/>
+        </w:rPr>
+      </w:r>
+    </w:p>
+    <w:p>
+      <w:pPr>
+        <w:pStyle w:val="Normal"/>
+        <w:pBdr/>
+        <w:ind w:left="0" w:right="0" w:hanging="0"/>
+        <w:rPr>
+          <w:lang w:val="pl-PL"/>
+        </w:rPr>
+      </w:pPr>
+      <w:r>
+        <w:rPr>
+          <w:lang w:val="pl-PL"/>
+        </w:rPr>
+      </w:r>
+    </w:p>
+    <w:p>
+      <w:pPr>
+        <w:pStyle w:val="Normal"/>
+        <w:pBdr/>
+        <w:ind w:left="0" w:right="0" w:hanging="0"/>
+        <w:rPr>
+          <w:lang w:val="pl-PL"/>
+        </w:rPr>
+      </w:pPr>
+      <w:r>
+        <w:rPr>
+          <w:lang w:val="pl-PL"/>
+        </w:rPr>
+      </w:r>
+    </w:p>
+    <w:p>
+      <w:pPr>
+        <w:pStyle w:val="Normal"/>
+        <w:pBdr/>
+        <w:ind w:left="0" w:right="0" w:hanging="0"/>
+        <w:rPr>
+          <w:lang w:val="pl-PL"/>
+        </w:rPr>
+      </w:pPr>
+      <w:r>
+        <w:rPr>
+          <w:lang w:val="pl-PL"/>
+        </w:rPr>
+        <w:t>Następnym powodem negatywnego wyniku symulacji są opóźnienia. Jak widać na wykresach powyżej MACD często za późno daje sygnały sprzedaży oraz kupna co prowadzi do mniejszych zysków.</w:t>
+      </w:r>
+    </w:p>
+    <w:p>
+      <w:pPr>
+        <w:pStyle w:val="Normal"/>
+        <w:pBdr/>
+        <w:ind w:left="0" w:right="0" w:hanging="0"/>
+        <w:rPr>
+          <w:lang w:val="pl-PL"/>
+        </w:rPr>
+      </w:pPr>
+      <w:r>
+        <w:rPr>
+          <w:lang w:val="pl-PL"/>
+        </w:rPr>
+      </w:r>
+    </w:p>
+    <w:p>
+      <w:pPr>
+        <w:pStyle w:val="Normal"/>
+        <w:pBdr/>
+        <w:ind w:left="0" w:right="0" w:hanging="0"/>
+        <w:rPr>
+          <w:lang w:val="pl-PL"/>
+        </w:rPr>
+      </w:pPr>
+      <w:r>
+        <w:rPr>
+          <w:lang w:val="pl-PL"/>
+        </w:rPr>
+        <w:t>Razem z fałszywymi sygnałami, opóźnienia są powodami przez które na przestrzeni 1000 dni straciliśmy 7.95% naszego kapitału.</w:t>
       </w:r>
     </w:p>
     <w:p>
       <w:pPr>
         <w:pStyle w:val="Heading1"/>
         <w:rPr>
-          <w:highlight w:val="none"/>
-        </w:rPr>
-      </w:pPr>
-      <w:r>
-        <w:rPr/>
+          <w:lang w:val="pl-PL"/>
+        </w:rPr>
+      </w:pPr>
+      <w:r>
+        <w:rPr>
+          <w:lang w:val="pl-PL"/>
+        </w:rPr>
+      </w:r>
+    </w:p>
+    <w:p>
+      <w:pPr>
+        <w:pStyle w:val="Heading1"/>
+        <w:rPr>
+          <w:lang w:val="pl-PL"/>
+        </w:rPr>
+      </w:pPr>
+      <w:r>
+        <w:rPr>
+          <w:lang w:val="pl-PL"/>
+        </w:rPr>
+      </w:r>
+    </w:p>
+    <w:p>
+      <w:pPr>
+        <w:pStyle w:val="Heading1"/>
+        <w:rPr>
+          <w:lang w:val="pl-PL"/>
+        </w:rPr>
+      </w:pPr>
+      <w:r>
+        <w:rPr>
+          <w:lang w:val="pl-PL"/>
+        </w:rPr>
         <w:t xml:space="preserve">2. </w:t>
       </w:r>
       <w:r>
-        <w:rPr/>
+        <w:rPr>
+          <w:lang w:val="pl-PL"/>
+        </w:rPr>
         <w:t>SAX</w:t>
       </w:r>
     </w:p>
@@ -890,35 +1789,49 @@
         <w:pBdr/>
         <w:ind w:left="0" w:right="0" w:hanging="0"/>
         <w:rPr>
-          <w:highlight w:val="none"/>
-        </w:rPr>
-      </w:pPr>
-      <w:r>
-        <w:rPr/>
+          <w:lang w:val="pl-PL"/>
+        </w:rPr>
+      </w:pPr>
+      <w:r>
+        <w:rPr>
+          <w:lang w:val="pl-PL"/>
+        </w:rPr>
         <w:t xml:space="preserve">Wykres </w:t>
       </w:r>
       <w:r>
-        <w:rPr/>
+        <w:rPr>
+          <w:lang w:val="pl-PL"/>
+        </w:rPr>
         <w:t>SAX</w:t>
       </w:r>
       <w:r>
-        <w:rPr/>
+        <w:rPr>
+          <w:lang w:val="pl-PL"/>
+        </w:rPr>
         <w:t xml:space="preserve"> 20</w:t>
       </w:r>
       <w:r>
-        <w:rPr/>
+        <w:rPr>
+          <w:lang w:val="pl-PL"/>
+        </w:rPr>
         <w:t>15</w:t>
       </w:r>
       <w:r>
-        <w:rPr/>
+        <w:rPr>
+          <w:lang w:val="pl-PL"/>
+        </w:rPr>
         <w:t>-20</w:t>
       </w:r>
       <w:r>
-        <w:rPr/>
+        <w:rPr>
+          <w:lang w:val="pl-PL"/>
+        </w:rPr>
         <w:t>19</w:t>
       </w:r>
       <w:r>
-        <w:rPr/>
+        <w:rPr>
+          <w:lang w:val="pl-PL"/>
+        </w:rPr>
         <w:t>:</w:t>
       </w:r>
     </w:p>
@@ -928,7 +1841,7 @@
         <w:pBdr/>
         <w:ind w:left="0" w:right="0" w:hanging="0"/>
         <w:rPr>
-          <w:highlight w:val="none"/>
+          <w:lang w:val="pl-PL"/>
         </w:rPr>
       </w:pPr>
       <w:r>
@@ -944,7 +1857,7 @@
             <wp:extent cx="5940425" cy="2001520"/>
             <wp:effectExtent l="0" t="0" r="0" b="0"/>
             <wp:wrapSquare wrapText="largest"/>
-            <wp:docPr id="5" name="Image5" descr=""/>
+            <wp:docPr id="10" name="Image5" descr=""/>
             <wp:cNvGraphicFramePr>
               <a:graphicFrameLocks xmlns:a="http://schemas.openxmlformats.org/drawingml/2006/main" noChangeAspect="1"/>
             </wp:cNvGraphicFramePr>
@@ -952,13 +1865,13 @@
               <a:graphicData uri="http://schemas.openxmlformats.org/drawingml/2006/picture">
                 <pic:pic xmlns:pic="http://schemas.openxmlformats.org/drawingml/2006/picture">
                   <pic:nvPicPr>
-                    <pic:cNvPr id="5" name="Image5" descr=""/>
+                    <pic:cNvPr id="10" name="Image5" descr=""/>
                     <pic:cNvPicPr>
                       <a:picLocks noChangeAspect="1" noChangeArrowheads="1"/>
                     </pic:cNvPicPr>
                   </pic:nvPicPr>
                   <pic:blipFill>
-                    <a:blip r:embed="rId6"/>
+                    <a:blip r:embed="rId11"/>
                     <a:stretch>
                       <a:fillRect/>
                     </a:stretch>
@@ -979,7 +1892,9 @@
         </w:drawing>
       </w:r>
       <w:r>
-        <w:rPr/>
+        <w:rPr>
+          <w:lang w:val="pl-PL"/>
+        </w:rPr>
         <w:t>Wykres MACD i SIGNAL z zaznaczonymi punktami kupna/sprzedaży</w:t>
       </w:r>
     </w:p>
@@ -989,35 +1904,49 @@
         <w:pBdr/>
         <w:ind w:left="0" w:right="0" w:hanging="0"/>
         <w:rPr>
-          <w:highlight w:val="none"/>
-        </w:rPr>
-      </w:pPr>
-      <w:r>
-        <w:rPr/>
+          <w:lang w:val="pl-PL"/>
+        </w:rPr>
+      </w:pPr>
+      <w:r>
+        <w:rPr>
+          <w:lang w:val="pl-PL"/>
+        </w:rPr>
         <w:t xml:space="preserve">dla danych </w:t>
       </w:r>
       <w:r>
-        <w:rPr/>
+        <w:rPr>
+          <w:lang w:val="pl-PL"/>
+        </w:rPr>
         <w:t>SAX</w:t>
       </w:r>
       <w:r>
-        <w:rPr/>
+        <w:rPr>
+          <w:lang w:val="pl-PL"/>
+        </w:rPr>
         <w:t xml:space="preserve"> 20</w:t>
       </w:r>
       <w:r>
-        <w:rPr/>
+        <w:rPr>
+          <w:lang w:val="pl-PL"/>
+        </w:rPr>
         <w:t>15</w:t>
       </w:r>
       <w:r>
-        <w:rPr/>
+        <w:rPr>
+          <w:lang w:val="pl-PL"/>
+        </w:rPr>
         <w:t>-20</w:t>
       </w:r>
       <w:r>
-        <w:rPr/>
+        <w:rPr>
+          <w:lang w:val="pl-PL"/>
+        </w:rPr>
         <w:t>19</w:t>
       </w:r>
       <w:r>
-        <w:rPr/>
+        <w:rPr>
+          <w:lang w:val="pl-PL"/>
+        </w:rPr>
         <w:t>:</w:t>
       </w:r>
     </w:p>
@@ -1027,7 +1956,7 @@
         <w:pBdr/>
         <w:ind w:left="0" w:right="0" w:hanging="0"/>
         <w:rPr>
-          <w:highlight w:val="none"/>
+          <w:lang w:val="pl-PL"/>
         </w:rPr>
       </w:pPr>
       <w:r>
@@ -1043,7 +1972,7 @@
             <wp:extent cx="5940425" cy="1945005"/>
             <wp:effectExtent l="0" t="0" r="0" b="0"/>
             <wp:wrapSquare wrapText="largest"/>
-            <wp:docPr id="6" name="Image6" descr=""/>
+            <wp:docPr id="11" name="Image6" descr=""/>
             <wp:cNvGraphicFramePr>
               <a:graphicFrameLocks xmlns:a="http://schemas.openxmlformats.org/drawingml/2006/main" noChangeAspect="1"/>
             </wp:cNvGraphicFramePr>
@@ -1051,13 +1980,13 @@
               <a:graphicData uri="http://schemas.openxmlformats.org/drawingml/2006/picture">
                 <pic:pic xmlns:pic="http://schemas.openxmlformats.org/drawingml/2006/picture">
                   <pic:nvPicPr>
-                    <pic:cNvPr id="6" name="Image6" descr=""/>
+                    <pic:cNvPr id="11" name="Image6" descr=""/>
                     <pic:cNvPicPr>
                       <a:picLocks noChangeAspect="1" noChangeArrowheads="1"/>
                     </pic:cNvPicPr>
                   </pic:nvPicPr>
                   <pic:blipFill>
-                    <a:blip r:embed="rId7"/>
+                    <a:blip r:embed="rId12"/>
                     <a:stretch>
                       <a:fillRect/>
                     </a:stretch>
@@ -1078,7 +2007,9 @@
         </w:drawing>
       </w:r>
       <w:r>
-        <w:rPr/>
+        <w:rPr>
+          <w:lang w:val="pl-PL"/>
+        </w:rPr>
         <w:t>Wynik symulacji:</w:t>
       </w:r>
     </w:p>
@@ -1088,24 +2019,26 @@
         <w:pBdr/>
         <w:ind w:left="0" w:right="0" w:hanging="0"/>
         <w:rPr>
-          <w:highlight w:val="none"/>
-        </w:rPr>
-      </w:pPr>
-      <w:r>
-        <w:rPr/>
+          <w:lang w:val="pl-PL"/>
+        </w:rPr>
+      </w:pPr>
+      <w:r>
+        <w:rPr>
+          <w:lang w:val="pl-PL"/>
+        </w:rPr>
         <w:drawing>
           <wp:anchor behindDoc="0" distT="0" distB="0" distL="0" distR="0" simplePos="0" locked="0" layoutInCell="0" allowOverlap="1" relativeHeight="8">
             <wp:simplePos x="0" y="0"/>
             <wp:positionH relativeFrom="column">
-              <wp:align>center</wp:align>
+              <wp:posOffset>-66040</wp:posOffset>
             </wp:positionH>
             <wp:positionV relativeFrom="paragraph">
-              <wp:posOffset>635</wp:posOffset>
+              <wp:posOffset>172085</wp:posOffset>
             </wp:positionV>
             <wp:extent cx="3180715" cy="1856740"/>
             <wp:effectExtent l="0" t="0" r="0" b="0"/>
             <wp:wrapSquare wrapText="largest"/>
-            <wp:docPr id="7" name="Image7" descr=""/>
+            <wp:docPr id="12" name="Image7" descr=""/>
             <wp:cNvGraphicFramePr>
               <a:graphicFrameLocks xmlns:a="http://schemas.openxmlformats.org/drawingml/2006/main" noChangeAspect="1"/>
             </wp:cNvGraphicFramePr>
@@ -1113,13 +2046,13 @@
               <a:graphicData uri="http://schemas.openxmlformats.org/drawingml/2006/picture">
                 <pic:pic xmlns:pic="http://schemas.openxmlformats.org/drawingml/2006/picture">
                   <pic:nvPicPr>
-                    <pic:cNvPr id="7" name="Image7" descr=""/>
+                    <pic:cNvPr id="12" name="Image7" descr=""/>
                     <pic:cNvPicPr>
                       <a:picLocks noChangeAspect="1" noChangeArrowheads="1"/>
                     </pic:cNvPicPr>
                   </pic:nvPicPr>
                   <pic:blipFill>
-                    <a:blip r:embed="rId8"/>
+                    <a:blip r:embed="rId13"/>
                     <a:stretch>
                       <a:fillRect/>
                     </a:stretch>
@@ -1146,89 +2079,103 @@
         <w:pBdr/>
         <w:ind w:left="0" w:right="0" w:hanging="0"/>
         <w:rPr>
-          <w:highlight w:val="none"/>
-        </w:rPr>
-      </w:pPr>
-      <w:r>
-        <w:rPr/>
-      </w:r>
-    </w:p>
-    <w:p>
-      <w:pPr>
-        <w:pStyle w:val="Normal"/>
-        <w:pBdr/>
-        <w:ind w:left="0" w:right="0" w:hanging="0"/>
-        <w:rPr>
-          <w:highlight w:val="none"/>
-        </w:rPr>
-      </w:pPr>
-      <w:r>
-        <w:rPr/>
-      </w:r>
-    </w:p>
-    <w:p>
-      <w:pPr>
-        <w:pStyle w:val="Normal"/>
-        <w:pBdr/>
-        <w:ind w:left="0" w:right="0" w:hanging="0"/>
-        <w:rPr>
-          <w:highlight w:val="none"/>
-        </w:rPr>
-      </w:pPr>
-      <w:r>
-        <w:rPr/>
-      </w:r>
-    </w:p>
-    <w:p>
-      <w:pPr>
-        <w:pStyle w:val="Normal"/>
-        <w:pBdr/>
-        <w:ind w:left="0" w:right="0" w:hanging="0"/>
-        <w:rPr>
-          <w:highlight w:val="none"/>
-        </w:rPr>
-      </w:pPr>
-      <w:r>
-        <w:rPr/>
-      </w:r>
-    </w:p>
-    <w:p>
-      <w:pPr>
-        <w:pStyle w:val="Normal"/>
-        <w:pBdr/>
-        <w:ind w:left="0" w:right="0" w:hanging="0"/>
-        <w:rPr>
-          <w:highlight w:val="none"/>
-        </w:rPr>
-      </w:pPr>
-      <w:r>
-        <w:rPr/>
-      </w:r>
-    </w:p>
-    <w:p>
-      <w:pPr>
-        <w:pStyle w:val="Normal"/>
-        <w:pBdr/>
-        <w:ind w:left="0" w:right="0" w:hanging="0"/>
-        <w:rPr>
-          <w:highlight w:val="none"/>
-        </w:rPr>
-      </w:pPr>
-      <w:r>
-        <w:rPr/>
-      </w:r>
-    </w:p>
-    <w:p>
-      <w:pPr>
-        <w:pStyle w:val="Normal"/>
-        <w:pBdr/>
-        <w:ind w:left="0" w:right="0" w:hanging="0"/>
-        <w:rPr>
-          <w:highlight w:val="none"/>
-        </w:rPr>
-      </w:pPr>
-      <w:r>
-        <w:rPr/>
+          <w:lang w:val="pl-PL"/>
+        </w:rPr>
+      </w:pPr>
+      <w:r>
+        <w:rPr>
+          <w:lang w:val="pl-PL"/>
+        </w:rPr>
+      </w:r>
+    </w:p>
+    <w:p>
+      <w:pPr>
+        <w:pStyle w:val="Normal"/>
+        <w:pBdr/>
+        <w:ind w:left="0" w:right="0" w:hanging="0"/>
+        <w:rPr>
+          <w:lang w:val="pl-PL"/>
+        </w:rPr>
+      </w:pPr>
+      <w:r>
+        <w:rPr>
+          <w:lang w:val="pl-PL"/>
+        </w:rPr>
+      </w:r>
+    </w:p>
+    <w:p>
+      <w:pPr>
+        <w:pStyle w:val="Normal"/>
+        <w:pBdr/>
+        <w:ind w:left="0" w:right="0" w:hanging="0"/>
+        <w:rPr>
+          <w:lang w:val="pl-PL"/>
+        </w:rPr>
+      </w:pPr>
+      <w:r>
+        <w:rPr>
+          <w:lang w:val="pl-PL"/>
+        </w:rPr>
+      </w:r>
+    </w:p>
+    <w:p>
+      <w:pPr>
+        <w:pStyle w:val="Normal"/>
+        <w:pBdr/>
+        <w:ind w:left="0" w:right="0" w:hanging="0"/>
+        <w:rPr>
+          <w:lang w:val="pl-PL"/>
+        </w:rPr>
+      </w:pPr>
+      <w:r>
+        <w:rPr>
+          <w:lang w:val="pl-PL"/>
+        </w:rPr>
+      </w:r>
+    </w:p>
+    <w:p>
+      <w:pPr>
+        <w:pStyle w:val="Normal"/>
+        <w:pBdr/>
+        <w:ind w:left="0" w:right="0" w:hanging="0"/>
+        <w:rPr>
+          <w:lang w:val="pl-PL"/>
+        </w:rPr>
+      </w:pPr>
+      <w:r>
+        <w:rPr>
+          <w:lang w:val="pl-PL"/>
+        </w:rPr>
+      </w:r>
+    </w:p>
+    <w:p>
+      <w:pPr>
+        <w:pStyle w:val="Normal"/>
+        <w:pBdr/>
+        <w:ind w:left="0" w:right="0" w:hanging="0"/>
+        <w:rPr>
+          <w:lang w:val="pl-PL"/>
+        </w:rPr>
+      </w:pPr>
+      <w:r>
+        <w:rPr>
+          <w:lang w:val="pl-PL"/>
+        </w:rPr>
+      </w:r>
+    </w:p>
+    <w:p>
+      <w:pPr>
+        <w:pStyle w:val="Normal"/>
+        <w:pBdr/>
+        <w:ind w:left="0" w:right="0" w:hanging="0"/>
+        <w:rPr>
+          <w:lang w:val="pl-PL"/>
+        </w:rPr>
+      </w:pPr>
+      <w:r>
+        <w:rPr>
+          <w:lang w:val="pl-PL"/>
+        </w:rPr>
         <w:tab/>
         <w:t xml:space="preserve">Symulacja zakończyła się z zyskiem w wysokości 47% co oznacza, że MACD dobrze </w:t>
         <w:tab/>
@@ -1241,48 +2188,72 @@
         <w:pBdr/>
         <w:ind w:left="0" w:right="0" w:hanging="0"/>
         <w:rPr>
-          <w:highlight w:val="none"/>
-        </w:rPr>
-      </w:pPr>
-      <w:r>
-        <w:rPr/>
-      </w:r>
-    </w:p>
-    <w:p>
-      <w:pPr>
-        <w:pStyle w:val="Normal"/>
-        <w:pBdr/>
-        <w:ind w:left="0" w:right="0" w:hanging="0"/>
-        <w:rPr>
-          <w:highlight w:val="none"/>
-        </w:rPr>
-      </w:pPr>
-      <w:r>
-        <w:rPr/>
-      </w:r>
-    </w:p>
-    <w:p>
-      <w:pPr>
-        <w:pStyle w:val="Normal"/>
-        <w:pBdr/>
-        <w:ind w:left="0" w:right="0" w:hanging="0"/>
-        <w:rPr>
-          <w:highlight w:val="none"/>
-        </w:rPr>
-      </w:pPr>
-      <w:r>
-        <w:rPr/>
+          <w:lang w:val="pl-PL"/>
+        </w:rPr>
+      </w:pPr>
+      <w:r>
+        <w:rPr>
+          <w:lang w:val="pl-PL"/>
+        </w:rPr>
+      </w:r>
+    </w:p>
+    <w:p>
+      <w:pPr>
+        <w:pStyle w:val="Normal"/>
+        <w:pBdr/>
+        <w:ind w:left="0" w:right="0" w:hanging="0"/>
+        <w:rPr>
+          <w:lang w:val="pl-PL"/>
+        </w:rPr>
+      </w:pPr>
+      <w:r>
+        <w:rPr>
+          <w:lang w:val="pl-PL"/>
+        </w:rPr>
+        <w:t>Mniejsze opóźnienia oraz mniejsza liczba fałszywych sygnałów przyczyniła się do tak dużego zysku.</w:t>
+      </w:r>
+    </w:p>
+    <w:p>
+      <w:pPr>
+        <w:pStyle w:val="Normal"/>
+        <w:pBdr/>
+        <w:ind w:left="0" w:right="0" w:hanging="0"/>
+        <w:rPr>
+          <w:lang w:val="pl-PL"/>
+        </w:rPr>
+      </w:pPr>
+      <w:r>
+        <w:rPr>
+          <w:lang w:val="pl-PL"/>
+        </w:rPr>
+      </w:r>
+    </w:p>
+    <w:p>
+      <w:pPr>
+        <w:pStyle w:val="Normal"/>
+        <w:pBdr/>
+        <w:ind w:left="0" w:right="0" w:hanging="0"/>
+        <w:rPr>
+          <w:lang w:val="pl-PL"/>
+        </w:rPr>
+      </w:pPr>
+      <w:r>
+        <w:rPr>
+          <w:lang w:val="pl-PL"/>
+        </w:rPr>
       </w:r>
     </w:p>
     <w:p>
       <w:pPr>
         <w:pStyle w:val="Heading1"/>
         <w:rPr>
-          <w:highlight w:val="none"/>
-        </w:rPr>
-      </w:pPr>
-      <w:r>
-        <w:rPr/>
+          <w:lang w:val="pl-PL"/>
+        </w:rPr>
+      </w:pPr>
+      <w:r>
+        <w:rPr>
+          <w:lang w:val="pl-PL"/>
+        </w:rPr>
         <w:t>Zalety MACD:</w:t>
       </w:r>
     </w:p>
@@ -1292,17 +2263,22 @@
         <w:pBdr/>
         <w:ind w:left="0" w:right="0" w:hanging="0"/>
         <w:rPr>
-          <w:highlight w:val="none"/>
-        </w:rPr>
-      </w:pPr>
-      <w:r>
-        <w:rPr/>
+          <w:lang w:val="pl-PL"/>
+        </w:rPr>
+      </w:pPr>
+      <w:r>
+        <w:rPr>
+          <w:lang w:val="pl-PL"/>
+        </w:rPr>
         <w:tab/>
-        <w:t>1. Prostota: MACD jest stosunkowo prostym wskaźnikiem do zrozumienia i z</w:t>
+        <w:t xml:space="preserve">1. Prostota: </w:t>
+        <w:br/>
         <w:tab/>
-        <w:t xml:space="preserve">astosowania, co sprawia, że jest popularny zarówno wśród początkujących, jak i </w:t>
+        <w:t xml:space="preserve">MACD jest stosunkowo prostym wskaźnikiem do zrozumienia i zastosowania, co </w:t>
         <w:tab/>
-        <w:t>doświadczonych traderów.</w:t>
+        <w:t xml:space="preserve">sprawia, że jest popularny zarówno wśród początkujących, jak i doświadczonych </w:t>
+        <w:tab/>
+        <w:t>traderów.</w:t>
       </w:r>
     </w:p>
     <w:p>
@@ -1314,16 +2290,22 @@
         </w:numPr>
         <w:ind w:hanging="0"/>
         <w:rPr>
-          <w:highlight w:val="none"/>
-        </w:rPr>
-      </w:pPr>
-      <w:r>
-        <w:rPr/>
+          <w:lang w:val="pl-PL"/>
+        </w:rPr>
+      </w:pPr>
+      <w:r>
+        <w:rPr>
+          <w:lang w:val="pl-PL"/>
+        </w:rPr>
         <w:t xml:space="preserve">2. </w:t>
       </w:r>
       <w:r>
-        <w:rPr/>
-        <w:t>Sygnały kupna i sprzedaży: MACD generuje sygnały kupna i sprzedaży na podstawie krzyżowania się dwóch średnich kroczących, co umożliwia identyfikację potencjalnych punktów wejścia i wyjścia z pozycji na rynku.</w:t>
+        <w:rPr>
+          <w:lang w:val="pl-PL"/>
+        </w:rPr>
+        <w:t xml:space="preserve">Sygnały kupna i sprzedaży: </w:t>
+        <w:br/>
+        <w:t>MACD generuje sygnały kupna i sprzedaży na podstawie krzyżowania się dwóch średnich kroczących, co umożliwia identyfikację potencjalnych punktów wejścia i wyjścia z pozycji na rynku.</w:t>
       </w:r>
     </w:p>
     <w:p>
@@ -1335,16 +2317,22 @@
         </w:numPr>
         <w:ind w:hanging="0"/>
         <w:rPr>
-          <w:highlight w:val="none"/>
-        </w:rPr>
-      </w:pPr>
-      <w:r>
-        <w:rPr/>
+          <w:lang w:val="pl-PL"/>
+        </w:rPr>
+      </w:pPr>
+      <w:r>
+        <w:rPr>
+          <w:lang w:val="pl-PL"/>
+        </w:rPr>
         <w:t xml:space="preserve">3. </w:t>
       </w:r>
       <w:r>
-        <w:rPr/>
-        <w:t>Trendy rynkowe: MACD może być skuteczny w identyfikowaniu trendów rynkowych, ponieważ reaguje na zmiany w tempie ruchu cenowego. Dzięki temu traderzy mogą łatwiej określić, czy rynek znajduje się w trendzie wzrostowym czy spadkowym.</w:t>
+        <w:rPr>
+          <w:lang w:val="pl-PL"/>
+        </w:rPr>
+        <w:t xml:space="preserve">Trendy rynkowe: </w:t>
+        <w:br/>
+        <w:t>MACD może być skuteczny w identyfikowaniu trendów rynkowych, ponieważ reaguje na zmiany w tempie ruchu cenowego. Dzięki temu traderzy mogą łatwiej określić, czy rynek znajduje się w trendzie wzrostowym czy spadkowym.</w:t>
       </w:r>
     </w:p>
     <w:p>
@@ -1356,16 +2344,22 @@
         </w:numPr>
         <w:ind w:hanging="0"/>
         <w:rPr>
-          <w:highlight w:val="none"/>
-        </w:rPr>
-      </w:pPr>
-      <w:r>
-        <w:rPr/>
+          <w:lang w:val="pl-PL"/>
+        </w:rPr>
+      </w:pPr>
+      <w:r>
+        <w:rPr>
+          <w:lang w:val="pl-PL"/>
+        </w:rPr>
         <w:t xml:space="preserve">4. </w:t>
       </w:r>
       <w:r>
-        <w:rPr/>
-        <w:t>Dostosowalność: MACD jest elastyczny i może być dostosowywany poprzez zmianę parametrów, takich jak okresy dla krótkiej i długiej średniej kroczącej, co umożliwia dostosowanie go do różnych stylów tradingu oraz warunków rynkowych.</w:t>
+        <w:rPr>
+          <w:lang w:val="pl-PL"/>
+        </w:rPr>
+        <w:t xml:space="preserve">Dostosowalność: </w:t>
+        <w:br/>
+        <w:t>MACD jest elastyczny i może być dostosowywany poprzez zmianę parametrów, takich jak okresy dla krótkiej i długiej średniej kroczącej, co umożliwia dostosowanie go do różnych stylów tradingu oraz warunków rynkowych.</w:t>
       </w:r>
     </w:p>
     <w:p>
@@ -1377,49 +2371,61 @@
         </w:numPr>
         <w:ind w:hanging="0"/>
         <w:rPr>
-          <w:highlight w:val="none"/>
-        </w:rPr>
-      </w:pPr>
-      <w:r>
-        <w:rPr/>
+          <w:lang w:val="pl-PL"/>
+        </w:rPr>
+      </w:pPr>
+      <w:r>
+        <w:rPr>
+          <w:lang w:val="pl-PL"/>
+        </w:rPr>
         <w:t xml:space="preserve">5. </w:t>
       </w:r>
       <w:r>
-        <w:rPr/>
-        <w:t>Użyteczność w strategiach wieloetapowych: MACD często jest wykorzystywany jako część bardziej zaawansowanych strategii tradingowych, gdzie jest stosowany w połączeniu z innymi wskaźnikami i narzędziami analizy technicznej.</w:t>
+        <w:rPr>
+          <w:lang w:val="pl-PL"/>
+        </w:rPr>
+        <w:t>Użyteczność w strategiach wieloetapowych:</w:t>
+        <w:br/>
+        <w:t xml:space="preserve"> MACD często jest wykorzystywany jako część bardziej zaawansowanych strategii tradingowych, gdzie jest stosowany w połączeniu z innymi wskaźnikami i narzędziami analizy technicznej.</w:t>
       </w:r>
     </w:p>
     <w:p>
       <w:pPr>
         <w:pStyle w:val="TextBody"/>
         <w:rPr>
-          <w:highlight w:val="none"/>
-        </w:rPr>
-      </w:pPr>
-      <w:r>
-        <w:rPr/>
+          <w:lang w:val="pl-PL"/>
+        </w:rPr>
+      </w:pPr>
+      <w:r>
+        <w:rPr>
+          <w:lang w:val="pl-PL"/>
+        </w:rPr>
       </w:r>
     </w:p>
     <w:p>
       <w:pPr>
         <w:pStyle w:val="TextBody"/>
         <w:rPr>
-          <w:highlight w:val="none"/>
-        </w:rPr>
-      </w:pPr>
-      <w:r>
-        <w:rPr/>
+          <w:lang w:val="pl-PL"/>
+        </w:rPr>
+      </w:pPr>
+      <w:r>
+        <w:rPr>
+          <w:lang w:val="pl-PL"/>
+        </w:rPr>
       </w:r>
     </w:p>
     <w:p>
       <w:pPr>
         <w:pStyle w:val="Heading1"/>
         <w:rPr>
-          <w:highlight w:val="none"/>
-        </w:rPr>
-      </w:pPr>
-      <w:r>
-        <w:rPr/>
+          <w:lang w:val="pl-PL"/>
+        </w:rPr>
+      </w:pPr>
+      <w:r>
+        <w:rPr>
+          <w:lang w:val="pl-PL"/>
+        </w:rPr>
         <w:t>Wady MACD:</w:t>
       </w:r>
     </w:p>
@@ -1429,15 +2435,20 @@
         <w:pBdr/>
         <w:ind w:left="0" w:right="0" w:hanging="0"/>
         <w:rPr>
-          <w:highlight w:val="none"/>
-        </w:rPr>
-      </w:pPr>
-      <w:r>
-        <w:rPr/>
+          <w:lang w:val="pl-PL"/>
+        </w:rPr>
+      </w:pPr>
+      <w:r>
+        <w:rPr>
+          <w:lang w:val="pl-PL"/>
+        </w:rPr>
         <w:tab/>
-        <w:t xml:space="preserve">1. Opóźnienie: MACD może reagować na zmiany cen z opóźnieniem, co może </w:t>
+        <w:t xml:space="preserve">1. Opóźnienie: </w:t>
+        <w:br/>
         <w:tab/>
-        <w:t>prowadzić do błędnych sygnałów kupna lub sprzedaży.</w:t>
+        <w:t xml:space="preserve">MACD może reagować na zmiany cen z opóźnieniem, co może prowadzić do błędnych </w:t>
+        <w:tab/>
+        <w:t>sygnałów kupna lub sprzedaży.</w:t>
       </w:r>
     </w:p>
     <w:p>
@@ -1449,16 +2460,22 @@
         </w:numPr>
         <w:ind w:hanging="0"/>
         <w:rPr>
-          <w:highlight w:val="none"/>
-        </w:rPr>
-      </w:pPr>
-      <w:r>
-        <w:rPr/>
+          <w:lang w:val="pl-PL"/>
+        </w:rPr>
+      </w:pPr>
+      <w:r>
+        <w:rPr>
+          <w:lang w:val="pl-PL"/>
+        </w:rPr>
         <w:t xml:space="preserve">2. </w:t>
       </w:r>
       <w:r>
-        <w:rPr/>
-        <w:t>Fałszywe sygnały: Algorytm MACD może generować sygnały kupna lub sprzedaży, które okazują się fałszywe w warunkach rynkowych o dużej zmienności lub braku wyraźnego trendu.</w:t>
+        <w:rPr>
+          <w:lang w:val="pl-PL"/>
+        </w:rPr>
+        <w:t>Fałszywe sygnały:</w:t>
+        <w:br/>
+        <w:t>Algorytm MACD może generować sygnały kupna lub sprzedaży, które okazują się fałszywe w warunkach rynkowych o dużej zmienności.</w:t>
       </w:r>
     </w:p>
     <w:p>
@@ -1470,16 +2487,22 @@
         </w:numPr>
         <w:ind w:hanging="0"/>
         <w:rPr>
-          <w:highlight w:val="none"/>
-        </w:rPr>
-      </w:pPr>
-      <w:r>
-        <w:rPr/>
+          <w:lang w:val="pl-PL"/>
+        </w:rPr>
+      </w:pPr>
+      <w:r>
+        <w:rPr>
+          <w:lang w:val="pl-PL"/>
+        </w:rPr>
         <w:t xml:space="preserve">3. </w:t>
       </w:r>
       <w:r>
-        <w:rPr/>
-        <w:t>Brak adaptacji: MACD może być mniej skuteczny w dynamicznie zmieniających się warunkach rynkowych, ponieważ nie dostosowuje się automatycznie do zmian w tempie ruchu cenowego lub różnych rodzajów trendów.</w:t>
+        <w:rPr>
+          <w:lang w:val="pl-PL"/>
+        </w:rPr>
+        <w:t>Brak adaptacji:</w:t>
+        <w:br/>
+        <w:t>MACD może być mniej skuteczny w dynamicznie zmieniających się warunkach rynkowych, ponieważ nie dostosowuje się automatycznie do zmian w tempie ruchu cenowego lub różnych rodzajów trendów.</w:t>
       </w:r>
     </w:p>
     <w:p>
@@ -1491,84 +2514,77 @@
         </w:numPr>
         <w:ind w:hanging="0"/>
         <w:rPr>
-          <w:highlight w:val="none"/>
-        </w:rPr>
-      </w:pPr>
-      <w:r>
-        <w:rPr/>
+          <w:lang w:val="pl-PL"/>
+        </w:rPr>
+      </w:pPr>
+      <w:r>
+        <w:rPr>
+          <w:lang w:val="pl-PL"/>
+        </w:rPr>
         <w:t xml:space="preserve">4. </w:t>
       </w:r>
       <w:r>
-        <w:rPr/>
-        <w:t>Słaba wydajność w bocznym rynku: W warunkach bocznego rynku, gdzie brak jest wyraźnego trendu wzrostowego lub spadkowego, sygnały generowane przez MACD mogą być nieskuteczne lub prowadzić do częstych fałszywych sygnałów.</w:t>
+        <w:rPr>
+          <w:lang w:val="pl-PL"/>
+        </w:rPr>
+        <w:t>Subiektywne parametry:</w:t>
+        <w:br/>
+        <w:t>Wybór odpowiednich parametrów (np. okresów dla krótkiej i długiej średniej kroczącej) w MACD może być trudny i podlegać subiektywnemu ocenianiu, co może prowadzić do różnych interpretacji i wyników.</w:t>
+      </w:r>
+    </w:p>
+    <w:p>
+      <w:pPr>
+        <w:pStyle w:val="Heading1"/>
+        <w:rPr>
+          <w:lang w:val="pl-PL"/>
+        </w:rPr>
+      </w:pPr>
+      <w:r>
+        <w:rPr>
+          <w:lang w:val="pl-PL"/>
+        </w:rPr>
+        <w:t>Podsumowanie</w:t>
       </w:r>
     </w:p>
     <w:p>
       <w:pPr>
         <w:pStyle w:val="TextBody"/>
-        <w:numPr>
-          <w:ilvl w:val="0"/>
-          <w:numId w:val="0"/>
-        </w:numPr>
-        <w:ind w:hanging="0"/>
-        <w:rPr>
-          <w:highlight w:val="none"/>
-        </w:rPr>
-      </w:pPr>
-      <w:r>
-        <w:rPr/>
-        <w:t xml:space="preserve">5. </w:t>
-      </w:r>
-      <w:r>
-        <w:rPr/>
-        <w:t>Subiektywne parametry: Wybór odpowiednich parametrów (np. okresów dla krótkiej i długiej średniej kroczącej) w MACD może być trudny i podlegać subiektywnemu ocenianiu, co może prowadzić do różnych interpretacji i wyników.</w:t>
-      </w:r>
-    </w:p>
-    <w:p>
-      <w:pPr>
-        <w:pStyle w:val="Heading1"/>
-        <w:rPr>
-          <w:highlight w:val="none"/>
-        </w:rPr>
-      </w:pPr>
-      <w:r>
-        <w:rPr/>
-        <w:t>Podsumowanie</w:t>
+        <w:rPr>
+          <w:lang w:val="pl-PL"/>
+        </w:rPr>
+      </w:pPr>
+      <w:r>
+        <w:rPr>
+          <w:lang w:val="pl-PL"/>
+        </w:rPr>
+        <w:t>Podsumowując, algorytm MACD (Moving Average Convergence Divergence) stanowi ważne narzędzie analizy technicznej, które może być użyteczne w identyfikacji trendów rynkowych oraz generowaniu sygnałów kupna i sprzedaży na rynkach finansowych. Jednakże, pomimo swoich zalet, MACD posiada również pewne wady, które mogą wpłynąć na jego skuteczność w praktyce.</w:t>
       </w:r>
     </w:p>
     <w:p>
       <w:pPr>
         <w:pStyle w:val="TextBody"/>
         <w:rPr>
-          <w:highlight w:val="none"/>
-        </w:rPr>
-      </w:pPr>
-      <w:r>
-        <w:rPr/>
-        <w:t>Podsumowując, algorytm MACD (Moving Average Convergence Divergence) stanowi ważne narzędzie analizy technicznej, które może być użyteczne w identyfikacji trendów rynkowych oraz generowaniu sygnałów kupna i sprzedaży na rynkach finansowych. Jednakże, pomimo swoich zalet, MACD posiada również pewne wady, które mogą wpłynąć na jego skuteczność w praktyce.</w:t>
+          <w:lang w:val="pl-PL"/>
+        </w:rPr>
+      </w:pPr>
+      <w:r>
+        <w:rPr>
+          <w:lang w:val="pl-PL"/>
+        </w:rPr>
+        <w:t>Opóźnienie, generowanie fałszywych sygnałów, brak adaptacji do zmieniających się warunków rynkowych oraz subiektywne dobieranie parametrów to główne wady algorytmu MACD.</w:t>
       </w:r>
     </w:p>
     <w:p>
       <w:pPr>
         <w:pStyle w:val="TextBody"/>
         <w:rPr>
-          <w:highlight w:val="none"/>
-        </w:rPr>
-      </w:pPr>
-      <w:r>
-        <w:rPr/>
-        <w:t>Opóźnienie, generowanie fałszywych sygnałów, brak adaptacji do zmieniających się warunków rynkowych, słaba wydajność w bocznym rynku oraz subiektywne dobieranie parametrów to główne wady algorytmu MACD.</w:t>
-      </w:r>
-    </w:p>
-    <w:p>
-      <w:pPr>
-        <w:pStyle w:val="TextBody"/>
-        <w:rPr>
-          <w:highlight w:val="none"/>
-        </w:rPr>
-      </w:pPr>
-      <w:r>
-        <w:rPr/>
+          <w:lang w:val="pl-PL"/>
+        </w:rPr>
+      </w:pPr>
+      <w:r>
+        <w:rPr>
+          <w:lang w:val="pl-PL"/>
+        </w:rPr>
         <w:t>W związku z tym, traderzy powinni stosować MACD ostrożnie, uwzględniając jego ograniczenia i szukając potwierdzenia sygnałów kupna i sprzedaży za pomocą dodatkowych narzędzi i analizy rynku. Przed zastosowaniem strategii opartej na MACD zaleca się dokładne przetestowanie i dostosowanie parametrów do indywidualnych potrzeb i preferencji tradera. Pomimo wad, odpowiednio stosowany, MACD może być cennym narzędziem w arsenale tradera do podejmowania decyzji inwestycyjnych na rynkach finansowych.</w:t>
       </w:r>
     </w:p>
@@ -1577,11 +2593,13 @@
         <w:pStyle w:val="Heading1"/>
         <w:spacing w:before="480" w:after="200"/>
         <w:rPr>
-          <w:highlight w:val="none"/>
-        </w:rPr>
-      </w:pPr>
-      <w:r>
-        <w:rPr/>
+          <w:lang w:val="pl-PL"/>
+        </w:rPr>
+      </w:pPr>
+      <w:r>
+        <w:rPr>
+          <w:lang w:val="pl-PL"/>
+        </w:rPr>
       </w:r>
     </w:p>
     <w:sectPr>

</xml_diff>

<commit_message>
Add a instrument plot with buy/sell signals
</commit_message>
<xml_diff>
--- a/macd-sprawozdanie.docx
+++ b/macd-sprawozdanie.docx
@@ -91,7 +91,6 @@
     <w:p>
       <w:pPr>
         <w:pStyle w:val="Normal"/>
-        <w:pBdr/>
         <w:ind w:left="0" w:right="0" w:hanging="0"/>
         <w:rPr>
           <w:lang w:val="pl-PL"/>
@@ -115,7 +114,6 @@
           <w:ilvl w:val="0"/>
           <w:numId w:val="1"/>
         </w:numPr>
-        <w:pBdr/>
         <w:spacing w:before="0" w:after="0"/>
         <w:ind w:left="709" w:right="0" w:hanging="360"/>
         <w:contextualSpacing/>
@@ -141,7 +139,6 @@
           <w:ilvl w:val="0"/>
           <w:numId w:val="1"/>
         </w:numPr>
-        <w:pBdr/>
         <w:spacing w:before="0" w:after="200"/>
         <w:ind w:left="709" w:right="0" w:hanging="360"/>
         <w:contextualSpacing w:val="false"/>
@@ -163,7 +160,6 @@
     <w:p>
       <w:pPr>
         <w:pStyle w:val="Normal"/>
-        <w:pBdr/>
         <w:ind w:left="0" w:right="0" w:hanging="0"/>
         <w:rPr>
           <w:lang w:val="pl-PL"/>
@@ -183,7 +179,6 @@
     <w:p>
       <w:pPr>
         <w:pStyle w:val="Normal"/>
-        <w:pBdr/>
         <w:ind w:left="0" w:right="0" w:hanging="0"/>
         <w:rPr>
           <w:lang w:val="pl-PL"/>
@@ -199,7 +194,6 @@
     <w:p>
       <w:pPr>
         <w:pStyle w:val="Normal"/>
-        <w:pBdr/>
         <w:ind w:left="0" w:right="0" w:hanging="0"/>
         <w:rPr>
           <w:lang w:val="pl-PL"/>
@@ -215,7 +209,6 @@
     <w:p>
       <w:pPr>
         <w:pStyle w:val="Normal"/>
-        <w:pBdr/>
         <w:ind w:left="0" w:right="0" w:hanging="0"/>
         <w:rPr>
           <w:lang w:val="pl-PL"/>
@@ -267,7 +260,6 @@
     <w:p>
       <w:pPr>
         <w:pStyle w:val="Normal"/>
-        <w:pBdr/>
         <w:ind w:left="0" w:right="0" w:hanging="0"/>
         <w:rPr>
           <w:highlight w:val="none"/>
@@ -319,31 +311,7 @@
         <w:rPr>
           <w:lang w:val="pl-PL"/>
         </w:rPr>
-        <w:t>Wykres WIG20 w latach 20</w:t>
-      </w:r>
-      <w:r>
-        <w:rPr>
-          <w:lang w:val="pl-PL"/>
-        </w:rPr>
-        <w:t>12</w:t>
-      </w:r>
-      <w:r>
-        <w:rPr>
-          <w:lang w:val="pl-PL"/>
-        </w:rPr>
-        <w:t>-20</w:t>
-      </w:r>
-      <w:r>
-        <w:rPr>
-          <w:lang w:val="pl-PL"/>
-        </w:rPr>
-        <w:t>16</w:t>
-      </w:r>
-      <w:r>
-        <w:rPr>
-          <w:lang w:val="pl-PL"/>
-        </w:rPr>
-        <w:t>:</w:t>
+        <w:t>Wykres WIG20 w latach 2012-2016:</w:t>
       </w:r>
     </w:p>
     <w:p>
@@ -399,7 +367,6 @@
     <w:p>
       <w:pPr>
         <w:pStyle w:val="Normal"/>
-        <w:pBdr/>
         <w:ind w:left="709" w:right="0" w:hanging="0"/>
         <w:rPr>
           <w:lang w:val="pl-PL"/>
@@ -409,25 +376,12 @@
         <w:rPr>
           <w:lang w:val="pl-PL"/>
         </w:rPr>
-        <w:t xml:space="preserve">Cena zamknięcia niedługo po dniu zero jest najniższa w analizowanym okresie, następnie do dnia 400 ma tendencję wzrostową. </w:t>
-      </w:r>
-      <w:r>
-        <w:rPr>
-          <w:lang w:val="pl-PL"/>
-        </w:rPr>
-        <w:t>Do dnia 700 ma miejsce trend boczny po czym przez następne 50 dni jest wzrost</w:t>
-      </w:r>
-      <w:r>
-        <w:rPr>
-          <w:lang w:val="pl-PL"/>
-        </w:rPr>
-        <w:t>. Po dniu 750 następuje spadek.</w:t>
-      </w:r>
-    </w:p>
-    <w:p>
-      <w:pPr>
-        <w:pStyle w:val="Normal"/>
-        <w:pBdr/>
+        <w:t>Cena zamknięcia niedługo po dniu zero jest najniższa w analizowanym okresie, następnie do dnia 400 ma tendencję wzrostową. Do dnia 700 ma miejsce trend boczny po czym przez następne 50 dni jest wzrost. Po dniu 750 następuje spadek.</w:t>
+      </w:r>
+    </w:p>
+    <w:p>
+      <w:pPr>
+        <w:pStyle w:val="Normal"/>
         <w:ind w:left="709" w:right="0" w:hanging="0"/>
         <w:rPr>
           <w:highlight w:val="none"/>
@@ -443,7 +397,6 @@
     <w:p>
       <w:pPr>
         <w:pStyle w:val="Normal"/>
-        <w:pBdr/>
         <w:ind w:left="709" w:right="0" w:hanging="0"/>
         <w:rPr>
           <w:highlight w:val="none"/>
@@ -459,7 +412,6 @@
     <w:p>
       <w:pPr>
         <w:pStyle w:val="Normal"/>
-        <w:pBdr/>
         <w:ind w:left="709" w:right="0" w:hanging="0"/>
         <w:rPr>
           <w:highlight w:val="none"/>
@@ -475,7 +427,6 @@
     <w:p>
       <w:pPr>
         <w:pStyle w:val="Normal"/>
-        <w:pBdr/>
         <w:ind w:left="709" w:right="0" w:hanging="0"/>
         <w:rPr>
           <w:highlight w:val="none"/>
@@ -491,7 +442,6 @@
     <w:p>
       <w:pPr>
         <w:pStyle w:val="Normal"/>
-        <w:pBdr/>
         <w:ind w:left="709" w:right="0" w:hanging="0"/>
         <w:rPr>
           <w:highlight w:val="none"/>
@@ -507,7 +457,6 @@
     <w:p>
       <w:pPr>
         <w:pStyle w:val="Normal"/>
-        <w:pBdr/>
         <w:ind w:left="709" w:right="0" w:hanging="0"/>
         <w:rPr>
           <w:highlight w:val="none"/>
@@ -523,7 +472,6 @@
     <w:p>
       <w:pPr>
         <w:pStyle w:val="Normal"/>
-        <w:pBdr/>
         <w:ind w:left="709" w:right="0" w:hanging="0"/>
         <w:rPr>
           <w:highlight w:val="none"/>
@@ -539,7 +487,6 @@
     <w:p>
       <w:pPr>
         <w:pStyle w:val="Normal"/>
-        <w:pBdr/>
         <w:ind w:left="709" w:right="0" w:hanging="0"/>
         <w:rPr>
           <w:highlight w:val="none"/>
@@ -555,7 +502,6 @@
     <w:p>
       <w:pPr>
         <w:pStyle w:val="Normal"/>
-        <w:pBdr/>
         <w:ind w:left="709" w:right="0" w:hanging="0"/>
         <w:rPr>
           <w:highlight w:val="none"/>
@@ -571,7 +517,6 @@
     <w:p>
       <w:pPr>
         <w:pStyle w:val="Normal"/>
-        <w:pBdr/>
         <w:ind w:left="709" w:right="0" w:hanging="0"/>
         <w:rPr>
           <w:highlight w:val="none"/>
@@ -587,7 +532,6 @@
     <w:p>
       <w:pPr>
         <w:pStyle w:val="Normal"/>
-        <w:pBdr/>
         <w:ind w:left="0" w:right="0" w:hanging="0"/>
         <w:rPr>
           <w:lang w:val="pl-PL"/>
@@ -603,47 +547,21 @@
     <w:p>
       <w:pPr>
         <w:pStyle w:val="Normal"/>
-        <w:pBdr/>
-        <w:ind w:left="0" w:right="0" w:hanging="0"/>
-        <w:rPr>
-          <w:lang w:val="pl-PL"/>
-        </w:rPr>
-      </w:pPr>
-      <w:r>
-        <w:rPr>
-          <w:lang w:val="pl-PL"/>
-        </w:rPr>
-        <w:t>dla danych WIG20 20</w:t>
-      </w:r>
-      <w:r>
-        <w:rPr>
-          <w:lang w:val="pl-PL"/>
-        </w:rPr>
-        <w:t>12</w:t>
-      </w:r>
-      <w:r>
-        <w:rPr>
-          <w:lang w:val="pl-PL"/>
-        </w:rPr>
-        <w:t>-20</w:t>
-      </w:r>
-      <w:r>
-        <w:rPr>
-          <w:lang w:val="pl-PL"/>
-        </w:rPr>
-        <w:t>16</w:t>
-      </w:r>
-      <w:r>
-        <w:rPr>
-          <w:lang w:val="pl-PL"/>
-        </w:rPr>
-        <w:t>:</w:t>
-      </w:r>
-    </w:p>
-    <w:p>
-      <w:pPr>
-        <w:pStyle w:val="Normal"/>
-        <w:pBdr/>
+        <w:ind w:left="0" w:right="0" w:hanging="0"/>
+        <w:rPr>
+          <w:lang w:val="pl-PL"/>
+        </w:rPr>
+      </w:pPr>
+      <w:r>
+        <w:rPr>
+          <w:lang w:val="pl-PL"/>
+        </w:rPr>
+        <w:t>dla danych WIG20 2012-2016:</w:t>
+      </w:r>
+    </w:p>
+    <w:p>
+      <w:pPr>
+        <w:pStyle w:val="Normal"/>
         <w:ind w:left="0" w:right="0" w:hanging="0"/>
         <w:rPr>
           <w:lang w:val="pl-PL"/>
@@ -695,7 +613,6 @@
     <w:p>
       <w:pPr>
         <w:pStyle w:val="Normal"/>
-        <w:pBdr/>
         <w:ind w:left="0" w:right="0" w:hanging="0"/>
         <w:rPr>
           <w:lang w:val="pl-PL"/>
@@ -718,7 +635,6 @@
     <w:p>
       <w:pPr>
         <w:pStyle w:val="Normal"/>
-        <w:pBdr/>
         <w:ind w:left="0" w:right="0" w:hanging="0"/>
         <w:rPr>
           <w:highlight w:val="none"/>
@@ -734,7 +650,6 @@
     <w:p>
       <w:pPr>
         <w:pStyle w:val="Normal"/>
-        <w:pBdr/>
         <w:ind w:left="0" w:right="0" w:hanging="0"/>
         <w:rPr>
           <w:lang w:val="pl-PL"/>
@@ -750,7 +665,6 @@
     <w:p>
       <w:pPr>
         <w:pStyle w:val="Normal"/>
-        <w:pBdr/>
         <w:ind w:left="0" w:right="0" w:hanging="0"/>
         <w:rPr>
           <w:lang w:val="pl-PL"/>
@@ -810,113 +724,100 @@
     <w:p>
       <w:pPr>
         <w:pStyle w:val="Normal"/>
-        <w:pBdr/>
-        <w:ind w:left="0" w:right="0" w:hanging="0"/>
-        <w:rPr>
-          <w:lang w:val="pl-PL"/>
-        </w:rPr>
-      </w:pPr>
-      <w:r>
-        <w:rPr>
-          <w:lang w:val="pl-PL"/>
-        </w:rPr>
-      </w:r>
-    </w:p>
-    <w:p>
-      <w:pPr>
-        <w:pStyle w:val="Normal"/>
-        <w:pBdr/>
-        <w:ind w:left="0" w:right="0" w:hanging="0"/>
-        <w:rPr>
-          <w:lang w:val="pl-PL"/>
-        </w:rPr>
-      </w:pPr>
-      <w:r>
-        <w:rPr>
-          <w:lang w:val="pl-PL"/>
-        </w:rPr>
-      </w:r>
-    </w:p>
-    <w:p>
-      <w:pPr>
-        <w:pStyle w:val="Normal"/>
-        <w:pBdr/>
-        <w:ind w:left="0" w:right="0" w:hanging="0"/>
-        <w:rPr>
-          <w:lang w:val="pl-PL"/>
-        </w:rPr>
-      </w:pPr>
-      <w:r>
-        <w:rPr>
-          <w:lang w:val="pl-PL"/>
-        </w:rPr>
-      </w:r>
-    </w:p>
-    <w:p>
-      <w:pPr>
-        <w:pStyle w:val="Normal"/>
-        <w:pBdr/>
-        <w:ind w:left="0" w:right="0" w:hanging="0"/>
-        <w:rPr>
-          <w:lang w:val="pl-PL"/>
-        </w:rPr>
-      </w:pPr>
-      <w:r>
-        <w:rPr>
-          <w:lang w:val="pl-PL"/>
-        </w:rPr>
-      </w:r>
-    </w:p>
-    <w:p>
-      <w:pPr>
-        <w:pStyle w:val="Normal"/>
-        <w:pBdr/>
-        <w:ind w:left="0" w:right="0" w:hanging="0"/>
-        <w:rPr>
-          <w:lang w:val="pl-PL"/>
-        </w:rPr>
-      </w:pPr>
-      <w:r>
-        <w:rPr>
-          <w:lang w:val="pl-PL"/>
-        </w:rPr>
-      </w:r>
-    </w:p>
-    <w:p>
-      <w:pPr>
-        <w:pStyle w:val="Normal"/>
-        <w:pBdr/>
-        <w:ind w:left="0" w:right="0" w:hanging="0"/>
-        <w:rPr>
-          <w:lang w:val="pl-PL"/>
-        </w:rPr>
-      </w:pPr>
-      <w:r>
-        <w:rPr>
-          <w:lang w:val="pl-PL"/>
-        </w:rPr>
-      </w:r>
-    </w:p>
-    <w:p>
-      <w:pPr>
-        <w:pStyle w:val="Normal"/>
-        <w:pBdr/>
-        <w:ind w:left="0" w:right="0" w:hanging="0"/>
-        <w:rPr>
-          <w:lang w:val="pl-PL"/>
-        </w:rPr>
-      </w:pPr>
-      <w:r>
-        <w:rPr>
-          <w:lang w:val="pl-PL"/>
-        </w:rPr>
-        <w:t>Niestety s</w:t>
-      </w:r>
-      <w:r>
-        <w:rPr>
-          <w:lang w:val="pl-PL"/>
-        </w:rPr>
-        <w:t xml:space="preserve">ymulacja zakończyła się stratą, co oznacza, że strategia oparta na algorytmie MACD nie przyniosła pozytywnych rezultatów w tym </w:t>
+        <w:ind w:left="0" w:right="0" w:hanging="0"/>
+        <w:rPr>
+          <w:lang w:val="pl-PL"/>
+        </w:rPr>
+      </w:pPr>
+      <w:r>
+        <w:rPr>
+          <w:lang w:val="pl-PL"/>
+        </w:rPr>
+      </w:r>
+    </w:p>
+    <w:p>
+      <w:pPr>
+        <w:pStyle w:val="Normal"/>
+        <w:ind w:left="0" w:right="0" w:hanging="0"/>
+        <w:rPr>
+          <w:lang w:val="pl-PL"/>
+        </w:rPr>
+      </w:pPr>
+      <w:r>
+        <w:rPr>
+          <w:lang w:val="pl-PL"/>
+        </w:rPr>
+      </w:r>
+    </w:p>
+    <w:p>
+      <w:pPr>
+        <w:pStyle w:val="Normal"/>
+        <w:ind w:left="0" w:right="0" w:hanging="0"/>
+        <w:rPr>
+          <w:lang w:val="pl-PL"/>
+        </w:rPr>
+      </w:pPr>
+      <w:r>
+        <w:rPr>
+          <w:lang w:val="pl-PL"/>
+        </w:rPr>
+      </w:r>
+    </w:p>
+    <w:p>
+      <w:pPr>
+        <w:pStyle w:val="Normal"/>
+        <w:ind w:left="0" w:right="0" w:hanging="0"/>
+        <w:rPr>
+          <w:lang w:val="pl-PL"/>
+        </w:rPr>
+      </w:pPr>
+      <w:r>
+        <w:rPr>
+          <w:lang w:val="pl-PL"/>
+        </w:rPr>
+      </w:r>
+    </w:p>
+    <w:p>
+      <w:pPr>
+        <w:pStyle w:val="Normal"/>
+        <w:ind w:left="0" w:right="0" w:hanging="0"/>
+        <w:rPr>
+          <w:lang w:val="pl-PL"/>
+        </w:rPr>
+      </w:pPr>
+      <w:r>
+        <w:rPr>
+          <w:lang w:val="pl-PL"/>
+        </w:rPr>
+      </w:r>
+    </w:p>
+    <w:p>
+      <w:pPr>
+        <w:pStyle w:val="Normal"/>
+        <w:ind w:left="0" w:right="0" w:hanging="0"/>
+        <w:rPr>
+          <w:lang w:val="pl-PL"/>
+        </w:rPr>
+      </w:pPr>
+      <w:r>
+        <w:rPr>
+          <w:lang w:val="pl-PL"/>
+        </w:rPr>
+      </w:r>
+    </w:p>
+    <w:p>
+      <w:pPr>
+        <w:pStyle w:val="Normal"/>
+        <w:ind w:left="0" w:right="0" w:hanging="0"/>
+        <w:rPr>
+          <w:lang w:val="pl-PL"/>
+        </w:rPr>
+      </w:pPr>
+      <w:r>
+        <w:rPr>
+          <w:lang w:val="pl-PL"/>
+        </w:rPr>
+        <w:t xml:space="preserve">Niestety symulacja zakończyła się stratą, co oznacza, że strategia oparta na algorytmie MACD nie przyniosła pozytywnych rezultatów w tym </w:t>
       </w:r>
       <w:r>
         <w:rPr>
@@ -928,19 +829,22 @@
         <w:rPr>
           <w:lang w:val="pl-PL"/>
         </w:rPr>
-        <w:t xml:space="preserve"> przypadku. </w:t>
-      </w:r>
-      <w:r>
-        <w:rPr>
-          <w:lang w:val="pl-PL"/>
-        </w:rPr>
-        <w:t xml:space="preserve">Może to być spowodowane tym, że MACD </w:t>
-      </w:r>
-      <w:r>
-        <w:rPr>
-          <w:lang w:val="pl-PL"/>
-        </w:rPr>
-        <w:t xml:space="preserve">reaguje na zmiany cen z opóźnieniem. W przypadku szybkich ruchów cenowych, opóźnienie to może prowadzić do błędnych sygnałów kupna lub sprzedaży. </w:t>
+        <w:t xml:space="preserve"> przypadku. Może to być spowodowane tym, że MACD reaguje na zmiany cen z opóźnieniem. W przypadku szybkich ruchów cenowych, opóźnienie to może prowadzić do błędnych sygnałów kupna lub sprzedaży.</w:t>
+      </w:r>
+    </w:p>
+    <w:p>
+      <w:pPr>
+        <w:pStyle w:val="Normal"/>
+        <w:ind w:left="0" w:right="0" w:hanging="0"/>
+        <w:rPr>
+          <w:lang w:val="pl-PL"/>
+        </w:rPr>
+      </w:pPr>
+      <w:r>
+        <w:rPr>
+          <w:lang w:val="pl-PL"/>
+        </w:rPr>
+        <w:t>W podsumowaniu symulacji kapitał końcowy, maksymalny oraz minimalny znacznie się wahają. Oznacza to, że MACD nie jest stabilny.</w:t>
       </w:r>
     </w:p>
     <w:p>
@@ -954,20 +858,12 @@
         <w:rPr>
           <w:lang w:val="pl-PL"/>
         </w:rPr>
-        <w:t>Fałszywe sygnały</w:t>
-      </w:r>
-      <w:r>
-        <w:rPr>
-          <w:lang w:val="pl-PL"/>
-        </w:rPr>
-        <w:t>:</w:t>
-      </w:r>
-    </w:p>
-    <w:p>
-      <w:pPr>
-        <w:pStyle w:val="Normal"/>
-        <w:pBdr/>
-        <w:ind w:left="0" w:right="0" w:hanging="0"/>
+        <w:t>Fałszywe sygnały:</w:t>
+      </w:r>
+    </w:p>
+    <w:p>
+      <w:pPr>
+        <w:pStyle w:val="Heading1"/>
         <w:rPr>
           <w:lang w:val="pl-PL"/>
         </w:rPr>
@@ -980,10 +876,10 @@
           <wp:anchor behindDoc="0" distT="0" distB="0" distL="0" distR="0" simplePos="0" locked="0" layoutInCell="0" allowOverlap="1" relativeHeight="9">
             <wp:simplePos x="0" y="0"/>
             <wp:positionH relativeFrom="column">
-              <wp:posOffset>60960</wp:posOffset>
+              <wp:posOffset>43180</wp:posOffset>
             </wp:positionH>
             <wp:positionV relativeFrom="paragraph">
-              <wp:posOffset>-53975</wp:posOffset>
+              <wp:posOffset>359410</wp:posOffset>
             </wp:positionV>
             <wp:extent cx="4466590" cy="2952115"/>
             <wp:effectExtent l="0" t="0" r="0" b="0"/>
@@ -1021,166 +917,16 @@
             </a:graphic>
           </wp:anchor>
         </w:drawing>
-      </w:r>
-    </w:p>
-    <w:p>
-      <w:pPr>
-        <w:pStyle w:val="Normal"/>
-        <w:pBdr/>
-        <w:ind w:left="0" w:right="0" w:hanging="0"/>
-        <w:rPr>
-          <w:lang w:val="pl-PL"/>
-        </w:rPr>
-      </w:pPr>
-      <w:r>
-        <w:rPr>
-          <w:lang w:val="pl-PL"/>
-        </w:rPr>
-      </w:r>
-    </w:p>
-    <w:p>
-      <w:pPr>
-        <w:pStyle w:val="Normal"/>
-        <w:pBdr/>
-        <w:ind w:left="0" w:right="0" w:hanging="0"/>
-        <w:rPr>
-          <w:lang w:val="pl-PL"/>
-        </w:rPr>
-      </w:pPr>
-      <w:r>
-        <w:rPr>
-          <w:lang w:val="pl-PL"/>
-        </w:rPr>
-      </w:r>
-    </w:p>
-    <w:p>
-      <w:pPr>
-        <w:pStyle w:val="Normal"/>
-        <w:pBdr/>
-        <w:ind w:left="0" w:right="0" w:hanging="0"/>
-        <w:rPr>
-          <w:lang w:val="pl-PL"/>
-        </w:rPr>
-      </w:pPr>
-      <w:r>
-        <w:rPr>
-          <w:lang w:val="pl-PL"/>
-        </w:rPr>
-      </w:r>
-    </w:p>
-    <w:p>
-      <w:pPr>
-        <w:pStyle w:val="Normal"/>
-        <w:pBdr/>
-        <w:ind w:left="0" w:right="0" w:hanging="0"/>
-        <w:rPr>
-          <w:lang w:val="pl-PL"/>
-        </w:rPr>
-      </w:pPr>
-      <w:r>
-        <w:rPr>
-          <w:lang w:val="pl-PL"/>
-        </w:rPr>
-      </w:r>
-    </w:p>
-    <w:p>
-      <w:pPr>
-        <w:pStyle w:val="Normal"/>
-        <w:pBdr/>
-        <w:ind w:left="0" w:right="0" w:hanging="0"/>
-        <w:rPr>
-          <w:lang w:val="pl-PL"/>
-        </w:rPr>
-      </w:pPr>
-      <w:r>
-        <w:rPr>
-          <w:lang w:val="pl-PL"/>
-        </w:rPr>
-      </w:r>
-    </w:p>
-    <w:p>
-      <w:pPr>
-        <w:pStyle w:val="Normal"/>
-        <w:pBdr/>
-        <w:ind w:left="0" w:right="0" w:hanging="0"/>
-        <w:rPr>
-          <w:lang w:val="pl-PL"/>
-        </w:rPr>
-      </w:pPr>
-      <w:r>
-        <w:rPr>
-          <w:lang w:val="pl-PL"/>
-        </w:rPr>
-      </w:r>
-    </w:p>
-    <w:p>
-      <w:pPr>
-        <w:pStyle w:val="Normal"/>
-        <w:pBdr/>
-        <w:ind w:left="0" w:right="0" w:hanging="0"/>
-        <w:rPr>
-          <w:lang w:val="pl-PL"/>
-        </w:rPr>
-      </w:pPr>
-      <w:r>
-        <w:rPr>
-          <w:lang w:val="pl-PL"/>
-        </w:rPr>
-      </w:r>
-    </w:p>
-    <w:p>
-      <w:pPr>
-        <w:pStyle w:val="Normal"/>
-        <w:pBdr/>
-        <w:ind w:left="0" w:right="0" w:hanging="0"/>
-        <w:rPr>
-          <w:lang w:val="pl-PL"/>
-        </w:rPr>
-      </w:pPr>
-      <w:r>
-        <w:rPr>
-          <w:lang w:val="pl-PL"/>
-        </w:rPr>
-      </w:r>
-    </w:p>
-    <w:p>
-      <w:pPr>
-        <w:pStyle w:val="Normal"/>
-        <w:pBdr/>
-        <w:ind w:left="0" w:right="0" w:hanging="0"/>
-        <w:rPr>
-          <w:lang w:val="pl-PL"/>
-        </w:rPr>
-      </w:pPr>
-      <w:r>
-        <w:rPr>
-          <w:lang w:val="pl-PL"/>
-        </w:rPr>
-      </w:r>
-    </w:p>
-    <w:p>
-      <w:pPr>
-        <w:pStyle w:val="Normal"/>
-        <w:pBdr/>
-        <w:ind w:left="0" w:right="0" w:hanging="0"/>
-        <w:rPr>
-          <w:lang w:val="pl-PL"/>
-        </w:rPr>
-      </w:pPr>
-      <w:r>
-        <w:rPr>
-          <w:lang w:val="pl-PL"/>
-        </w:rPr>
         <w:drawing>
-          <wp:anchor behindDoc="0" distT="0" distB="0" distL="0" distR="0" simplePos="0" locked="0" layoutInCell="0" allowOverlap="1" relativeHeight="10">
+          <wp:anchor behindDoc="0" distT="0" distB="0" distL="0" distR="0" simplePos="0" locked="0" layoutInCell="0" allowOverlap="1" relativeHeight="11">
             <wp:simplePos x="0" y="0"/>
             <wp:positionH relativeFrom="column">
-              <wp:posOffset>-4445</wp:posOffset>
+              <wp:posOffset>43180</wp:posOffset>
             </wp:positionH>
             <wp:positionV relativeFrom="paragraph">
-              <wp:posOffset>-19050</wp:posOffset>
+              <wp:posOffset>-20955</wp:posOffset>
             </wp:positionV>
-            <wp:extent cx="5828665" cy="3075940"/>
+            <wp:extent cx="4441190" cy="381000"/>
             <wp:effectExtent l="0" t="0" r="0" b="0"/>
             <wp:wrapSquare wrapText="largest"/>
             <wp:docPr id="6" name="Image9" descr=""/>
@@ -1205,7 +951,7 @@
                   <pic:spPr bwMode="auto">
                     <a:xfrm>
                       <a:off x="0" y="0"/>
-                      <a:ext cx="5828665" cy="3075940"/>
+                      <a:ext cx="4441190" cy="381000"/>
                     </a:xfrm>
                     <a:prstGeom prst="rect">
                       <a:avLst/>
@@ -1221,108 +967,132 @@
     <w:p>
       <w:pPr>
         <w:pStyle w:val="Normal"/>
-        <w:pBdr/>
-        <w:ind w:left="0" w:right="0" w:hanging="0"/>
-        <w:rPr>
-          <w:lang w:val="pl-PL"/>
-        </w:rPr>
-      </w:pPr>
-      <w:r>
-        <w:rPr>
-          <w:lang w:val="pl-PL"/>
-        </w:rPr>
-        <w:t>Na tabeli transakcji oraz wykresie MACD zaznaczone zostały transakcje stratne. Jedną ze znacznych wad tego algorytmu jest generowanie fałszywych sygnałów kupna i sprzedaży. Na pierwszym fałszywym sygnale straciliśmy 56 zł, a na drugim prawie 20 zł.</w:t>
-      </w:r>
-    </w:p>
-    <w:p>
-      <w:pPr>
-        <w:pStyle w:val="Normal"/>
-        <w:pBdr/>
-        <w:ind w:left="0" w:right="0" w:hanging="0"/>
-        <w:rPr>
-          <w:lang w:val="pl-PL"/>
-        </w:rPr>
-      </w:pPr>
-      <w:r>
-        <w:rPr>
-          <w:lang w:val="pl-PL"/>
-        </w:rPr>
-      </w:r>
-    </w:p>
-    <w:p>
-      <w:pPr>
-        <w:pStyle w:val="Normal"/>
-        <w:pBdr/>
-        <w:ind w:left="0" w:right="0" w:hanging="0"/>
-        <w:rPr>
-          <w:lang w:val="pl-PL"/>
-        </w:rPr>
-      </w:pPr>
-      <w:r>
-        <w:rPr>
-          <w:lang w:val="pl-PL"/>
-        </w:rPr>
-      </w:r>
-    </w:p>
-    <w:p>
-      <w:pPr>
-        <w:pStyle w:val="Normal"/>
-        <w:pBdr/>
-        <w:ind w:left="0" w:right="0" w:hanging="0"/>
-        <w:rPr>
-          <w:lang w:val="pl-PL"/>
-        </w:rPr>
-      </w:pPr>
-      <w:r>
-        <w:rPr>
-          <w:lang w:val="pl-PL"/>
-        </w:rPr>
-      </w:r>
-    </w:p>
-    <w:p>
-      <w:pPr>
-        <w:pStyle w:val="Normal"/>
-        <w:pBdr/>
-        <w:ind w:left="0" w:right="0" w:hanging="0"/>
-        <w:rPr>
-          <w:lang w:val="pl-PL"/>
-        </w:rPr>
-      </w:pPr>
-      <w:r>
-        <w:rPr>
-          <w:lang w:val="pl-PL"/>
-        </w:rPr>
-      </w:r>
-    </w:p>
-    <w:p>
-      <w:pPr>
-        <w:pStyle w:val="Normal"/>
-        <w:pBdr/>
-        <w:ind w:left="0" w:right="0" w:hanging="0"/>
-        <w:rPr>
-          <w:lang w:val="pl-PL"/>
-        </w:rPr>
-      </w:pPr>
-      <w:r>
-        <w:rPr>
-          <w:lang w:val="pl-PL"/>
-        </w:rPr>
-      </w:r>
-    </w:p>
-    <w:p>
-      <w:pPr>
-        <w:pStyle w:val="Heading2"/>
-        <w:rPr/>
-      </w:pPr>
-      <w:r>
-        <w:rPr/>
-        <w:t>Najgorsza transakcja:</w:t>
-      </w:r>
-    </w:p>
-    <w:p>
-      <w:pPr>
-        <w:pStyle w:val="Normal"/>
-        <w:pBdr/>
+        <w:ind w:left="0" w:right="0" w:hanging="0"/>
+        <w:rPr>
+          <w:lang w:val="pl-PL"/>
+        </w:rPr>
+      </w:pPr>
+      <w:r>
+        <w:rPr>
+          <w:lang w:val="pl-PL"/>
+        </w:rPr>
+      </w:r>
+    </w:p>
+    <w:p>
+      <w:pPr>
+        <w:pStyle w:val="Normal"/>
+        <w:ind w:left="0" w:right="0" w:hanging="0"/>
+        <w:rPr>
+          <w:lang w:val="pl-PL"/>
+        </w:rPr>
+      </w:pPr>
+      <w:r>
+        <w:rPr>
+          <w:lang w:val="pl-PL"/>
+        </w:rPr>
+      </w:r>
+    </w:p>
+    <w:p>
+      <w:pPr>
+        <w:pStyle w:val="Normal"/>
+        <w:ind w:left="0" w:right="0" w:hanging="0"/>
+        <w:rPr>
+          <w:lang w:val="pl-PL"/>
+        </w:rPr>
+      </w:pPr>
+      <w:r>
+        <w:rPr>
+          <w:lang w:val="pl-PL"/>
+        </w:rPr>
+      </w:r>
+    </w:p>
+    <w:p>
+      <w:pPr>
+        <w:pStyle w:val="Normal"/>
+        <w:ind w:left="0" w:right="0" w:hanging="0"/>
+        <w:rPr>
+          <w:lang w:val="pl-PL"/>
+        </w:rPr>
+      </w:pPr>
+      <w:r>
+        <w:rPr>
+          <w:lang w:val="pl-PL"/>
+        </w:rPr>
+      </w:r>
+    </w:p>
+    <w:p>
+      <w:pPr>
+        <w:pStyle w:val="Normal"/>
+        <w:ind w:left="0" w:right="0" w:hanging="0"/>
+        <w:rPr>
+          <w:lang w:val="pl-PL"/>
+        </w:rPr>
+      </w:pPr>
+      <w:r>
+        <w:rPr>
+          <w:lang w:val="pl-PL"/>
+        </w:rPr>
+      </w:r>
+    </w:p>
+    <w:p>
+      <w:pPr>
+        <w:pStyle w:val="Normal"/>
+        <w:ind w:left="0" w:right="0" w:hanging="0"/>
+        <w:rPr>
+          <w:lang w:val="pl-PL"/>
+        </w:rPr>
+      </w:pPr>
+      <w:r>
+        <w:rPr>
+          <w:lang w:val="pl-PL"/>
+        </w:rPr>
+      </w:r>
+    </w:p>
+    <w:p>
+      <w:pPr>
+        <w:pStyle w:val="Normal"/>
+        <w:ind w:left="0" w:right="0" w:hanging="0"/>
+        <w:rPr>
+          <w:lang w:val="pl-PL"/>
+        </w:rPr>
+      </w:pPr>
+      <w:r>
+        <w:rPr>
+          <w:lang w:val="pl-PL"/>
+        </w:rPr>
+      </w:r>
+    </w:p>
+    <w:p>
+      <w:pPr>
+        <w:pStyle w:val="Normal"/>
+        <w:ind w:left="0" w:right="0" w:hanging="0"/>
+        <w:rPr>
+          <w:lang w:val="pl-PL"/>
+        </w:rPr>
+      </w:pPr>
+      <w:r>
+        <w:rPr>
+          <w:lang w:val="pl-PL"/>
+        </w:rPr>
+      </w:r>
+    </w:p>
+    <w:p>
+      <w:pPr>
+        <w:pStyle w:val="Normal"/>
+        <w:ind w:left="0" w:right="0" w:hanging="0"/>
+        <w:rPr>
+          <w:lang w:val="pl-PL"/>
+        </w:rPr>
+      </w:pPr>
+      <w:r>
+        <w:rPr>
+          <w:lang w:val="pl-PL"/>
+        </w:rPr>
+      </w:r>
+    </w:p>
+    <w:p>
+      <w:pPr>
+        <w:pStyle w:val="Normal"/>
         <w:ind w:left="0" w:right="0" w:hanging="0"/>
         <w:rPr>
           <w:lang w:val="pl-PL"/>
@@ -1333,18 +1103,18 @@
           <w:lang w:val="pl-PL"/>
         </w:rPr>
         <w:drawing>
-          <wp:anchor behindDoc="0" distT="0" distB="0" distL="0" distR="0" simplePos="0" locked="0" layoutInCell="0" allowOverlap="1" relativeHeight="11">
+          <wp:anchor behindDoc="0" distT="0" distB="0" distL="0" distR="0" simplePos="0" locked="0" layoutInCell="0" allowOverlap="1" relativeHeight="13">
             <wp:simplePos x="0" y="0"/>
             <wp:positionH relativeFrom="column">
-              <wp:posOffset>-80645</wp:posOffset>
+              <wp:align>center</wp:align>
             </wp:positionH>
             <wp:positionV relativeFrom="paragraph">
-              <wp:posOffset>97155</wp:posOffset>
+              <wp:posOffset>635</wp:posOffset>
             </wp:positionV>
-            <wp:extent cx="5600065" cy="1028700"/>
+            <wp:extent cx="5940425" cy="4075430"/>
             <wp:effectExtent l="0" t="0" r="0" b="0"/>
             <wp:wrapSquare wrapText="largest"/>
-            <wp:docPr id="7" name="Image10" descr=""/>
+            <wp:docPr id="7" name="Image12" descr=""/>
             <wp:cNvGraphicFramePr>
               <a:graphicFrameLocks xmlns:a="http://schemas.openxmlformats.org/drawingml/2006/main" noChangeAspect="1"/>
             </wp:cNvGraphicFramePr>
@@ -1352,13 +1122,324 @@
               <a:graphicData uri="http://schemas.openxmlformats.org/drawingml/2006/picture">
                 <pic:pic xmlns:pic="http://schemas.openxmlformats.org/drawingml/2006/picture">
                   <pic:nvPicPr>
-                    <pic:cNvPr id="7" name="Image10" descr=""/>
+                    <pic:cNvPr id="7" name="Image12" descr=""/>
                     <pic:cNvPicPr>
                       <a:picLocks noChangeAspect="1" noChangeArrowheads="1"/>
                     </pic:cNvPicPr>
                   </pic:nvPicPr>
                   <pic:blipFill>
                     <a:blip r:embed="rId8"/>
+                    <a:stretch>
+                      <a:fillRect/>
+                    </a:stretch>
+                  </pic:blipFill>
+                  <pic:spPr bwMode="auto">
+                    <a:xfrm>
+                      <a:off x="0" y="0"/>
+                      <a:ext cx="5940425" cy="4075430"/>
+                    </a:xfrm>
+                    <a:prstGeom prst="rect">
+                      <a:avLst/>
+                    </a:prstGeom>
+                  </pic:spPr>
+                </pic:pic>
+              </a:graphicData>
+            </a:graphic>
+          </wp:anchor>
+        </w:drawing>
+      </w:r>
+    </w:p>
+    <w:p>
+      <w:pPr>
+        <w:pStyle w:val="Normal"/>
+        <w:ind w:left="0" w:right="0" w:hanging="0"/>
+        <w:rPr>
+          <w:lang w:val="pl-PL"/>
+        </w:rPr>
+      </w:pPr>
+      <w:r>
+        <w:rPr>
+          <w:lang w:val="pl-PL"/>
+        </w:rPr>
+        <w:drawing>
+          <wp:anchor behindDoc="0" distT="0" distB="0" distL="0" distR="0" simplePos="0" locked="0" layoutInCell="0" allowOverlap="1" relativeHeight="14">
+            <wp:simplePos x="0" y="0"/>
+            <wp:positionH relativeFrom="column">
+              <wp:posOffset>8890</wp:posOffset>
+            </wp:positionH>
+            <wp:positionV relativeFrom="paragraph">
+              <wp:posOffset>-29845</wp:posOffset>
+            </wp:positionV>
+            <wp:extent cx="5940425" cy="3966845"/>
+            <wp:effectExtent l="0" t="0" r="0" b="0"/>
+            <wp:wrapSquare wrapText="largest"/>
+            <wp:docPr id="8" name="Image13" descr=""/>
+            <wp:cNvGraphicFramePr>
+              <a:graphicFrameLocks xmlns:a="http://schemas.openxmlformats.org/drawingml/2006/main" noChangeAspect="1"/>
+            </wp:cNvGraphicFramePr>
+            <a:graphic xmlns:a="http://schemas.openxmlformats.org/drawingml/2006/main">
+              <a:graphicData uri="http://schemas.openxmlformats.org/drawingml/2006/picture">
+                <pic:pic xmlns:pic="http://schemas.openxmlformats.org/drawingml/2006/picture">
+                  <pic:nvPicPr>
+                    <pic:cNvPr id="8" name="Image13" descr=""/>
+                    <pic:cNvPicPr>
+                      <a:picLocks noChangeAspect="1" noChangeArrowheads="1"/>
+                    </pic:cNvPicPr>
+                  </pic:nvPicPr>
+                  <pic:blipFill>
+                    <a:blip r:embed="rId9"/>
+                    <a:stretch>
+                      <a:fillRect/>
+                    </a:stretch>
+                  </pic:blipFill>
+                  <pic:spPr bwMode="auto">
+                    <a:xfrm>
+                      <a:off x="0" y="0"/>
+                      <a:ext cx="5940425" cy="3966845"/>
+                    </a:xfrm>
+                    <a:prstGeom prst="rect">
+                      <a:avLst/>
+                    </a:prstGeom>
+                  </pic:spPr>
+                </pic:pic>
+              </a:graphicData>
+            </a:graphic>
+          </wp:anchor>
+        </w:drawing>
+      </w:r>
+    </w:p>
+    <w:p>
+      <w:pPr>
+        <w:pStyle w:val="Normal"/>
+        <w:ind w:left="0" w:right="0" w:hanging="0"/>
+        <w:rPr>
+          <w:lang w:val="pl-PL"/>
+        </w:rPr>
+      </w:pPr>
+      <w:r>
+        <w:rPr>
+          <w:lang w:val="pl-PL"/>
+        </w:rPr>
+        <w:t xml:space="preserve">Na tabeli transakcji oraz wykresie MACD zaznaczone zostały transakcje stratne. Jedną ze znacznych wad tego algorytmu jest generowanie fałszywych sygnałów kupna i sprzedaży. Na pierwszym fałszywym sygnale straciliśmy 56 </w:t>
+      </w:r>
+      <w:r>
+        <w:rPr>
+          <w:lang w:val="pl-PL"/>
+        </w:rPr>
+        <w:t>punktów</w:t>
+      </w:r>
+      <w:r>
+        <w:rPr>
+          <w:lang w:val="pl-PL"/>
+        </w:rPr>
+        <w:t xml:space="preserve">, a na drugim </w:t>
+      </w:r>
+      <w:r>
+        <w:rPr>
+          <w:lang w:val="pl-PL"/>
+        </w:rPr>
+        <w:t>niecałe</w:t>
+      </w:r>
+      <w:r>
+        <w:rPr>
+          <w:lang w:val="pl-PL"/>
+        </w:rPr>
+        <w:t xml:space="preserve"> 20 </w:t>
+      </w:r>
+      <w:r>
+        <w:rPr>
+          <w:lang w:val="pl-PL"/>
+        </w:rPr>
+        <w:t>punktów</w:t>
+      </w:r>
+      <w:r>
+        <w:rPr>
+          <w:lang w:val="pl-PL"/>
+        </w:rPr>
+        <w:t>.</w:t>
+      </w:r>
+    </w:p>
+    <w:p>
+      <w:pPr>
+        <w:pStyle w:val="Normal"/>
+        <w:ind w:left="0" w:right="0" w:hanging="0"/>
+        <w:rPr>
+          <w:lang w:val="pl-PL"/>
+        </w:rPr>
+      </w:pPr>
+      <w:r>
+        <w:rPr>
+          <w:lang w:val="pl-PL"/>
+        </w:rPr>
+      </w:r>
+    </w:p>
+    <w:p>
+      <w:pPr>
+        <w:pStyle w:val="Normal"/>
+        <w:ind w:left="0" w:right="0" w:hanging="0"/>
+        <w:rPr>
+          <w:lang w:val="pl-PL"/>
+        </w:rPr>
+      </w:pPr>
+      <w:r>
+        <w:rPr>
+          <w:lang w:val="pl-PL"/>
+        </w:rPr>
+      </w:r>
+    </w:p>
+    <w:p>
+      <w:pPr>
+        <w:pStyle w:val="Normal"/>
+        <w:ind w:left="0" w:right="0" w:hanging="0"/>
+        <w:rPr>
+          <w:lang w:val="pl-PL"/>
+        </w:rPr>
+      </w:pPr>
+      <w:r>
+        <w:rPr>
+          <w:lang w:val="pl-PL"/>
+        </w:rPr>
+      </w:r>
+    </w:p>
+    <w:p>
+      <w:pPr>
+        <w:pStyle w:val="Normal"/>
+        <w:ind w:left="0" w:right="0" w:hanging="0"/>
+        <w:rPr>
+          <w:lang w:val="pl-PL"/>
+        </w:rPr>
+      </w:pPr>
+      <w:r>
+        <w:rPr>
+          <w:lang w:val="pl-PL"/>
+        </w:rPr>
+      </w:r>
+    </w:p>
+    <w:p>
+      <w:pPr>
+        <w:pStyle w:val="Normal"/>
+        <w:ind w:left="0" w:right="0" w:hanging="0"/>
+        <w:rPr>
+          <w:lang w:val="pl-PL"/>
+        </w:rPr>
+      </w:pPr>
+      <w:r>
+        <w:rPr>
+          <w:lang w:val="pl-PL"/>
+        </w:rPr>
+      </w:r>
+    </w:p>
+    <w:p>
+      <w:pPr>
+        <w:pStyle w:val="Heading2"/>
+        <w:rPr>
+          <w:lang w:val="pl-PL"/>
+        </w:rPr>
+      </w:pPr>
+      <w:r>
+        <w:rPr>
+          <w:lang w:val="pl-PL"/>
+        </w:rPr>
+        <w:t>Najgorsza transakcja:</w:t>
+      </w:r>
+    </w:p>
+    <w:p>
+      <w:pPr>
+        <w:pStyle w:val="Heading2"/>
+        <w:rPr>
+          <w:lang w:val="pl-PL"/>
+        </w:rPr>
+      </w:pPr>
+      <w:r>
+        <w:rPr>
+          <w:lang w:val="pl-PL"/>
+        </w:rPr>
+        <w:drawing>
+          <wp:anchor behindDoc="0" distT="0" distB="0" distL="0" distR="0" simplePos="0" locked="0" layoutInCell="0" allowOverlap="1" relativeHeight="12">
+            <wp:simplePos x="0" y="0"/>
+            <wp:positionH relativeFrom="column">
+              <wp:posOffset>-66675</wp:posOffset>
+            </wp:positionH>
+            <wp:positionV relativeFrom="paragraph">
+              <wp:posOffset>182880</wp:posOffset>
+            </wp:positionV>
+            <wp:extent cx="5571490" cy="381000"/>
+            <wp:effectExtent l="0" t="0" r="0" b="0"/>
+            <wp:wrapSquare wrapText="largest"/>
+            <wp:docPr id="9" name="Image11" descr=""/>
+            <wp:cNvGraphicFramePr>
+              <a:graphicFrameLocks xmlns:a="http://schemas.openxmlformats.org/drawingml/2006/main" noChangeAspect="1"/>
+            </wp:cNvGraphicFramePr>
+            <a:graphic xmlns:a="http://schemas.openxmlformats.org/drawingml/2006/main">
+              <a:graphicData uri="http://schemas.openxmlformats.org/drawingml/2006/picture">
+                <pic:pic xmlns:pic="http://schemas.openxmlformats.org/drawingml/2006/picture">
+                  <pic:nvPicPr>
+                    <pic:cNvPr id="9" name="Image11" descr=""/>
+                    <pic:cNvPicPr>
+                      <a:picLocks noChangeAspect="1" noChangeArrowheads="1"/>
+                    </pic:cNvPicPr>
+                  </pic:nvPicPr>
+                  <pic:blipFill>
+                    <a:blip r:embed="rId10"/>
+                    <a:stretch>
+                      <a:fillRect/>
+                    </a:stretch>
+                  </pic:blipFill>
+                  <pic:spPr bwMode="auto">
+                    <a:xfrm>
+                      <a:off x="0" y="0"/>
+                      <a:ext cx="5571490" cy="381000"/>
+                    </a:xfrm>
+                    <a:prstGeom prst="rect">
+                      <a:avLst/>
+                    </a:prstGeom>
+                  </pic:spPr>
+                </pic:pic>
+              </a:graphicData>
+            </a:graphic>
+          </wp:anchor>
+        </w:drawing>
+      </w:r>
+    </w:p>
+    <w:p>
+      <w:pPr>
+        <w:pStyle w:val="Normal"/>
+        <w:ind w:left="0" w:right="0" w:hanging="0"/>
+        <w:rPr>
+          <w:lang w:val="pl-PL"/>
+        </w:rPr>
+      </w:pPr>
+      <w:r>
+        <w:rPr>
+          <w:lang w:val="pl-PL"/>
+        </w:rPr>
+        <w:drawing>
+          <wp:anchor behindDoc="0" distT="0" distB="0" distL="0" distR="0" simplePos="0" locked="0" layoutInCell="0" allowOverlap="1" relativeHeight="10">
+            <wp:simplePos x="0" y="0"/>
+            <wp:positionH relativeFrom="column">
+              <wp:posOffset>-66675</wp:posOffset>
+            </wp:positionH>
+            <wp:positionV relativeFrom="paragraph">
+              <wp:posOffset>49530</wp:posOffset>
+            </wp:positionV>
+            <wp:extent cx="5600065" cy="1028700"/>
+            <wp:effectExtent l="0" t="0" r="0" b="0"/>
+            <wp:wrapSquare wrapText="largest"/>
+            <wp:docPr id="10" name="Image10" descr=""/>
+            <wp:cNvGraphicFramePr>
+              <a:graphicFrameLocks xmlns:a="http://schemas.openxmlformats.org/drawingml/2006/main" noChangeAspect="1"/>
+            </wp:cNvGraphicFramePr>
+            <a:graphic xmlns:a="http://schemas.openxmlformats.org/drawingml/2006/main">
+              <a:graphicData uri="http://schemas.openxmlformats.org/drawingml/2006/picture">
+                <pic:pic xmlns:pic="http://schemas.openxmlformats.org/drawingml/2006/picture">
+                  <pic:nvPicPr>
+                    <pic:cNvPr id="10" name="Image10" descr=""/>
+                    <pic:cNvPicPr>
+                      <a:picLocks noChangeAspect="1" noChangeArrowheads="1"/>
+                    </pic:cNvPicPr>
+                  </pic:nvPicPr>
+                  <pic:blipFill>
+                    <a:blip r:embed="rId11"/>
                     <a:stretch>
                       <a:fillRect/>
                     </a:stretch>
@@ -1382,93 +1463,75 @@
     <w:p>
       <w:pPr>
         <w:pStyle w:val="Normal"/>
-        <w:pBdr/>
-        <w:ind w:left="0" w:right="0" w:hanging="0"/>
-        <w:rPr>
-          <w:lang w:val="pl-PL"/>
-        </w:rPr>
-      </w:pPr>
-      <w:r>
-        <w:rPr>
-          <w:lang w:val="pl-PL"/>
-        </w:rPr>
-      </w:r>
-    </w:p>
-    <w:p>
-      <w:pPr>
-        <w:pStyle w:val="Normal"/>
-        <w:pBdr/>
-        <w:ind w:left="0" w:right="0" w:hanging="0"/>
-        <w:rPr>
-          <w:lang w:val="pl-PL"/>
-        </w:rPr>
-      </w:pPr>
-      <w:r>
-        <w:rPr>
-          <w:lang w:val="pl-PL"/>
-        </w:rPr>
-      </w:r>
-    </w:p>
-    <w:p>
-      <w:pPr>
-        <w:pStyle w:val="Normal"/>
-        <w:pBdr/>
-        <w:ind w:left="0" w:right="0" w:hanging="0"/>
-        <w:rPr>
-          <w:lang w:val="pl-PL"/>
-        </w:rPr>
-      </w:pPr>
-      <w:r>
-        <w:rPr>
-          <w:lang w:val="pl-PL"/>
-        </w:rPr>
-      </w:r>
-    </w:p>
-    <w:p>
-      <w:pPr>
-        <w:pStyle w:val="Normal"/>
-        <w:pBdr/>
-        <w:ind w:left="0" w:right="0" w:hanging="0"/>
-        <w:rPr>
-          <w:lang w:val="pl-PL"/>
-        </w:rPr>
-      </w:pPr>
-      <w:r>
-        <w:rPr>
-          <w:lang w:val="pl-PL"/>
-        </w:rPr>
-        <w:t>Oto najgorsza transakcja, na której straciliśmy aż 74 złote.</w:t>
-      </w:r>
-    </w:p>
-    <w:p>
-      <w:pPr>
-        <w:pStyle w:val="Normal"/>
-        <w:pBdr/>
-        <w:ind w:left="0" w:right="0" w:hanging="0"/>
-        <w:rPr>
-          <w:lang w:val="pl-PL"/>
-        </w:rPr>
-      </w:pPr>
-      <w:r>
-        <w:rPr>
-          <w:lang w:val="pl-PL"/>
-        </w:rPr>
-      </w:r>
-    </w:p>
-    <w:p>
-      <w:pPr>
-        <w:pStyle w:val="Heading1"/>
-        <w:rPr/>
-      </w:pPr>
-      <w:r>
-        <w:rPr/>
-        <w:t>Opoźnienia:</w:t>
-      </w:r>
-    </w:p>
-    <w:p>
-      <w:pPr>
-        <w:pStyle w:val="Normal"/>
-        <w:pBdr/>
+        <w:ind w:left="0" w:right="0" w:hanging="0"/>
+        <w:rPr>
+          <w:lang w:val="pl-PL"/>
+        </w:rPr>
+      </w:pPr>
+      <w:r>
+        <w:rPr>
+          <w:lang w:val="pl-PL"/>
+        </w:rPr>
+      </w:r>
+    </w:p>
+    <w:p>
+      <w:pPr>
+        <w:pStyle w:val="Normal"/>
+        <w:ind w:left="0" w:right="0" w:hanging="0"/>
+        <w:rPr>
+          <w:lang w:val="pl-PL"/>
+        </w:rPr>
+      </w:pPr>
+      <w:r>
+        <w:rPr>
+          <w:lang w:val="pl-PL"/>
+        </w:rPr>
+      </w:r>
+    </w:p>
+    <w:p>
+      <w:pPr>
+        <w:pStyle w:val="Normal"/>
+        <w:ind w:left="0" w:right="0" w:hanging="0"/>
+        <w:rPr>
+          <w:lang w:val="pl-PL"/>
+        </w:rPr>
+      </w:pPr>
+      <w:r>
+        <w:rPr>
+          <w:lang w:val="pl-PL"/>
+        </w:rPr>
+      </w:r>
+    </w:p>
+    <w:p>
+      <w:pPr>
+        <w:pStyle w:val="Normal"/>
+        <w:ind w:left="0" w:right="0" w:hanging="0"/>
+        <w:rPr>
+          <w:lang w:val="pl-PL"/>
+        </w:rPr>
+      </w:pPr>
+      <w:r>
+        <w:rPr>
+          <w:lang w:val="pl-PL"/>
+        </w:rPr>
+        <w:t xml:space="preserve">Oto najgorsza transakcja, na której straciliśmy aż 74 </w:t>
+      </w:r>
+      <w:r>
+        <w:rPr>
+          <w:lang w:val="pl-PL"/>
+        </w:rPr>
+        <w:t>punkty</w:t>
+      </w:r>
+      <w:r>
+        <w:rPr>
+          <w:lang w:val="pl-PL"/>
+        </w:rPr>
+        <w:t>.</w:t>
+      </w:r>
+    </w:p>
+    <w:p>
+      <w:pPr>
+        <w:pStyle w:val="Normal"/>
         <w:ind w:left="0" w:right="0" w:hanging="0"/>
         <w:rPr>
           <w:lang w:val="pl-PL"/>
@@ -1479,18 +1542,18 @@
           <w:lang w:val="pl-PL"/>
         </w:rPr>
         <w:drawing>
-          <wp:anchor behindDoc="0" distT="0" distB="0" distL="0" distR="0" simplePos="0" locked="0" layoutInCell="0" allowOverlap="1" relativeHeight="12">
+          <wp:anchor behindDoc="0" distT="0" distB="0" distL="0" distR="0" simplePos="0" locked="0" layoutInCell="0" allowOverlap="1" relativeHeight="15">
             <wp:simplePos x="0" y="0"/>
             <wp:positionH relativeFrom="column">
-              <wp:posOffset>-97155</wp:posOffset>
+              <wp:posOffset>-112395</wp:posOffset>
             </wp:positionH>
             <wp:positionV relativeFrom="paragraph">
-              <wp:posOffset>635</wp:posOffset>
+              <wp:posOffset>17780</wp:posOffset>
             </wp:positionV>
-            <wp:extent cx="3048635" cy="2491105"/>
+            <wp:extent cx="5940425" cy="4062730"/>
             <wp:effectExtent l="0" t="0" r="0" b="0"/>
             <wp:wrapSquare wrapText="largest"/>
-            <wp:docPr id="8" name="Image11" descr=""/>
+            <wp:docPr id="11" name="Image14" descr=""/>
             <wp:cNvGraphicFramePr>
               <a:graphicFrameLocks xmlns:a="http://schemas.openxmlformats.org/drawingml/2006/main" noChangeAspect="1"/>
             </wp:cNvGraphicFramePr>
@@ -1498,13 +1561,13 @@
               <a:graphicData uri="http://schemas.openxmlformats.org/drawingml/2006/picture">
                 <pic:pic xmlns:pic="http://schemas.openxmlformats.org/drawingml/2006/picture">
                   <pic:nvPicPr>
-                    <pic:cNvPr id="8" name="Image11" descr=""/>
+                    <pic:cNvPr id="11" name="Image14" descr=""/>
                     <pic:cNvPicPr>
                       <a:picLocks noChangeAspect="1" noChangeArrowheads="1"/>
                     </pic:cNvPicPr>
                   </pic:nvPicPr>
                   <pic:blipFill>
-                    <a:blip r:embed="rId9"/>
+                    <a:blip r:embed="rId12"/>
                     <a:stretch>
                       <a:fillRect/>
                     </a:stretch>
@@ -1512,7 +1575,7 @@
                   <pic:spPr bwMode="auto">
                     <a:xfrm>
                       <a:off x="0" y="0"/>
-                      <a:ext cx="3048635" cy="2491105"/>
+                      <a:ext cx="5940425" cy="4062730"/>
                     </a:xfrm>
                     <a:prstGeom prst="rect">
                       <a:avLst/>
@@ -1523,19 +1586,47 @@
             </a:graphic>
           </wp:anchor>
         </w:drawing>
+      </w:r>
+    </w:p>
+    <w:p>
+      <w:pPr>
+        <w:pStyle w:val="Heading1"/>
+        <w:rPr>
+          <w:lang w:val="pl-PL"/>
+        </w:rPr>
+      </w:pPr>
+      <w:r>
+        <w:rPr>
+          <w:lang w:val="pl-PL"/>
+        </w:rPr>
+        <w:t>Opoźnienia:</w:t>
+      </w:r>
+    </w:p>
+    <w:p>
+      <w:pPr>
+        <w:pStyle w:val="Normal"/>
+        <w:ind w:left="0" w:right="0" w:hanging="0"/>
+        <w:rPr>
+          <w:lang w:val="pl-PL"/>
+        </w:rPr>
+      </w:pPr>
+      <w:r>
+        <w:rPr>
+          <w:lang w:val="pl-PL"/>
+        </w:rPr>
         <w:drawing>
-          <wp:anchor behindDoc="0" distT="0" distB="0" distL="0" distR="0" simplePos="0" locked="0" layoutInCell="0" allowOverlap="1" relativeHeight="13">
+          <wp:anchor behindDoc="0" distT="0" distB="0" distL="0" distR="0" simplePos="0" locked="0" layoutInCell="0" allowOverlap="1" relativeHeight="16">
             <wp:simplePos x="0" y="0"/>
             <wp:positionH relativeFrom="column">
-              <wp:posOffset>3079115</wp:posOffset>
+              <wp:posOffset>-277495</wp:posOffset>
             </wp:positionH>
             <wp:positionV relativeFrom="paragraph">
-              <wp:posOffset>-33655</wp:posOffset>
+              <wp:posOffset>-125730</wp:posOffset>
             </wp:positionV>
-            <wp:extent cx="3400425" cy="2349500"/>
+            <wp:extent cx="5940425" cy="3983355"/>
             <wp:effectExtent l="0" t="0" r="0" b="0"/>
             <wp:wrapSquare wrapText="largest"/>
-            <wp:docPr id="9" name="Image12" descr=""/>
+            <wp:docPr id="12" name="Image15" descr=""/>
             <wp:cNvGraphicFramePr>
               <a:graphicFrameLocks xmlns:a="http://schemas.openxmlformats.org/drawingml/2006/main" noChangeAspect="1"/>
             </wp:cNvGraphicFramePr>
@@ -1543,13 +1634,13 @@
               <a:graphicData uri="http://schemas.openxmlformats.org/drawingml/2006/picture">
                 <pic:pic xmlns:pic="http://schemas.openxmlformats.org/drawingml/2006/picture">
                   <pic:nvPicPr>
-                    <pic:cNvPr id="9" name="Image12" descr=""/>
+                    <pic:cNvPr id="12" name="Image15" descr=""/>
                     <pic:cNvPicPr>
                       <a:picLocks noChangeAspect="1" noChangeArrowheads="1"/>
                     </pic:cNvPicPr>
                   </pic:nvPicPr>
                   <pic:blipFill>
-                    <a:blip r:embed="rId10"/>
+                    <a:blip r:embed="rId13"/>
                     <a:stretch>
                       <a:fillRect/>
                     </a:stretch>
@@ -1557,7 +1648,7 @@
                   <pic:spPr bwMode="auto">
                     <a:xfrm>
                       <a:off x="0" y="0"/>
-                      <a:ext cx="3400425" cy="2349500"/>
+                      <a:ext cx="5940425" cy="3983355"/>
                     </a:xfrm>
                     <a:prstGeom prst="rect">
                       <a:avLst/>
@@ -1573,127 +1664,76 @@
     <w:p>
       <w:pPr>
         <w:pStyle w:val="Normal"/>
-        <w:pBdr/>
-        <w:ind w:left="0" w:right="0" w:hanging="0"/>
-        <w:rPr>
-          <w:lang w:val="pl-PL"/>
-        </w:rPr>
-      </w:pPr>
-      <w:r>
-        <w:rPr>
-          <w:lang w:val="pl-PL"/>
-        </w:rPr>
-      </w:r>
-    </w:p>
-    <w:p>
-      <w:pPr>
-        <w:pStyle w:val="Normal"/>
-        <w:pBdr/>
-        <w:ind w:left="0" w:right="0" w:hanging="0"/>
-        <w:rPr>
-          <w:lang w:val="pl-PL"/>
-        </w:rPr>
-      </w:pPr>
-      <w:r>
-        <w:rPr>
-          <w:lang w:val="pl-PL"/>
-        </w:rPr>
-      </w:r>
-    </w:p>
-    <w:p>
-      <w:pPr>
-        <w:pStyle w:val="Normal"/>
-        <w:pBdr/>
-        <w:ind w:left="0" w:right="0" w:hanging="0"/>
-        <w:rPr>
-          <w:lang w:val="pl-PL"/>
-        </w:rPr>
-      </w:pPr>
-      <w:r>
-        <w:rPr>
-          <w:lang w:val="pl-PL"/>
-        </w:rPr>
-      </w:r>
-    </w:p>
-    <w:p>
-      <w:pPr>
-        <w:pStyle w:val="Normal"/>
-        <w:pBdr/>
-        <w:ind w:left="0" w:right="0" w:hanging="0"/>
-        <w:rPr>
-          <w:lang w:val="pl-PL"/>
-        </w:rPr>
-      </w:pPr>
-      <w:r>
-        <w:rPr>
-          <w:lang w:val="pl-PL"/>
-        </w:rPr>
-      </w:r>
-    </w:p>
-    <w:p>
-      <w:pPr>
-        <w:pStyle w:val="Normal"/>
-        <w:pBdr/>
-        <w:ind w:left="0" w:right="0" w:hanging="0"/>
-        <w:rPr>
-          <w:lang w:val="pl-PL"/>
-        </w:rPr>
-      </w:pPr>
-      <w:r>
-        <w:rPr>
-          <w:lang w:val="pl-PL"/>
-        </w:rPr>
-      </w:r>
-    </w:p>
-    <w:p>
-      <w:pPr>
-        <w:pStyle w:val="Normal"/>
-        <w:pBdr/>
-        <w:ind w:left="0" w:right="0" w:hanging="0"/>
-        <w:rPr>
-          <w:lang w:val="pl-PL"/>
-        </w:rPr>
-      </w:pPr>
-      <w:r>
-        <w:rPr>
-          <w:lang w:val="pl-PL"/>
-        </w:rPr>
-      </w:r>
-    </w:p>
-    <w:p>
-      <w:pPr>
-        <w:pStyle w:val="Normal"/>
-        <w:pBdr/>
-        <w:ind w:left="0" w:right="0" w:hanging="0"/>
-        <w:rPr>
-          <w:lang w:val="pl-PL"/>
-        </w:rPr>
-      </w:pPr>
-      <w:r>
-        <w:rPr>
-          <w:lang w:val="pl-PL"/>
-        </w:rPr>
-      </w:r>
-    </w:p>
-    <w:p>
-      <w:pPr>
-        <w:pStyle w:val="Normal"/>
-        <w:pBdr/>
-        <w:ind w:left="0" w:right="0" w:hanging="0"/>
-        <w:rPr>
-          <w:lang w:val="pl-PL"/>
-        </w:rPr>
-      </w:pPr>
-      <w:r>
-        <w:rPr>
-          <w:lang w:val="pl-PL"/>
-        </w:rPr>
-      </w:r>
-    </w:p>
-    <w:p>
-      <w:pPr>
-        <w:pStyle w:val="Normal"/>
-        <w:pBdr/>
+        <w:ind w:left="0" w:right="0" w:hanging="0"/>
+        <w:rPr>
+          <w:lang w:val="pl-PL"/>
+        </w:rPr>
+      </w:pPr>
+      <w:r>
+        <w:rPr>
+          <w:lang w:val="pl-PL"/>
+        </w:rPr>
+      </w:r>
+    </w:p>
+    <w:p>
+      <w:pPr>
+        <w:pStyle w:val="Normal"/>
+        <w:ind w:left="0" w:right="0" w:hanging="0"/>
+        <w:rPr>
+          <w:lang w:val="pl-PL"/>
+        </w:rPr>
+      </w:pPr>
+      <w:r>
+        <w:rPr>
+          <w:lang w:val="pl-PL"/>
+        </w:rPr>
+      </w:r>
+    </w:p>
+    <w:p>
+      <w:pPr>
+        <w:pStyle w:val="Normal"/>
+        <w:ind w:left="0" w:right="0" w:hanging="0"/>
+        <w:rPr>
+          <w:lang w:val="pl-PL"/>
+        </w:rPr>
+      </w:pPr>
+      <w:r>
+        <w:rPr>
+          <w:lang w:val="pl-PL"/>
+        </w:rPr>
+      </w:r>
+    </w:p>
+    <w:p>
+      <w:pPr>
+        <w:pStyle w:val="Normal"/>
+        <w:ind w:left="0" w:right="0" w:hanging="0"/>
+        <w:rPr>
+          <w:lang w:val="pl-PL"/>
+        </w:rPr>
+      </w:pPr>
+      <w:r>
+        <w:rPr>
+          <w:lang w:val="pl-PL"/>
+        </w:rPr>
+      </w:r>
+    </w:p>
+    <w:p>
+      <w:pPr>
+        <w:pStyle w:val="Normal"/>
+        <w:ind w:left="0" w:right="0" w:hanging="0"/>
+        <w:rPr>
+          <w:lang w:val="pl-PL"/>
+        </w:rPr>
+      </w:pPr>
+      <w:r>
+        <w:rPr>
+          <w:lang w:val="pl-PL"/>
+        </w:rPr>
+      </w:r>
+    </w:p>
+    <w:p>
+      <w:pPr>
+        <w:pStyle w:val="Normal"/>
         <w:ind w:left="0" w:right="0" w:hanging="0"/>
         <w:rPr>
           <w:lang w:val="pl-PL"/>
@@ -1709,22 +1749,20 @@
     <w:p>
       <w:pPr>
         <w:pStyle w:val="Normal"/>
-        <w:pBdr/>
-        <w:ind w:left="0" w:right="0" w:hanging="0"/>
-        <w:rPr>
-          <w:lang w:val="pl-PL"/>
-        </w:rPr>
-      </w:pPr>
-      <w:r>
-        <w:rPr>
-          <w:lang w:val="pl-PL"/>
-        </w:rPr>
-      </w:r>
-    </w:p>
-    <w:p>
-      <w:pPr>
-        <w:pStyle w:val="Normal"/>
-        <w:pBdr/>
+        <w:ind w:left="0" w:right="0" w:hanging="0"/>
+        <w:rPr>
+          <w:lang w:val="pl-PL"/>
+        </w:rPr>
+      </w:pPr>
+      <w:r>
+        <w:rPr>
+          <w:lang w:val="pl-PL"/>
+        </w:rPr>
+      </w:r>
+    </w:p>
+    <w:p>
+      <w:pPr>
+        <w:pStyle w:val="Normal"/>
         <w:ind w:left="0" w:right="0" w:hanging="0"/>
         <w:rPr>
           <w:lang w:val="pl-PL"/>
@@ -1748,97 +1786,27 @@
         <w:rPr>
           <w:lang w:val="pl-PL"/>
         </w:rPr>
-      </w:r>
-    </w:p>
-    <w:p>
-      <w:pPr>
-        <w:pStyle w:val="Heading1"/>
-        <w:rPr>
-          <w:lang w:val="pl-PL"/>
-        </w:rPr>
-      </w:pPr>
-      <w:r>
-        <w:rPr>
-          <w:lang w:val="pl-PL"/>
-        </w:rPr>
-      </w:r>
-    </w:p>
-    <w:p>
-      <w:pPr>
-        <w:pStyle w:val="Heading1"/>
-        <w:rPr>
-          <w:lang w:val="pl-PL"/>
-        </w:rPr>
-      </w:pPr>
-      <w:r>
-        <w:rPr>
-          <w:lang w:val="pl-PL"/>
-        </w:rPr>
-        <w:t xml:space="preserve">2. </w:t>
-      </w:r>
-      <w:r>
-        <w:rPr>
-          <w:lang w:val="pl-PL"/>
-        </w:rPr>
-        <w:t>SAX</w:t>
-      </w:r>
-    </w:p>
-    <w:p>
-      <w:pPr>
-        <w:pStyle w:val="Normal"/>
-        <w:pBdr/>
-        <w:ind w:left="0" w:right="0" w:hanging="0"/>
-        <w:rPr>
-          <w:lang w:val="pl-PL"/>
-        </w:rPr>
-      </w:pPr>
-      <w:r>
-        <w:rPr>
-          <w:lang w:val="pl-PL"/>
-        </w:rPr>
-        <w:t xml:space="preserve">Wykres </w:t>
-      </w:r>
-      <w:r>
-        <w:rPr>
-          <w:lang w:val="pl-PL"/>
-        </w:rPr>
-        <w:t>SAX</w:t>
-      </w:r>
-      <w:r>
-        <w:rPr>
-          <w:lang w:val="pl-PL"/>
-        </w:rPr>
-        <w:t xml:space="preserve"> 20</w:t>
-      </w:r>
-      <w:r>
-        <w:rPr>
-          <w:lang w:val="pl-PL"/>
-        </w:rPr>
-        <w:t>15</w:t>
-      </w:r>
-      <w:r>
-        <w:rPr>
-          <w:lang w:val="pl-PL"/>
-        </w:rPr>
-        <w:t>-20</w:t>
-      </w:r>
-      <w:r>
-        <w:rPr>
-          <w:lang w:val="pl-PL"/>
-        </w:rPr>
-        <w:t>19</w:t>
-      </w:r>
-      <w:r>
-        <w:rPr>
-          <w:lang w:val="pl-PL"/>
-        </w:rPr>
-        <w:t>:</w:t>
-      </w:r>
-    </w:p>
-    <w:p>
-      <w:pPr>
-        <w:pStyle w:val="Normal"/>
-        <w:pBdr/>
+        <w:t>2. SAX</w:t>
+      </w:r>
+    </w:p>
+    <w:p>
+      <w:pPr>
+        <w:pStyle w:val="Normal"/>
+        <w:ind w:left="0" w:right="0" w:hanging="0"/>
+        <w:rPr>
+          <w:lang w:val="pl-PL"/>
+        </w:rPr>
+      </w:pPr>
+      <w:r>
+        <w:rPr>
+          <w:lang w:val="pl-PL"/>
+        </w:rPr>
+        <w:t>Wykres SAX 2015-2019:</w:t>
+      </w:r>
+    </w:p>
+    <w:p>
+      <w:pPr>
+        <w:pStyle w:val="Normal"/>
         <w:ind w:left="0" w:right="0" w:hanging="0"/>
         <w:rPr>
           <w:lang w:val="pl-PL"/>
@@ -1857,7 +1825,7 @@
             <wp:extent cx="5940425" cy="2001520"/>
             <wp:effectExtent l="0" t="0" r="0" b="0"/>
             <wp:wrapSquare wrapText="largest"/>
-            <wp:docPr id="10" name="Image5" descr=""/>
+            <wp:docPr id="13" name="Image5" descr=""/>
             <wp:cNvGraphicFramePr>
               <a:graphicFrameLocks xmlns:a="http://schemas.openxmlformats.org/drawingml/2006/main" noChangeAspect="1"/>
             </wp:cNvGraphicFramePr>
@@ -1865,13 +1833,13 @@
               <a:graphicData uri="http://schemas.openxmlformats.org/drawingml/2006/picture">
                 <pic:pic xmlns:pic="http://schemas.openxmlformats.org/drawingml/2006/picture">
                   <pic:nvPicPr>
-                    <pic:cNvPr id="10" name="Image5" descr=""/>
+                    <pic:cNvPr id="13" name="Image5" descr=""/>
                     <pic:cNvPicPr>
                       <a:picLocks noChangeAspect="1" noChangeArrowheads="1"/>
                     </pic:cNvPicPr>
                   </pic:nvPicPr>
                   <pic:blipFill>
-                    <a:blip r:embed="rId11"/>
+                    <a:blip r:embed="rId14"/>
                     <a:stretch>
                       <a:fillRect/>
                     </a:stretch>
@@ -1901,59 +1869,21 @@
     <w:p>
       <w:pPr>
         <w:pStyle w:val="Normal"/>
-        <w:pBdr/>
-        <w:ind w:left="0" w:right="0" w:hanging="0"/>
-        <w:rPr>
-          <w:lang w:val="pl-PL"/>
-        </w:rPr>
-      </w:pPr>
-      <w:r>
-        <w:rPr>
-          <w:lang w:val="pl-PL"/>
-        </w:rPr>
-        <w:t xml:space="preserve">dla danych </w:t>
-      </w:r>
-      <w:r>
-        <w:rPr>
-          <w:lang w:val="pl-PL"/>
-        </w:rPr>
-        <w:t>SAX</w:t>
-      </w:r>
-      <w:r>
-        <w:rPr>
-          <w:lang w:val="pl-PL"/>
-        </w:rPr>
-        <w:t xml:space="preserve"> 20</w:t>
-      </w:r>
-      <w:r>
-        <w:rPr>
-          <w:lang w:val="pl-PL"/>
-        </w:rPr>
-        <w:t>15</w:t>
-      </w:r>
-      <w:r>
-        <w:rPr>
-          <w:lang w:val="pl-PL"/>
-        </w:rPr>
-        <w:t>-20</w:t>
-      </w:r>
-      <w:r>
-        <w:rPr>
-          <w:lang w:val="pl-PL"/>
-        </w:rPr>
-        <w:t>19</w:t>
-      </w:r>
-      <w:r>
-        <w:rPr>
-          <w:lang w:val="pl-PL"/>
-        </w:rPr>
-        <w:t>:</w:t>
-      </w:r>
-    </w:p>
-    <w:p>
-      <w:pPr>
-        <w:pStyle w:val="Normal"/>
-        <w:pBdr/>
+        <w:ind w:left="0" w:right="0" w:hanging="0"/>
+        <w:rPr>
+          <w:lang w:val="pl-PL"/>
+        </w:rPr>
+      </w:pPr>
+      <w:r>
+        <w:rPr>
+          <w:lang w:val="pl-PL"/>
+        </w:rPr>
+        <w:t>dla danych SAX 2015-2019:</w:t>
+      </w:r>
+    </w:p>
+    <w:p>
+      <w:pPr>
+        <w:pStyle w:val="Normal"/>
         <w:ind w:left="0" w:right="0" w:hanging="0"/>
         <w:rPr>
           <w:lang w:val="pl-PL"/>
@@ -1972,7 +1902,7 @@
             <wp:extent cx="5940425" cy="1945005"/>
             <wp:effectExtent l="0" t="0" r="0" b="0"/>
             <wp:wrapSquare wrapText="largest"/>
-            <wp:docPr id="11" name="Image6" descr=""/>
+            <wp:docPr id="14" name="Image6" descr=""/>
             <wp:cNvGraphicFramePr>
               <a:graphicFrameLocks xmlns:a="http://schemas.openxmlformats.org/drawingml/2006/main" noChangeAspect="1"/>
             </wp:cNvGraphicFramePr>
@@ -1980,13 +1910,13 @@
               <a:graphicData uri="http://schemas.openxmlformats.org/drawingml/2006/picture">
                 <pic:pic xmlns:pic="http://schemas.openxmlformats.org/drawingml/2006/picture">
                   <pic:nvPicPr>
-                    <pic:cNvPr id="11" name="Image6" descr=""/>
+                    <pic:cNvPr id="14" name="Image6" descr=""/>
                     <pic:cNvPicPr>
                       <a:picLocks noChangeAspect="1" noChangeArrowheads="1"/>
                     </pic:cNvPicPr>
                   </pic:nvPicPr>
                   <pic:blipFill>
-                    <a:blip r:embed="rId12"/>
+                    <a:blip r:embed="rId15"/>
                     <a:stretch>
                       <a:fillRect/>
                     </a:stretch>
@@ -2016,7 +1946,6 @@
     <w:p>
       <w:pPr>
         <w:pStyle w:val="Normal"/>
-        <w:pBdr/>
         <w:ind w:left="0" w:right="0" w:hanging="0"/>
         <w:rPr>
           <w:lang w:val="pl-PL"/>
@@ -2038,7 +1967,7 @@
             <wp:extent cx="3180715" cy="1856740"/>
             <wp:effectExtent l="0" t="0" r="0" b="0"/>
             <wp:wrapSquare wrapText="largest"/>
-            <wp:docPr id="12" name="Image7" descr=""/>
+            <wp:docPr id="15" name="Image7" descr=""/>
             <wp:cNvGraphicFramePr>
               <a:graphicFrameLocks xmlns:a="http://schemas.openxmlformats.org/drawingml/2006/main" noChangeAspect="1"/>
             </wp:cNvGraphicFramePr>
@@ -2046,13 +1975,13 @@
               <a:graphicData uri="http://schemas.openxmlformats.org/drawingml/2006/picture">
                 <pic:pic xmlns:pic="http://schemas.openxmlformats.org/drawingml/2006/picture">
                   <pic:nvPicPr>
-                    <pic:cNvPr id="12" name="Image7" descr=""/>
+                    <pic:cNvPr id="15" name="Image7" descr=""/>
                     <pic:cNvPicPr>
                       <a:picLocks noChangeAspect="1" noChangeArrowheads="1"/>
                     </pic:cNvPicPr>
                   </pic:nvPicPr>
                   <pic:blipFill>
-                    <a:blip r:embed="rId13"/>
+                    <a:blip r:embed="rId16"/>
                     <a:stretch>
                       <a:fillRect/>
                     </a:stretch>
@@ -2076,97 +2005,90 @@
     <w:p>
       <w:pPr>
         <w:pStyle w:val="Normal"/>
-        <w:pBdr/>
-        <w:ind w:left="0" w:right="0" w:hanging="0"/>
-        <w:rPr>
-          <w:lang w:val="pl-PL"/>
-        </w:rPr>
-      </w:pPr>
-      <w:r>
-        <w:rPr>
-          <w:lang w:val="pl-PL"/>
-        </w:rPr>
-      </w:r>
-    </w:p>
-    <w:p>
-      <w:pPr>
-        <w:pStyle w:val="Normal"/>
-        <w:pBdr/>
-        <w:ind w:left="0" w:right="0" w:hanging="0"/>
-        <w:rPr>
-          <w:lang w:val="pl-PL"/>
-        </w:rPr>
-      </w:pPr>
-      <w:r>
-        <w:rPr>
-          <w:lang w:val="pl-PL"/>
-        </w:rPr>
-      </w:r>
-    </w:p>
-    <w:p>
-      <w:pPr>
-        <w:pStyle w:val="Normal"/>
-        <w:pBdr/>
-        <w:ind w:left="0" w:right="0" w:hanging="0"/>
-        <w:rPr>
-          <w:lang w:val="pl-PL"/>
-        </w:rPr>
-      </w:pPr>
-      <w:r>
-        <w:rPr>
-          <w:lang w:val="pl-PL"/>
-        </w:rPr>
-      </w:r>
-    </w:p>
-    <w:p>
-      <w:pPr>
-        <w:pStyle w:val="Normal"/>
-        <w:pBdr/>
-        <w:ind w:left="0" w:right="0" w:hanging="0"/>
-        <w:rPr>
-          <w:lang w:val="pl-PL"/>
-        </w:rPr>
-      </w:pPr>
-      <w:r>
-        <w:rPr>
-          <w:lang w:val="pl-PL"/>
-        </w:rPr>
-      </w:r>
-    </w:p>
-    <w:p>
-      <w:pPr>
-        <w:pStyle w:val="Normal"/>
-        <w:pBdr/>
-        <w:ind w:left="0" w:right="0" w:hanging="0"/>
-        <w:rPr>
-          <w:lang w:val="pl-PL"/>
-        </w:rPr>
-      </w:pPr>
-      <w:r>
-        <w:rPr>
-          <w:lang w:val="pl-PL"/>
-        </w:rPr>
-      </w:r>
-    </w:p>
-    <w:p>
-      <w:pPr>
-        <w:pStyle w:val="Normal"/>
-        <w:pBdr/>
-        <w:ind w:left="0" w:right="0" w:hanging="0"/>
-        <w:rPr>
-          <w:lang w:val="pl-PL"/>
-        </w:rPr>
-      </w:pPr>
-      <w:r>
-        <w:rPr>
-          <w:lang w:val="pl-PL"/>
-        </w:rPr>
-      </w:r>
-    </w:p>
-    <w:p>
-      <w:pPr>
-        <w:pStyle w:val="Normal"/>
-        <w:pBdr/>
+        <w:ind w:left="0" w:right="0" w:hanging="0"/>
+        <w:rPr>
+          <w:lang w:val="pl-PL"/>
+        </w:rPr>
+      </w:pPr>
+      <w:r>
+        <w:rPr>
+          <w:lang w:val="pl-PL"/>
+        </w:rPr>
+      </w:r>
+    </w:p>
+    <w:p>
+      <w:pPr>
+        <w:pStyle w:val="Normal"/>
+        <w:ind w:left="0" w:right="0" w:hanging="0"/>
+        <w:rPr>
+          <w:lang w:val="pl-PL"/>
+        </w:rPr>
+      </w:pPr>
+      <w:r>
+        <w:rPr>
+          <w:lang w:val="pl-PL"/>
+        </w:rPr>
+      </w:r>
+    </w:p>
+    <w:p>
+      <w:pPr>
+        <w:pStyle w:val="Normal"/>
+        <w:ind w:left="0" w:right="0" w:hanging="0"/>
+        <w:rPr>
+          <w:lang w:val="pl-PL"/>
+        </w:rPr>
+      </w:pPr>
+      <w:r>
+        <w:rPr>
+          <w:lang w:val="pl-PL"/>
+        </w:rPr>
+      </w:r>
+    </w:p>
+    <w:p>
+      <w:pPr>
+        <w:pStyle w:val="Normal"/>
+        <w:ind w:left="0" w:right="0" w:hanging="0"/>
+        <w:rPr>
+          <w:lang w:val="pl-PL"/>
+        </w:rPr>
+      </w:pPr>
+      <w:r>
+        <w:rPr>
+          <w:lang w:val="pl-PL"/>
+        </w:rPr>
+      </w:r>
+    </w:p>
+    <w:p>
+      <w:pPr>
+        <w:pStyle w:val="Normal"/>
+        <w:ind w:left="0" w:right="0" w:hanging="0"/>
+        <w:rPr>
+          <w:lang w:val="pl-PL"/>
+        </w:rPr>
+      </w:pPr>
+      <w:r>
+        <w:rPr>
+          <w:lang w:val="pl-PL"/>
+        </w:rPr>
+      </w:r>
+    </w:p>
+    <w:p>
+      <w:pPr>
+        <w:pStyle w:val="Normal"/>
+        <w:ind w:left="0" w:right="0" w:hanging="0"/>
+        <w:rPr>
+          <w:lang w:val="pl-PL"/>
+        </w:rPr>
+      </w:pPr>
+      <w:r>
+        <w:rPr>
+          <w:lang w:val="pl-PL"/>
+        </w:rPr>
+      </w:r>
+    </w:p>
+    <w:p>
+      <w:pPr>
+        <w:pStyle w:val="Normal"/>
         <w:ind w:left="0" w:right="0" w:hanging="0"/>
         <w:rPr>
           <w:lang w:val="pl-PL"/>
@@ -2185,22 +2107,20 @@
     <w:p>
       <w:pPr>
         <w:pStyle w:val="Normal"/>
-        <w:pBdr/>
-        <w:ind w:left="0" w:right="0" w:hanging="0"/>
-        <w:rPr>
-          <w:lang w:val="pl-PL"/>
-        </w:rPr>
-      </w:pPr>
-      <w:r>
-        <w:rPr>
-          <w:lang w:val="pl-PL"/>
-        </w:rPr>
-      </w:r>
-    </w:p>
-    <w:p>
-      <w:pPr>
-        <w:pStyle w:val="Normal"/>
-        <w:pBdr/>
+        <w:ind w:left="0" w:right="0" w:hanging="0"/>
+        <w:rPr>
+          <w:lang w:val="pl-PL"/>
+        </w:rPr>
+      </w:pPr>
+      <w:r>
+        <w:rPr>
+          <w:lang w:val="pl-PL"/>
+        </w:rPr>
+      </w:r>
+    </w:p>
+    <w:p>
+      <w:pPr>
+        <w:pStyle w:val="Normal"/>
         <w:ind w:left="0" w:right="0" w:hanging="0"/>
         <w:rPr>
           <w:lang w:val="pl-PL"/>
@@ -2216,22 +2136,20 @@
     <w:p>
       <w:pPr>
         <w:pStyle w:val="Normal"/>
-        <w:pBdr/>
-        <w:ind w:left="0" w:right="0" w:hanging="0"/>
-        <w:rPr>
-          <w:lang w:val="pl-PL"/>
-        </w:rPr>
-      </w:pPr>
-      <w:r>
-        <w:rPr>
-          <w:lang w:val="pl-PL"/>
-        </w:rPr>
-      </w:r>
-    </w:p>
-    <w:p>
-      <w:pPr>
-        <w:pStyle w:val="Normal"/>
-        <w:pBdr/>
+        <w:ind w:left="0" w:right="0" w:hanging="0"/>
+        <w:rPr>
+          <w:lang w:val="pl-PL"/>
+        </w:rPr>
+      </w:pPr>
+      <w:r>
+        <w:rPr>
+          <w:lang w:val="pl-PL"/>
+        </w:rPr>
+      </w:r>
+    </w:p>
+    <w:p>
+      <w:pPr>
+        <w:pStyle w:val="Normal"/>
         <w:ind w:left="0" w:right="0" w:hanging="0"/>
         <w:rPr>
           <w:lang w:val="pl-PL"/>
@@ -2260,25 +2178,18 @@
     <w:p>
       <w:pPr>
         <w:pStyle w:val="TextBody"/>
-        <w:pBdr/>
-        <w:ind w:left="0" w:right="0" w:hanging="0"/>
-        <w:rPr>
-          <w:lang w:val="pl-PL"/>
-        </w:rPr>
-      </w:pPr>
-      <w:r>
-        <w:rPr>
-          <w:lang w:val="pl-PL"/>
-        </w:rPr>
-        <w:tab/>
+        <w:ind w:left="0" w:right="0" w:hanging="0"/>
+        <w:rPr>
+          <w:lang w:val="pl-PL"/>
+        </w:rPr>
+      </w:pPr>
+      <w:r>
+        <w:rPr>
+          <w:lang w:val="pl-PL"/>
+        </w:rPr>
         <w:t xml:space="preserve">1. Prostota: </w:t>
         <w:br/>
-        <w:tab/>
-        <w:t xml:space="preserve">MACD jest stosunkowo prostym wskaźnikiem do zrozumienia i zastosowania, co </w:t>
-        <w:tab/>
-        <w:t xml:space="preserve">sprawia, że jest popularny zarówno wśród początkujących, jak i doświadczonych </w:t>
-        <w:tab/>
-        <w:t>traderów.</w:t>
+        <w:t>MACD jest stosunkowo prostym wskaźnikiem do zrozumienia i zastosowania, co sprawia, że jest popularny zarówno wśród początkujących, jak i doświadczonych traderów.</w:t>
       </w:r>
     </w:p>
     <w:p>
@@ -2288,22 +2199,16 @@
           <w:ilvl w:val="0"/>
           <w:numId w:val="0"/>
         </w:numPr>
-        <w:ind w:hanging="0"/>
-        <w:rPr>
-          <w:lang w:val="pl-PL"/>
-        </w:rPr>
-      </w:pPr>
-      <w:r>
-        <w:rPr>
-          <w:lang w:val="pl-PL"/>
-        </w:rPr>
-        <w:t xml:space="preserve">2. </w:t>
-      </w:r>
-      <w:r>
-        <w:rPr>
-          <w:lang w:val="pl-PL"/>
-        </w:rPr>
-        <w:t xml:space="preserve">Sygnały kupna i sprzedaży: </w:t>
+        <w:ind w:left="0" w:hanging="0"/>
+        <w:rPr>
+          <w:lang w:val="pl-PL"/>
+        </w:rPr>
+      </w:pPr>
+      <w:r>
+        <w:rPr>
+          <w:lang w:val="pl-PL"/>
+        </w:rPr>
+        <w:t xml:space="preserve">2. Sygnały kupna i sprzedaży: </w:t>
         <w:br/>
         <w:t>MACD generuje sygnały kupna i sprzedaży na podstawie krzyżowania się dwóch średnich kroczących, co umożliwia identyfikację potencjalnych punktów wejścia i wyjścia z pozycji na rynku.</w:t>
       </w:r>
@@ -2315,22 +2220,16 @@
           <w:ilvl w:val="0"/>
           <w:numId w:val="0"/>
         </w:numPr>
-        <w:ind w:hanging="0"/>
-        <w:rPr>
-          <w:lang w:val="pl-PL"/>
-        </w:rPr>
-      </w:pPr>
-      <w:r>
-        <w:rPr>
-          <w:lang w:val="pl-PL"/>
-        </w:rPr>
-        <w:t xml:space="preserve">3. </w:t>
-      </w:r>
-      <w:r>
-        <w:rPr>
-          <w:lang w:val="pl-PL"/>
-        </w:rPr>
-        <w:t xml:space="preserve">Trendy rynkowe: </w:t>
+        <w:ind w:left="0" w:hanging="0"/>
+        <w:rPr>
+          <w:lang w:val="pl-PL"/>
+        </w:rPr>
+      </w:pPr>
+      <w:r>
+        <w:rPr>
+          <w:lang w:val="pl-PL"/>
+        </w:rPr>
+        <w:t xml:space="preserve">3. Trendy rynkowe: </w:t>
         <w:br/>
         <w:t>MACD może być skuteczny w identyfikowaniu trendów rynkowych, ponieważ reaguje na zmiany w tempie ruchu cenowego. Dzięki temu traderzy mogą łatwiej określić, czy rynek znajduje się w trendzie wzrostowym czy spadkowym.</w:t>
       </w:r>
@@ -2342,22 +2241,16 @@
           <w:ilvl w:val="0"/>
           <w:numId w:val="0"/>
         </w:numPr>
-        <w:ind w:hanging="0"/>
-        <w:rPr>
-          <w:lang w:val="pl-PL"/>
-        </w:rPr>
-      </w:pPr>
-      <w:r>
-        <w:rPr>
-          <w:lang w:val="pl-PL"/>
-        </w:rPr>
-        <w:t xml:space="preserve">4. </w:t>
-      </w:r>
-      <w:r>
-        <w:rPr>
-          <w:lang w:val="pl-PL"/>
-        </w:rPr>
-        <w:t xml:space="preserve">Dostosowalność: </w:t>
+        <w:ind w:left="0" w:hanging="0"/>
+        <w:rPr>
+          <w:lang w:val="pl-PL"/>
+        </w:rPr>
+      </w:pPr>
+      <w:r>
+        <w:rPr>
+          <w:lang w:val="pl-PL"/>
+        </w:rPr>
+        <w:t xml:space="preserve">4. Dostosowalność: </w:t>
         <w:br/>
         <w:t>MACD jest elastyczny i może być dostosowywany poprzez zmianę parametrów, takich jak okresy dla krótkiej i długiej średniej kroczącej, co umożliwia dostosowanie go do różnych stylów tradingu oraz warunków rynkowych.</w:t>
       </w:r>
@@ -2369,22 +2262,16 @@
           <w:ilvl w:val="0"/>
           <w:numId w:val="0"/>
         </w:numPr>
-        <w:ind w:hanging="0"/>
-        <w:rPr>
-          <w:lang w:val="pl-PL"/>
-        </w:rPr>
-      </w:pPr>
-      <w:r>
-        <w:rPr>
-          <w:lang w:val="pl-PL"/>
-        </w:rPr>
-        <w:t xml:space="preserve">5. </w:t>
-      </w:r>
-      <w:r>
-        <w:rPr>
-          <w:lang w:val="pl-PL"/>
-        </w:rPr>
-        <w:t>Użyteczność w strategiach wieloetapowych:</w:t>
+        <w:ind w:left="0" w:hanging="0"/>
+        <w:rPr>
+          <w:lang w:val="pl-PL"/>
+        </w:rPr>
+      </w:pPr>
+      <w:r>
+        <w:rPr>
+          <w:lang w:val="pl-PL"/>
+        </w:rPr>
+        <w:t>5. Użyteczność w strategiach wieloetapowych:</w:t>
         <w:br/>
         <w:t xml:space="preserve"> MACD często jest wykorzystywany jako część bardziej zaawansowanych strategii tradingowych, gdzie jest stosowany w połączeniu z innymi wskaźnikami i narzędziami analizy technicznej.</w:t>
       </w:r>
@@ -2432,23 +2319,18 @@
     <w:p>
       <w:pPr>
         <w:pStyle w:val="TextBody"/>
-        <w:pBdr/>
-        <w:ind w:left="0" w:right="0" w:hanging="0"/>
-        <w:rPr>
-          <w:lang w:val="pl-PL"/>
-        </w:rPr>
-      </w:pPr>
-      <w:r>
-        <w:rPr>
-          <w:lang w:val="pl-PL"/>
-        </w:rPr>
-        <w:tab/>
+        <w:ind w:left="0" w:right="0" w:hanging="0"/>
+        <w:rPr>
+          <w:lang w:val="pl-PL"/>
+        </w:rPr>
+      </w:pPr>
+      <w:r>
+        <w:rPr>
+          <w:lang w:val="pl-PL"/>
+        </w:rPr>
         <w:t xml:space="preserve">1. Opóźnienie: </w:t>
         <w:br/>
-        <w:tab/>
-        <w:t xml:space="preserve">MACD może reagować na zmiany cen z opóźnieniem, co może prowadzić do błędnych </w:t>
-        <w:tab/>
-        <w:t>sygnałów kupna lub sprzedaży.</w:t>
+        <w:t>MACD może reagować na zmiany cen z opóźnieniem, co może prowadzić do błędnych sygnałów kupna lub sprzedaży.</w:t>
       </w:r>
     </w:p>
     <w:p>
@@ -2458,22 +2340,16 @@
           <w:ilvl w:val="0"/>
           <w:numId w:val="0"/>
         </w:numPr>
-        <w:ind w:hanging="0"/>
-        <w:rPr>
-          <w:lang w:val="pl-PL"/>
-        </w:rPr>
-      </w:pPr>
-      <w:r>
-        <w:rPr>
-          <w:lang w:val="pl-PL"/>
-        </w:rPr>
-        <w:t xml:space="preserve">2. </w:t>
-      </w:r>
-      <w:r>
-        <w:rPr>
-          <w:lang w:val="pl-PL"/>
-        </w:rPr>
-        <w:t>Fałszywe sygnały:</w:t>
+        <w:ind w:left="0" w:hanging="0"/>
+        <w:rPr>
+          <w:lang w:val="pl-PL"/>
+        </w:rPr>
+      </w:pPr>
+      <w:r>
+        <w:rPr>
+          <w:lang w:val="pl-PL"/>
+        </w:rPr>
+        <w:t>2. Fałszywe sygnały:</w:t>
         <w:br/>
         <w:t>Algorytm MACD może generować sygnały kupna lub sprzedaży, które okazują się fałszywe w warunkach rynkowych o dużej zmienności.</w:t>
       </w:r>
@@ -2485,22 +2361,16 @@
           <w:ilvl w:val="0"/>
           <w:numId w:val="0"/>
         </w:numPr>
-        <w:ind w:hanging="0"/>
-        <w:rPr>
-          <w:lang w:val="pl-PL"/>
-        </w:rPr>
-      </w:pPr>
-      <w:r>
-        <w:rPr>
-          <w:lang w:val="pl-PL"/>
-        </w:rPr>
-        <w:t xml:space="preserve">3. </w:t>
-      </w:r>
-      <w:r>
-        <w:rPr>
-          <w:lang w:val="pl-PL"/>
-        </w:rPr>
-        <w:t>Brak adaptacji:</w:t>
+        <w:ind w:left="0" w:hanging="0"/>
+        <w:rPr>
+          <w:lang w:val="pl-PL"/>
+        </w:rPr>
+      </w:pPr>
+      <w:r>
+        <w:rPr>
+          <w:lang w:val="pl-PL"/>
+        </w:rPr>
+        <w:t>3. Brak adaptacji:</w:t>
         <w:br/>
         <w:t>MACD może być mniej skuteczny w dynamicznie zmieniających się warunkach rynkowych, ponieważ nie dostosowuje się automatycznie do zmian w tempie ruchu cenowego lub różnych rodzajów trendów.</w:t>
       </w:r>
@@ -2512,24 +2382,15 @@
           <w:ilvl w:val="0"/>
           <w:numId w:val="0"/>
         </w:numPr>
-        <w:ind w:hanging="0"/>
-        <w:rPr>
-          <w:lang w:val="pl-PL"/>
-        </w:rPr>
-      </w:pPr>
-      <w:r>
-        <w:rPr>
-          <w:lang w:val="pl-PL"/>
-        </w:rPr>
-        <w:t xml:space="preserve">4. </w:t>
-      </w:r>
-      <w:r>
-        <w:rPr>
-          <w:lang w:val="pl-PL"/>
-        </w:rPr>
-        <w:t>Subiektywne parametry:</w:t>
-        <w:br/>
-        <w:t>Wybór odpowiednich parametrów (np. okresów dla krótkiej i długiej średniej kroczącej) w MACD może być trudny i podlegać subiektywnemu ocenianiu, co może prowadzić do różnych interpretacji i wyników.</w:t>
+        <w:ind w:left="0" w:hanging="0"/>
+        <w:rPr>
+          <w:lang w:val="pl-PL"/>
+        </w:rPr>
+      </w:pPr>
+      <w:r>
+        <w:rPr>
+          <w:lang w:val="pl-PL"/>
+        </w:rPr>
       </w:r>
     </w:p>
     <w:p>
@@ -2748,244 +2609,6 @@
   <w:abstractNum w:abstractNumId="2">
     <w:lvl w:ilvl="0">
       <w:start w:val="1"/>
-      <w:numFmt w:val="decimal"/>
-      <w:lvlText w:val="%1."/>
-      <w:lvlJc w:val="left"/>
-      <w:pPr>
-        <w:tabs>
-          <w:tab w:val="num" w:pos="709"/>
-        </w:tabs>
-        <w:ind w:left="709" w:hanging="283"/>
-      </w:pPr>
-      <w:rPr/>
-    </w:lvl>
-    <w:lvl w:ilvl="1">
-      <w:start w:val="1"/>
-      <w:numFmt w:val="decimal"/>
-      <w:lvlText w:val="%2."/>
-      <w:lvlJc w:val="left"/>
-      <w:pPr>
-        <w:tabs>
-          <w:tab w:val="num" w:pos="1418"/>
-        </w:tabs>
-        <w:ind w:left="1418" w:hanging="283"/>
-      </w:pPr>
-      <w:rPr/>
-    </w:lvl>
-    <w:lvl w:ilvl="2">
-      <w:start w:val="1"/>
-      <w:numFmt w:val="decimal"/>
-      <w:lvlText w:val="%3."/>
-      <w:lvlJc w:val="left"/>
-      <w:pPr>
-        <w:tabs>
-          <w:tab w:val="num" w:pos="2127"/>
-        </w:tabs>
-        <w:ind w:left="2127" w:hanging="283"/>
-      </w:pPr>
-      <w:rPr/>
-    </w:lvl>
-    <w:lvl w:ilvl="3">
-      <w:start w:val="1"/>
-      <w:numFmt w:val="decimal"/>
-      <w:lvlText w:val="%4."/>
-      <w:lvlJc w:val="left"/>
-      <w:pPr>
-        <w:tabs>
-          <w:tab w:val="num" w:pos="2836"/>
-        </w:tabs>
-        <w:ind w:left="2836" w:hanging="283"/>
-      </w:pPr>
-      <w:rPr/>
-    </w:lvl>
-    <w:lvl w:ilvl="4">
-      <w:start w:val="1"/>
-      <w:numFmt w:val="decimal"/>
-      <w:lvlText w:val="%5."/>
-      <w:lvlJc w:val="left"/>
-      <w:pPr>
-        <w:tabs>
-          <w:tab w:val="num" w:pos="3545"/>
-        </w:tabs>
-        <w:ind w:left="3545" w:hanging="283"/>
-      </w:pPr>
-      <w:rPr/>
-    </w:lvl>
-    <w:lvl w:ilvl="5">
-      <w:start w:val="1"/>
-      <w:numFmt w:val="decimal"/>
-      <w:lvlText w:val="%6."/>
-      <w:lvlJc w:val="left"/>
-      <w:pPr>
-        <w:tabs>
-          <w:tab w:val="num" w:pos="4254"/>
-        </w:tabs>
-        <w:ind w:left="4254" w:hanging="283"/>
-      </w:pPr>
-      <w:rPr/>
-    </w:lvl>
-    <w:lvl w:ilvl="6">
-      <w:start w:val="1"/>
-      <w:numFmt w:val="decimal"/>
-      <w:lvlText w:val="%7."/>
-      <w:lvlJc w:val="left"/>
-      <w:pPr>
-        <w:tabs>
-          <w:tab w:val="num" w:pos="4963"/>
-        </w:tabs>
-        <w:ind w:left="4963" w:hanging="283"/>
-      </w:pPr>
-      <w:rPr/>
-    </w:lvl>
-    <w:lvl w:ilvl="7">
-      <w:start w:val="1"/>
-      <w:numFmt w:val="decimal"/>
-      <w:lvlText w:val="%8."/>
-      <w:lvlJc w:val="left"/>
-      <w:pPr>
-        <w:tabs>
-          <w:tab w:val="num" w:pos="5672"/>
-        </w:tabs>
-        <w:ind w:left="5672" w:hanging="283"/>
-      </w:pPr>
-      <w:rPr/>
-    </w:lvl>
-    <w:lvl w:ilvl="8">
-      <w:start w:val="1"/>
-      <w:numFmt w:val="decimal"/>
-      <w:lvlText w:val="%9."/>
-      <w:lvlJc w:val="left"/>
-      <w:pPr>
-        <w:tabs>
-          <w:tab w:val="num" w:pos="6381"/>
-        </w:tabs>
-        <w:ind w:left="6381" w:hanging="283"/>
-      </w:pPr>
-      <w:rPr/>
-    </w:lvl>
-  </w:abstractNum>
-  <w:abstractNum w:abstractNumId="3">
-    <w:lvl w:ilvl="0">
-      <w:start w:val="1"/>
-      <w:numFmt w:val="decimal"/>
-      <w:lvlText w:val="%1."/>
-      <w:lvlJc w:val="left"/>
-      <w:pPr>
-        <w:tabs>
-          <w:tab w:val="num" w:pos="709"/>
-        </w:tabs>
-        <w:ind w:left="709" w:hanging="283"/>
-      </w:pPr>
-      <w:rPr/>
-    </w:lvl>
-    <w:lvl w:ilvl="1">
-      <w:start w:val="1"/>
-      <w:numFmt w:val="decimal"/>
-      <w:lvlText w:val="%2."/>
-      <w:lvlJc w:val="left"/>
-      <w:pPr>
-        <w:tabs>
-          <w:tab w:val="num" w:pos="1418"/>
-        </w:tabs>
-        <w:ind w:left="1418" w:hanging="283"/>
-      </w:pPr>
-      <w:rPr/>
-    </w:lvl>
-    <w:lvl w:ilvl="2">
-      <w:start w:val="1"/>
-      <w:numFmt w:val="decimal"/>
-      <w:lvlText w:val="%3."/>
-      <w:lvlJc w:val="left"/>
-      <w:pPr>
-        <w:tabs>
-          <w:tab w:val="num" w:pos="2127"/>
-        </w:tabs>
-        <w:ind w:left="2127" w:hanging="283"/>
-      </w:pPr>
-      <w:rPr/>
-    </w:lvl>
-    <w:lvl w:ilvl="3">
-      <w:start w:val="1"/>
-      <w:numFmt w:val="decimal"/>
-      <w:lvlText w:val="%4."/>
-      <w:lvlJc w:val="left"/>
-      <w:pPr>
-        <w:tabs>
-          <w:tab w:val="num" w:pos="2836"/>
-        </w:tabs>
-        <w:ind w:left="2836" w:hanging="283"/>
-      </w:pPr>
-      <w:rPr/>
-    </w:lvl>
-    <w:lvl w:ilvl="4">
-      <w:start w:val="1"/>
-      <w:numFmt w:val="decimal"/>
-      <w:lvlText w:val="%5."/>
-      <w:lvlJc w:val="left"/>
-      <w:pPr>
-        <w:tabs>
-          <w:tab w:val="num" w:pos="3545"/>
-        </w:tabs>
-        <w:ind w:left="3545" w:hanging="283"/>
-      </w:pPr>
-      <w:rPr/>
-    </w:lvl>
-    <w:lvl w:ilvl="5">
-      <w:start w:val="1"/>
-      <w:numFmt w:val="decimal"/>
-      <w:lvlText w:val="%6."/>
-      <w:lvlJc w:val="left"/>
-      <w:pPr>
-        <w:tabs>
-          <w:tab w:val="num" w:pos="4254"/>
-        </w:tabs>
-        <w:ind w:left="4254" w:hanging="283"/>
-      </w:pPr>
-      <w:rPr/>
-    </w:lvl>
-    <w:lvl w:ilvl="6">
-      <w:start w:val="1"/>
-      <w:numFmt w:val="decimal"/>
-      <w:lvlText w:val="%7."/>
-      <w:lvlJc w:val="left"/>
-      <w:pPr>
-        <w:tabs>
-          <w:tab w:val="num" w:pos="4963"/>
-        </w:tabs>
-        <w:ind w:left="4963" w:hanging="283"/>
-      </w:pPr>
-      <w:rPr/>
-    </w:lvl>
-    <w:lvl w:ilvl="7">
-      <w:start w:val="1"/>
-      <w:numFmt w:val="decimal"/>
-      <w:lvlText w:val="%8."/>
-      <w:lvlJc w:val="left"/>
-      <w:pPr>
-        <w:tabs>
-          <w:tab w:val="num" w:pos="5672"/>
-        </w:tabs>
-        <w:ind w:left="5672" w:hanging="283"/>
-      </w:pPr>
-      <w:rPr/>
-    </w:lvl>
-    <w:lvl w:ilvl="8">
-      <w:start w:val="1"/>
-      <w:numFmt w:val="decimal"/>
-      <w:lvlText w:val="%9."/>
-      <w:lvlJc w:val="left"/>
-      <w:pPr>
-        <w:tabs>
-          <w:tab w:val="num" w:pos="6381"/>
-        </w:tabs>
-        <w:ind w:left="6381" w:hanging="283"/>
-      </w:pPr>
-      <w:rPr/>
-    </w:lvl>
-  </w:abstractNum>
-  <w:abstractNum w:abstractNumId="4">
-    <w:lvl w:ilvl="0">
-      <w:start w:val="1"/>
       <w:numFmt w:val="none"/>
       <w:suff w:val="nothing"/>
       <w:lvlText w:val=""/>
@@ -3107,12 +2730,6 @@
   </w:num>
   <w:num w:numId="2">
     <w:abstractNumId w:val="2"/>
-  </w:num>
-  <w:num w:numId="3">
-    <w:abstractNumId w:val="3"/>
-  </w:num>
-  <w:num w:numId="4">
-    <w:abstractNumId w:val="4"/>
   </w:num>
 </w:numbering>
 </file>
@@ -3278,6 +2895,7 @@
     <w:qFormat/>
     <w:pPr>
       <w:widowControl/>
+      <w:suppressAutoHyphens w:val="true"/>
       <w:bidi w:val="0"/>
       <w:spacing w:lineRule="auto" w:line="276" w:beforeAutospacing="0" w:before="0" w:afterAutospacing="0" w:after="200"/>
       <w:jc w:val="left"/>
@@ -3982,6 +3600,7 @@
     <w:unhideWhenUsed/>
     <w:pPr>
       <w:widowControl/>
+      <w:suppressAutoHyphens w:val="true"/>
       <w:bidi w:val="0"/>
       <w:spacing w:lineRule="auto" w:line="276" w:beforeAutospacing="0" w:before="0" w:afterAutospacing="0" w:after="200"/>
       <w:jc w:val="left"/>

</xml_diff>